<commit_message>
mid-semester memo updates, mostly visualization
</commit_message>
<xml_diff>
--- a/doc/MidSemesterMemo_Oct23.docx
+++ b/doc/MidSemesterMemo_Oct23.docx
@@ -107,7 +107,7 @@
         <w:t xml:space="preserve"> in Appendix A summarizes the data I used in my model and their sources.</w:t>
       </w:r>
       <w:r>
-        <w:t xml:space="preserve"> I used publicly available data, primarily from the EIA and ERCOT, to build my model and predict LMPs.</w:t>
+        <w:t xml:space="preserve"> I used publicly available data primarily from the EIA and ERCOT to build my model and predict LMPs.</w:t>
       </w:r>
     </w:p>
     <w:p>
@@ -197,6 +197,18 @@
       <w:r>
         <w:lastRenderedPageBreak/>
         <w:t>likely not need a finer temporal resolution and because the forecast data available was generally only at 1 year temporal resolution, making finer prediction difficult and likely inaccurate. Historical LMPs in each of the time-categories (summer peak, summer off-peak, non-summer peak, and non-summer off-peak) were averaged by median value in that year. Therefore, my model predicts the median LMP in each load zone, each year from 2020-2039, in each of the four time-categories.</w:t>
+      </w:r>
+      <w:r>
+        <w:t xml:space="preserve"> I predict the median LMP, rather than mean LMP, because the price distribution is so heavily skewed; in the financial models, my LMP predictions are used as “typical” price forecasts, and in this case the median is more representative. If a prediction of future LMP volatility is requested, a prediction of upper tail risk, such as the 90</w:t>
+      </w:r>
+      <w:r>
+        <w:rPr>
+          <w:vertAlign w:val="superscript"/>
+        </w:rPr>
+        <w:t>th</w:t>
+      </w:r>
+      <w:r>
+        <w:t xml:space="preserve"> percentile LMP each year, could be generated in a similar manner to the median LMP prediction model below.</w:t>
       </w:r>
     </w:p>
     <w:p>
@@ -525,7 +537,43 @@
         <w:rPr>
           <w:rFonts w:eastAsiaTheme="minorEastAsia"/>
         </w:rPr>
-        <w:t xml:space="preserve"> In all three cases, the predicted LMPs stay within the range of historic values. Under the base case and cheaper renewables scenarios, price decrease slightly over time and are very similar to each other. Under the high GDP growth scenario, prices increase slightly over time.</w:t>
+        <w:t xml:space="preserve"> In all three cases, the predicted LMPs stay within the range of historic values. Under the base case and cheaper renewables scenarios, price</w:t>
+      </w:r>
+      <w:r>
+        <w:rPr>
+          <w:rFonts w:eastAsiaTheme="minorEastAsia"/>
+        </w:rPr>
+        <w:t>s</w:t>
+      </w:r>
+      <w:r>
+        <w:rPr>
+          <w:rFonts w:eastAsiaTheme="minorEastAsia"/>
+        </w:rPr>
+        <w:t xml:space="preserve"> decrease</w:t>
+      </w:r>
+      <w:r>
+        <w:rPr>
+          <w:rFonts w:eastAsiaTheme="minorEastAsia"/>
+        </w:rPr>
+        <w:t xml:space="preserve"> only</w:t>
+      </w:r>
+      <w:r>
+        <w:rPr>
+          <w:rFonts w:eastAsiaTheme="minorEastAsia"/>
+        </w:rPr>
+        <w:t xml:space="preserve"> slightly over tim</w:t>
+      </w:r>
+      <w:r>
+        <w:rPr>
+          <w:rFonts w:eastAsiaTheme="minorEastAsia"/>
+        </w:rPr>
+        <w:t>e, and perform quite similarly</w:t>
+      </w:r>
+      <w:r>
+        <w:rPr>
+          <w:rFonts w:eastAsiaTheme="minorEastAsia"/>
+        </w:rPr>
+        <w:t>. Under the high GDP growth scenario, prices increase slightly over time.</w:t>
       </w:r>
     </w:p>
     <w:tbl>
@@ -563,9 +611,9 @@
                 <w:noProof/>
               </w:rPr>
               <w:drawing>
-                <wp:inline distT="0" distB="0" distL="0" distR="0" wp14:anchorId="4D612EFC" wp14:editId="0F4CF989">
-                  <wp:extent cx="4876800" cy="3118338"/>
-                  <wp:effectExtent l="0" t="0" r="0" b="6350"/>
+                <wp:inline distT="0" distB="0" distL="0" distR="0" wp14:anchorId="4D612EFC" wp14:editId="0C836BA3">
+                  <wp:extent cx="4876037" cy="2936875"/>
+                  <wp:effectExtent l="0" t="0" r="1270" b="0"/>
                   <wp:docPr id="2" name="Picture 2" descr="Chart, line chart&#10;&#10;Description automatically generated"/>
                   <wp:cNvGraphicFramePr>
                     <a:graphicFrameLocks xmlns:a="http://schemas.openxmlformats.org/drawingml/2006/main" noChangeAspect="1"/>
@@ -577,7 +625,7 @@
                           <pic:cNvPr id="2" name="Picture 2" descr="Chart, line chart&#10;&#10;Description automatically generated"/>
                           <pic:cNvPicPr/>
                         </pic:nvPicPr>
-                        <pic:blipFill>
+                        <pic:blipFill rotWithShape="1">
                           <a:blip r:embed="rId8">
                             <a:extLst>
                               <a:ext uri="{28A0092B-C50C-407E-A947-70E740481C1C}">
@@ -585,18 +633,25 @@
                               </a:ext>
                             </a:extLst>
                           </a:blip>
-                          <a:stretch>
-                            <a:fillRect/>
-                          </a:stretch>
+                          <a:srcRect t="5804"/>
+                          <a:stretch/>
                         </pic:blipFill>
-                        <pic:spPr>
+                        <pic:spPr bwMode="auto">
                           <a:xfrm>
                             <a:off x="0" y="0"/>
-                            <a:ext cx="4889487" cy="3126450"/>
+                            <a:ext cx="4889487" cy="2944976"/>
                           </a:xfrm>
                           <a:prstGeom prst="rect">
                             <a:avLst/>
                           </a:prstGeom>
+                          <a:ln>
+                            <a:noFill/>
+                          </a:ln>
+                          <a:extLst>
+                            <a:ext uri="{53640926-AAD7-44D8-BBD7-CCE9431645EC}">
+                              <a14:shadowObscured xmlns:a14="http://schemas.microsoft.com/office/drawing/2010/main"/>
+                            </a:ext>
+                          </a:extLst>
                         </pic:spPr>
                       </pic:pic>
                     </a:graphicData>
@@ -623,7 +678,31 @@
               <w:rPr>
                 <w:rFonts w:eastAsiaTheme="minorEastAsia"/>
               </w:rPr>
-              <w:t>Figure 1: Model Predictions in Austin</w:t>
+              <w:t xml:space="preserve">Figure 1: </w:t>
+            </w:r>
+            <w:r>
+              <w:rPr>
+                <w:rFonts w:eastAsiaTheme="minorEastAsia"/>
+              </w:rPr>
+              <w:t xml:space="preserve">Linear </w:t>
+            </w:r>
+            <w:r>
+              <w:rPr>
+                <w:rFonts w:eastAsiaTheme="minorEastAsia"/>
+              </w:rPr>
+              <w:t xml:space="preserve">Model </w:t>
+            </w:r>
+            <w:r>
+              <w:rPr>
+                <w:rFonts w:eastAsiaTheme="minorEastAsia"/>
+              </w:rPr>
+              <w:t xml:space="preserve">LMP </w:t>
+            </w:r>
+            <w:r>
+              <w:rPr>
+                <w:rFonts w:eastAsiaTheme="minorEastAsia"/>
+              </w:rPr>
+              <w:t>Predictions in Austin</w:t>
             </w:r>
           </w:p>
         </w:tc>
@@ -650,6 +729,811 @@
         <w:t>ERCOT Price Model</w:t>
       </w:r>
     </w:p>
+    <w:p>
+      <w:r>
+        <w:t xml:space="preserve">Some validation of price predictions can be achieved through corroboration from the ERCOT price model. </w:t>
+      </w:r>
+      <w:r>
+        <w:t xml:space="preserve">Figure 2 shows the results of running the ERCOT Price model under the same three scenarios </w:t>
+      </w:r>
+      <w:r>
+        <w:lastRenderedPageBreak/>
+        <w:t>applied to my linear model: a base case, a high economic growth case, and a low-cost renewables case. Table 1 shows the specific inputs used to model these three scenarios.</w:t>
+      </w:r>
+    </w:p>
+    <w:tbl>
+      <w:tblPr>
+        <w:tblW w:w="8455" w:type="dxa"/>
+        <w:tblBorders>
+          <w:top w:val="single" w:sz="4" w:space="0" w:color="auto"/>
+          <w:left w:val="single" w:sz="4" w:space="0" w:color="auto"/>
+          <w:bottom w:val="single" w:sz="4" w:space="0" w:color="auto"/>
+          <w:right w:val="single" w:sz="4" w:space="0" w:color="auto"/>
+          <w:insideH w:val="single" w:sz="4" w:space="0" w:color="auto"/>
+          <w:insideV w:val="single" w:sz="4" w:space="0" w:color="auto"/>
+        </w:tblBorders>
+        <w:tblLook w:val="04A0" w:firstRow="1" w:lastRow="0" w:firstColumn="1" w:lastColumn="0" w:noHBand="0" w:noVBand="1"/>
+      </w:tblPr>
+      <w:tblGrid>
+        <w:gridCol w:w="1705"/>
+        <w:gridCol w:w="2250"/>
+        <w:gridCol w:w="2070"/>
+        <w:gridCol w:w="2430"/>
+      </w:tblGrid>
+      <w:tr>
+        <w:trPr>
+          <w:trHeight w:val="300"/>
+        </w:trPr>
+        <w:tc>
+          <w:tcPr>
+            <w:tcW w:w="8455" w:type="dxa"/>
+            <w:gridSpan w:val="4"/>
+            <w:shd w:val="clear" w:color="auto" w:fill="auto"/>
+            <w:noWrap/>
+            <w:vAlign w:val="bottom"/>
+          </w:tcPr>
+          <w:p>
+            <w:pPr>
+              <w:spacing w:after="0" w:line="240" w:lineRule="auto"/>
+              <w:rPr>
+                <w:rFonts w:ascii="Arial" w:eastAsia="Times New Roman" w:hAnsi="Arial" w:cs="Arial"/>
+                <w:sz w:val="20"/>
+                <w:szCs w:val="20"/>
+              </w:rPr>
+            </w:pPr>
+            <w:r>
+              <w:rPr>
+                <w:rFonts w:ascii="Arial" w:eastAsia="Times New Roman" w:hAnsi="Arial" w:cs="Arial"/>
+                <w:sz w:val="20"/>
+                <w:szCs w:val="20"/>
+              </w:rPr>
+              <w:t>Table 1: ERCOT Price Model Inputs</w:t>
+            </w:r>
+          </w:p>
+        </w:tc>
+      </w:tr>
+      <w:tr>
+        <w:trPr>
+          <w:trHeight w:val="300"/>
+        </w:trPr>
+        <w:tc>
+          <w:tcPr>
+            <w:tcW w:w="1705" w:type="dxa"/>
+            <w:shd w:val="clear" w:color="auto" w:fill="auto"/>
+            <w:noWrap/>
+            <w:vAlign w:val="bottom"/>
+          </w:tcPr>
+          <w:p>
+            <w:pPr>
+              <w:spacing w:after="0" w:line="240" w:lineRule="auto"/>
+              <w:rPr>
+                <w:rFonts w:ascii="Calibri" w:eastAsia="Times New Roman" w:hAnsi="Calibri" w:cs="Calibri"/>
+              </w:rPr>
+            </w:pPr>
+          </w:p>
+        </w:tc>
+        <w:tc>
+          <w:tcPr>
+            <w:tcW w:w="2250" w:type="dxa"/>
+            <w:shd w:val="clear" w:color="auto" w:fill="auto"/>
+            <w:noWrap/>
+            <w:vAlign w:val="bottom"/>
+          </w:tcPr>
+          <w:p>
+            <w:pPr>
+              <w:spacing w:after="0" w:line="240" w:lineRule="auto"/>
+              <w:jc w:val="center"/>
+              <w:rPr>
+                <w:rFonts w:ascii="Arial" w:eastAsia="Times New Roman" w:hAnsi="Arial" w:cs="Arial"/>
+                <w:b/>
+                <w:bCs/>
+                <w:sz w:val="20"/>
+                <w:szCs w:val="20"/>
+              </w:rPr>
+            </w:pPr>
+            <w:r>
+              <w:rPr>
+                <w:rFonts w:ascii="Arial" w:eastAsia="Times New Roman" w:hAnsi="Arial" w:cs="Arial"/>
+                <w:b/>
+                <w:bCs/>
+                <w:sz w:val="20"/>
+                <w:szCs w:val="20"/>
+              </w:rPr>
+              <w:t>Base Case</w:t>
+            </w:r>
+          </w:p>
+        </w:tc>
+        <w:tc>
+          <w:tcPr>
+            <w:tcW w:w="2070" w:type="dxa"/>
+            <w:shd w:val="clear" w:color="auto" w:fill="auto"/>
+            <w:noWrap/>
+            <w:vAlign w:val="bottom"/>
+          </w:tcPr>
+          <w:p>
+            <w:pPr>
+              <w:spacing w:after="0" w:line="240" w:lineRule="auto"/>
+              <w:jc w:val="center"/>
+              <w:rPr>
+                <w:rFonts w:ascii="Arial" w:eastAsia="Times New Roman" w:hAnsi="Arial" w:cs="Arial"/>
+                <w:b/>
+                <w:bCs/>
+                <w:sz w:val="20"/>
+                <w:szCs w:val="20"/>
+              </w:rPr>
+            </w:pPr>
+            <w:r>
+              <w:rPr>
+                <w:rFonts w:ascii="Arial" w:eastAsia="Times New Roman" w:hAnsi="Arial" w:cs="Arial"/>
+                <w:b/>
+                <w:bCs/>
+                <w:sz w:val="20"/>
+                <w:szCs w:val="20"/>
+              </w:rPr>
+              <w:t>High Econ. Growth</w:t>
+            </w:r>
+          </w:p>
+        </w:tc>
+        <w:tc>
+          <w:tcPr>
+            <w:tcW w:w="2430" w:type="dxa"/>
+            <w:shd w:val="clear" w:color="auto" w:fill="auto"/>
+            <w:noWrap/>
+            <w:vAlign w:val="bottom"/>
+          </w:tcPr>
+          <w:p>
+            <w:pPr>
+              <w:spacing w:after="0" w:line="240" w:lineRule="auto"/>
+              <w:jc w:val="center"/>
+              <w:rPr>
+                <w:rFonts w:ascii="Arial" w:eastAsia="Times New Roman" w:hAnsi="Arial" w:cs="Arial"/>
+                <w:b/>
+                <w:bCs/>
+                <w:sz w:val="20"/>
+                <w:szCs w:val="20"/>
+              </w:rPr>
+            </w:pPr>
+            <w:r>
+              <w:rPr>
+                <w:rFonts w:ascii="Arial" w:eastAsia="Times New Roman" w:hAnsi="Arial" w:cs="Arial"/>
+                <w:b/>
+                <w:bCs/>
+                <w:sz w:val="20"/>
+                <w:szCs w:val="20"/>
+              </w:rPr>
+              <w:t>Low-Cost Renewables</w:t>
+            </w:r>
+          </w:p>
+        </w:tc>
+      </w:tr>
+      <w:tr>
+        <w:trPr>
+          <w:trHeight w:val="300"/>
+        </w:trPr>
+        <w:tc>
+          <w:tcPr>
+            <w:tcW w:w="1705" w:type="dxa"/>
+            <w:shd w:val="clear" w:color="auto" w:fill="auto"/>
+            <w:noWrap/>
+            <w:vAlign w:val="bottom"/>
+            <w:hideMark/>
+          </w:tcPr>
+          <w:p>
+            <w:pPr>
+              <w:spacing w:after="0" w:line="240" w:lineRule="auto"/>
+              <w:rPr>
+                <w:rFonts w:ascii="Calibri" w:eastAsia="Times New Roman" w:hAnsi="Calibri" w:cs="Calibri"/>
+              </w:rPr>
+            </w:pPr>
+            <w:r>
+              <w:rPr>
+                <w:rFonts w:ascii="Calibri" w:eastAsia="Times New Roman" w:hAnsi="Calibri" w:cs="Calibri"/>
+              </w:rPr>
+              <w:t>Natural Gas</w:t>
+            </w:r>
+          </w:p>
+        </w:tc>
+        <w:tc>
+          <w:tcPr>
+            <w:tcW w:w="2250" w:type="dxa"/>
+            <w:shd w:val="clear" w:color="auto" w:fill="auto"/>
+            <w:noWrap/>
+            <w:vAlign w:val="bottom"/>
+            <w:hideMark/>
+          </w:tcPr>
+          <w:p>
+            <w:pPr>
+              <w:spacing w:after="0" w:line="240" w:lineRule="auto"/>
+              <w:jc w:val="center"/>
+              <w:rPr>
+                <w:rFonts w:ascii="Arial" w:eastAsia="Times New Roman" w:hAnsi="Arial" w:cs="Arial"/>
+                <w:sz w:val="20"/>
+                <w:szCs w:val="20"/>
+              </w:rPr>
+            </w:pPr>
+            <w:r>
+              <w:rPr>
+                <w:rFonts w:ascii="Arial" w:eastAsia="Times New Roman" w:hAnsi="Arial" w:cs="Arial"/>
+                <w:sz w:val="20"/>
+                <w:szCs w:val="20"/>
+              </w:rPr>
+              <w:t>Natural Gas-Med</w:t>
+            </w:r>
+          </w:p>
+        </w:tc>
+        <w:tc>
+          <w:tcPr>
+            <w:tcW w:w="2070" w:type="dxa"/>
+            <w:shd w:val="clear" w:color="auto" w:fill="auto"/>
+            <w:noWrap/>
+            <w:vAlign w:val="bottom"/>
+            <w:hideMark/>
+          </w:tcPr>
+          <w:p>
+            <w:pPr>
+              <w:spacing w:after="0" w:line="240" w:lineRule="auto"/>
+              <w:jc w:val="center"/>
+              <w:rPr>
+                <w:rFonts w:ascii="Arial" w:eastAsia="Times New Roman" w:hAnsi="Arial" w:cs="Arial"/>
+                <w:sz w:val="20"/>
+                <w:szCs w:val="20"/>
+              </w:rPr>
+            </w:pPr>
+            <w:r>
+              <w:rPr>
+                <w:rFonts w:ascii="Arial" w:eastAsia="Times New Roman" w:hAnsi="Arial" w:cs="Arial"/>
+                <w:sz w:val="20"/>
+                <w:szCs w:val="20"/>
+              </w:rPr>
+              <w:t>Natural Gas-High</w:t>
+            </w:r>
+          </w:p>
+        </w:tc>
+        <w:tc>
+          <w:tcPr>
+            <w:tcW w:w="2430" w:type="dxa"/>
+            <w:shd w:val="clear" w:color="auto" w:fill="auto"/>
+            <w:noWrap/>
+            <w:vAlign w:val="bottom"/>
+            <w:hideMark/>
+          </w:tcPr>
+          <w:p>
+            <w:pPr>
+              <w:spacing w:after="0" w:line="240" w:lineRule="auto"/>
+              <w:jc w:val="center"/>
+              <w:rPr>
+                <w:rFonts w:ascii="Arial" w:eastAsia="Times New Roman" w:hAnsi="Arial" w:cs="Arial"/>
+                <w:sz w:val="20"/>
+                <w:szCs w:val="20"/>
+              </w:rPr>
+            </w:pPr>
+            <w:r>
+              <w:rPr>
+                <w:rFonts w:ascii="Arial" w:eastAsia="Times New Roman" w:hAnsi="Arial" w:cs="Arial"/>
+                <w:sz w:val="20"/>
+                <w:szCs w:val="20"/>
+              </w:rPr>
+              <w:t>Natural Gas-Med</w:t>
+            </w:r>
+          </w:p>
+        </w:tc>
+      </w:tr>
+      <w:tr>
+        <w:trPr>
+          <w:trHeight w:val="300"/>
+        </w:trPr>
+        <w:tc>
+          <w:tcPr>
+            <w:tcW w:w="1705" w:type="dxa"/>
+            <w:shd w:val="clear" w:color="auto" w:fill="auto"/>
+            <w:noWrap/>
+            <w:vAlign w:val="bottom"/>
+            <w:hideMark/>
+          </w:tcPr>
+          <w:p>
+            <w:pPr>
+              <w:spacing w:after="0" w:line="240" w:lineRule="auto"/>
+              <w:rPr>
+                <w:rFonts w:ascii="Calibri" w:eastAsia="Times New Roman" w:hAnsi="Calibri" w:cs="Calibri"/>
+              </w:rPr>
+            </w:pPr>
+            <w:r>
+              <w:rPr>
+                <w:rFonts w:ascii="Calibri" w:eastAsia="Times New Roman" w:hAnsi="Calibri" w:cs="Calibri"/>
+              </w:rPr>
+              <w:t>Renewable</w:t>
+            </w:r>
+          </w:p>
+        </w:tc>
+        <w:tc>
+          <w:tcPr>
+            <w:tcW w:w="2250" w:type="dxa"/>
+            <w:shd w:val="clear" w:color="auto" w:fill="auto"/>
+            <w:noWrap/>
+            <w:vAlign w:val="bottom"/>
+            <w:hideMark/>
+          </w:tcPr>
+          <w:p>
+            <w:pPr>
+              <w:spacing w:after="0" w:line="240" w:lineRule="auto"/>
+              <w:jc w:val="center"/>
+              <w:rPr>
+                <w:rFonts w:ascii="Arial" w:eastAsia="Times New Roman" w:hAnsi="Arial" w:cs="Arial"/>
+                <w:sz w:val="20"/>
+                <w:szCs w:val="20"/>
+              </w:rPr>
+            </w:pPr>
+            <w:r>
+              <w:rPr>
+                <w:rFonts w:ascii="Arial" w:eastAsia="Times New Roman" w:hAnsi="Arial" w:cs="Arial"/>
+                <w:sz w:val="20"/>
+                <w:szCs w:val="20"/>
+              </w:rPr>
+              <w:t>Renewable-Med</w:t>
+            </w:r>
+          </w:p>
+        </w:tc>
+        <w:tc>
+          <w:tcPr>
+            <w:tcW w:w="2070" w:type="dxa"/>
+            <w:shd w:val="clear" w:color="auto" w:fill="auto"/>
+            <w:noWrap/>
+            <w:vAlign w:val="bottom"/>
+            <w:hideMark/>
+          </w:tcPr>
+          <w:p>
+            <w:pPr>
+              <w:spacing w:after="0" w:line="240" w:lineRule="auto"/>
+              <w:jc w:val="center"/>
+              <w:rPr>
+                <w:rFonts w:ascii="Arial" w:eastAsia="Times New Roman" w:hAnsi="Arial" w:cs="Arial"/>
+                <w:sz w:val="20"/>
+                <w:szCs w:val="20"/>
+              </w:rPr>
+            </w:pPr>
+            <w:r>
+              <w:rPr>
+                <w:rFonts w:ascii="Arial" w:eastAsia="Times New Roman" w:hAnsi="Arial" w:cs="Arial"/>
+                <w:sz w:val="20"/>
+                <w:szCs w:val="20"/>
+              </w:rPr>
+              <w:t>Renewable-Med</w:t>
+            </w:r>
+          </w:p>
+        </w:tc>
+        <w:tc>
+          <w:tcPr>
+            <w:tcW w:w="2430" w:type="dxa"/>
+            <w:shd w:val="clear" w:color="auto" w:fill="auto"/>
+            <w:noWrap/>
+            <w:vAlign w:val="bottom"/>
+            <w:hideMark/>
+          </w:tcPr>
+          <w:p>
+            <w:pPr>
+              <w:spacing w:after="0" w:line="240" w:lineRule="auto"/>
+              <w:jc w:val="center"/>
+              <w:rPr>
+                <w:rFonts w:ascii="Arial" w:eastAsia="Times New Roman" w:hAnsi="Arial" w:cs="Arial"/>
+                <w:sz w:val="20"/>
+                <w:szCs w:val="20"/>
+              </w:rPr>
+            </w:pPr>
+            <w:r>
+              <w:rPr>
+                <w:rFonts w:ascii="Arial" w:eastAsia="Times New Roman" w:hAnsi="Arial" w:cs="Arial"/>
+                <w:sz w:val="20"/>
+                <w:szCs w:val="20"/>
+              </w:rPr>
+              <w:t>Renewable-Low</w:t>
+            </w:r>
+          </w:p>
+        </w:tc>
+      </w:tr>
+      <w:tr>
+        <w:trPr>
+          <w:trHeight w:val="300"/>
+        </w:trPr>
+        <w:tc>
+          <w:tcPr>
+            <w:tcW w:w="1705" w:type="dxa"/>
+            <w:shd w:val="clear" w:color="auto" w:fill="auto"/>
+            <w:noWrap/>
+            <w:vAlign w:val="bottom"/>
+            <w:hideMark/>
+          </w:tcPr>
+          <w:p>
+            <w:pPr>
+              <w:spacing w:after="0" w:line="240" w:lineRule="auto"/>
+              <w:rPr>
+                <w:rFonts w:ascii="Calibri" w:eastAsia="Times New Roman" w:hAnsi="Calibri" w:cs="Calibri"/>
+              </w:rPr>
+            </w:pPr>
+            <w:r>
+              <w:rPr>
+                <w:rFonts w:ascii="Calibri" w:eastAsia="Times New Roman" w:hAnsi="Calibri" w:cs="Calibri"/>
+              </w:rPr>
+              <w:t>Policy</w:t>
+            </w:r>
+          </w:p>
+        </w:tc>
+        <w:tc>
+          <w:tcPr>
+            <w:tcW w:w="2250" w:type="dxa"/>
+            <w:shd w:val="clear" w:color="auto" w:fill="auto"/>
+            <w:noWrap/>
+            <w:vAlign w:val="bottom"/>
+            <w:hideMark/>
+          </w:tcPr>
+          <w:p>
+            <w:pPr>
+              <w:spacing w:after="0" w:line="240" w:lineRule="auto"/>
+              <w:jc w:val="center"/>
+              <w:rPr>
+                <w:rFonts w:ascii="Arial" w:eastAsia="Times New Roman" w:hAnsi="Arial" w:cs="Arial"/>
+                <w:sz w:val="20"/>
+                <w:szCs w:val="20"/>
+              </w:rPr>
+            </w:pPr>
+            <w:r>
+              <w:rPr>
+                <w:rFonts w:ascii="Arial" w:eastAsia="Times New Roman" w:hAnsi="Arial" w:cs="Arial"/>
+                <w:sz w:val="20"/>
+                <w:szCs w:val="20"/>
+              </w:rPr>
+              <w:t>Status Quo</w:t>
+            </w:r>
+          </w:p>
+        </w:tc>
+        <w:tc>
+          <w:tcPr>
+            <w:tcW w:w="2070" w:type="dxa"/>
+            <w:shd w:val="clear" w:color="auto" w:fill="auto"/>
+            <w:noWrap/>
+            <w:vAlign w:val="bottom"/>
+            <w:hideMark/>
+          </w:tcPr>
+          <w:p>
+            <w:pPr>
+              <w:spacing w:after="0" w:line="240" w:lineRule="auto"/>
+              <w:jc w:val="center"/>
+              <w:rPr>
+                <w:rFonts w:ascii="Arial" w:eastAsia="Times New Roman" w:hAnsi="Arial" w:cs="Arial"/>
+                <w:sz w:val="20"/>
+                <w:szCs w:val="20"/>
+              </w:rPr>
+            </w:pPr>
+            <w:r>
+              <w:rPr>
+                <w:rFonts w:ascii="Arial" w:eastAsia="Times New Roman" w:hAnsi="Arial" w:cs="Arial"/>
+                <w:sz w:val="20"/>
+                <w:szCs w:val="20"/>
+              </w:rPr>
+              <w:t>Status Quo</w:t>
+            </w:r>
+          </w:p>
+        </w:tc>
+        <w:tc>
+          <w:tcPr>
+            <w:tcW w:w="2430" w:type="dxa"/>
+            <w:shd w:val="clear" w:color="auto" w:fill="auto"/>
+            <w:noWrap/>
+            <w:vAlign w:val="bottom"/>
+            <w:hideMark/>
+          </w:tcPr>
+          <w:p>
+            <w:pPr>
+              <w:spacing w:after="0" w:line="240" w:lineRule="auto"/>
+              <w:jc w:val="center"/>
+              <w:rPr>
+                <w:rFonts w:ascii="Arial" w:eastAsia="Times New Roman" w:hAnsi="Arial" w:cs="Arial"/>
+                <w:sz w:val="20"/>
+                <w:szCs w:val="20"/>
+              </w:rPr>
+            </w:pPr>
+            <w:r>
+              <w:rPr>
+                <w:rFonts w:ascii="Arial" w:eastAsia="Times New Roman" w:hAnsi="Arial" w:cs="Arial"/>
+                <w:sz w:val="20"/>
+                <w:szCs w:val="20"/>
+              </w:rPr>
+              <w:t>Status Quo</w:t>
+            </w:r>
+          </w:p>
+        </w:tc>
+      </w:tr>
+      <w:tr>
+        <w:trPr>
+          <w:trHeight w:val="300"/>
+        </w:trPr>
+        <w:tc>
+          <w:tcPr>
+            <w:tcW w:w="1705" w:type="dxa"/>
+            <w:shd w:val="clear" w:color="auto" w:fill="auto"/>
+            <w:noWrap/>
+            <w:vAlign w:val="bottom"/>
+            <w:hideMark/>
+          </w:tcPr>
+          <w:p>
+            <w:pPr>
+              <w:spacing w:after="0" w:line="240" w:lineRule="auto"/>
+              <w:rPr>
+                <w:rFonts w:ascii="Calibri" w:eastAsia="Times New Roman" w:hAnsi="Calibri" w:cs="Calibri"/>
+              </w:rPr>
+            </w:pPr>
+            <w:r>
+              <w:rPr>
+                <w:rFonts w:ascii="Calibri" w:eastAsia="Times New Roman" w:hAnsi="Calibri" w:cs="Calibri"/>
+              </w:rPr>
+              <w:t>Peak %</w:t>
+            </w:r>
+          </w:p>
+        </w:tc>
+        <w:tc>
+          <w:tcPr>
+            <w:tcW w:w="2250" w:type="dxa"/>
+            <w:shd w:val="clear" w:color="auto" w:fill="auto"/>
+            <w:noWrap/>
+            <w:vAlign w:val="bottom"/>
+            <w:hideMark/>
+          </w:tcPr>
+          <w:p>
+            <w:pPr>
+              <w:spacing w:after="0" w:line="240" w:lineRule="auto"/>
+              <w:jc w:val="center"/>
+              <w:rPr>
+                <w:rFonts w:ascii="Calibri" w:eastAsia="Times New Roman" w:hAnsi="Calibri" w:cs="Calibri"/>
+              </w:rPr>
+            </w:pPr>
+            <w:r>
+              <w:rPr>
+                <w:rFonts w:ascii="Calibri" w:eastAsia="Times New Roman" w:hAnsi="Calibri" w:cs="Calibri"/>
+              </w:rPr>
+              <w:t>0.75%</w:t>
+            </w:r>
+          </w:p>
+        </w:tc>
+        <w:tc>
+          <w:tcPr>
+            <w:tcW w:w="2070" w:type="dxa"/>
+            <w:shd w:val="clear" w:color="auto" w:fill="auto"/>
+            <w:noWrap/>
+            <w:vAlign w:val="bottom"/>
+            <w:hideMark/>
+          </w:tcPr>
+          <w:p>
+            <w:pPr>
+              <w:spacing w:after="0" w:line="240" w:lineRule="auto"/>
+              <w:jc w:val="center"/>
+              <w:rPr>
+                <w:rFonts w:ascii="Calibri" w:eastAsia="Times New Roman" w:hAnsi="Calibri" w:cs="Calibri"/>
+              </w:rPr>
+            </w:pPr>
+            <w:r>
+              <w:rPr>
+                <w:rFonts w:ascii="Calibri" w:eastAsia="Times New Roman" w:hAnsi="Calibri" w:cs="Calibri"/>
+              </w:rPr>
+              <w:t>0.95%</w:t>
+            </w:r>
+          </w:p>
+        </w:tc>
+        <w:tc>
+          <w:tcPr>
+            <w:tcW w:w="2430" w:type="dxa"/>
+            <w:shd w:val="clear" w:color="auto" w:fill="auto"/>
+            <w:noWrap/>
+            <w:vAlign w:val="bottom"/>
+            <w:hideMark/>
+          </w:tcPr>
+          <w:p>
+            <w:pPr>
+              <w:spacing w:after="0" w:line="240" w:lineRule="auto"/>
+              <w:jc w:val="center"/>
+              <w:rPr>
+                <w:rFonts w:ascii="Calibri" w:eastAsia="Times New Roman" w:hAnsi="Calibri" w:cs="Calibri"/>
+              </w:rPr>
+            </w:pPr>
+            <w:r>
+              <w:rPr>
+                <w:rFonts w:ascii="Calibri" w:eastAsia="Times New Roman" w:hAnsi="Calibri" w:cs="Calibri"/>
+              </w:rPr>
+              <w:t>0.75%</w:t>
+            </w:r>
+          </w:p>
+        </w:tc>
+      </w:tr>
+      <w:tr>
+        <w:trPr>
+          <w:trHeight w:val="300"/>
+        </w:trPr>
+        <w:tc>
+          <w:tcPr>
+            <w:tcW w:w="1705" w:type="dxa"/>
+            <w:shd w:val="clear" w:color="auto" w:fill="auto"/>
+            <w:noWrap/>
+            <w:vAlign w:val="bottom"/>
+            <w:hideMark/>
+          </w:tcPr>
+          <w:p>
+            <w:pPr>
+              <w:spacing w:after="0" w:line="240" w:lineRule="auto"/>
+              <w:rPr>
+                <w:rFonts w:ascii="Calibri" w:eastAsia="Times New Roman" w:hAnsi="Calibri" w:cs="Calibri"/>
+              </w:rPr>
+            </w:pPr>
+            <w:r>
+              <w:rPr>
+                <w:rFonts w:ascii="Calibri" w:eastAsia="Times New Roman" w:hAnsi="Calibri" w:cs="Calibri"/>
+              </w:rPr>
+              <w:t>Off Peak %</w:t>
+            </w:r>
+          </w:p>
+        </w:tc>
+        <w:tc>
+          <w:tcPr>
+            <w:tcW w:w="2250" w:type="dxa"/>
+            <w:shd w:val="clear" w:color="auto" w:fill="auto"/>
+            <w:noWrap/>
+            <w:vAlign w:val="bottom"/>
+            <w:hideMark/>
+          </w:tcPr>
+          <w:p>
+            <w:pPr>
+              <w:spacing w:after="0" w:line="240" w:lineRule="auto"/>
+              <w:jc w:val="center"/>
+              <w:rPr>
+                <w:rFonts w:ascii="Calibri" w:eastAsia="Times New Roman" w:hAnsi="Calibri" w:cs="Calibri"/>
+              </w:rPr>
+            </w:pPr>
+            <w:r>
+              <w:rPr>
+                <w:rFonts w:ascii="Calibri" w:eastAsia="Times New Roman" w:hAnsi="Calibri" w:cs="Calibri"/>
+              </w:rPr>
+              <w:t>0.20%</w:t>
+            </w:r>
+          </w:p>
+        </w:tc>
+        <w:tc>
+          <w:tcPr>
+            <w:tcW w:w="2070" w:type="dxa"/>
+            <w:shd w:val="clear" w:color="auto" w:fill="auto"/>
+            <w:noWrap/>
+            <w:vAlign w:val="bottom"/>
+            <w:hideMark/>
+          </w:tcPr>
+          <w:p>
+            <w:pPr>
+              <w:spacing w:after="0" w:line="240" w:lineRule="auto"/>
+              <w:jc w:val="center"/>
+              <w:rPr>
+                <w:rFonts w:ascii="Calibri" w:eastAsia="Times New Roman" w:hAnsi="Calibri" w:cs="Calibri"/>
+              </w:rPr>
+            </w:pPr>
+            <w:r>
+              <w:rPr>
+                <w:rFonts w:ascii="Calibri" w:eastAsia="Times New Roman" w:hAnsi="Calibri" w:cs="Calibri"/>
+              </w:rPr>
+              <w:t>0.30%</w:t>
+            </w:r>
+          </w:p>
+        </w:tc>
+        <w:tc>
+          <w:tcPr>
+            <w:tcW w:w="2430" w:type="dxa"/>
+            <w:shd w:val="clear" w:color="auto" w:fill="auto"/>
+            <w:noWrap/>
+            <w:vAlign w:val="bottom"/>
+            <w:hideMark/>
+          </w:tcPr>
+          <w:p>
+            <w:pPr>
+              <w:spacing w:after="0" w:line="240" w:lineRule="auto"/>
+              <w:jc w:val="center"/>
+              <w:rPr>
+                <w:rFonts w:ascii="Calibri" w:eastAsia="Times New Roman" w:hAnsi="Calibri" w:cs="Calibri"/>
+              </w:rPr>
+            </w:pPr>
+            <w:r>
+              <w:rPr>
+                <w:rFonts w:ascii="Calibri" w:eastAsia="Times New Roman" w:hAnsi="Calibri" w:cs="Calibri"/>
+              </w:rPr>
+              <w:t>0.20%</w:t>
+            </w:r>
+          </w:p>
+        </w:tc>
+      </w:tr>
+    </w:tbl>
+    <w:p/>
+    <w:p>
+      <w:r>
+        <w:t xml:space="preserve">In Figure 2, the ERCOT Price Model predictions show some similarities to the results received with my linear model. Notably, the magnitude of the </w:t>
+      </w:r>
+      <w:r>
+        <w:t xml:space="preserve">predictions </w:t>
+      </w:r>
+      <w:r>
+        <w:t>is</w:t>
+      </w:r>
+      <w:r>
+        <w:t xml:space="preserve"> uniformly higher in Figure 2 than Figure 1. This is due largely to my decision to model median LMPs, as compared to the ERCOT Price model’s mean predictions. As previously discussed, my decision was driven by the skewness of the price distribution. However, assuming the approximate shape of the price distribution remains the same over time, the trend of prices in Figures 1 and 2 can be directly compared, if not their exact magnitude. In both Figures 1 and 2, the high economic growth scenario exhibits the highest long-term price predictions. It is possible that this effect would be magnified if I selected higher peak and off-peak percentages as inputs to the ERCOT Price Model; </w:t>
+      </w:r>
+      <w:r>
+        <w:t>engineering judgement was all that guided the selection of the current values. In both Figures 1 and 2, the base scenario and low-cost renewables displayed relatively flat prices over prediction horizon, with the low-cost renewable scenario displaying the lowest price predictions. Overall, while my linear model and the ERCOT Price model display differences in magnitude and modest difference in pattern, the similarities in overall trend (over time and relative to each other) helps corroborate my linear model.</w:t>
+      </w:r>
+    </w:p>
+    <w:tbl>
+      <w:tblPr>
+        <w:tblStyle w:val="TableGrid"/>
+        <w:tblW w:w="0" w:type="auto"/>
+        <w:jc w:val="center"/>
+        <w:tblBorders>
+          <w:top w:val="none" w:sz="0" w:space="0" w:color="auto"/>
+          <w:left w:val="none" w:sz="0" w:space="0" w:color="auto"/>
+          <w:bottom w:val="none" w:sz="0" w:space="0" w:color="auto"/>
+          <w:right w:val="none" w:sz="0" w:space="0" w:color="auto"/>
+          <w:insideH w:val="none" w:sz="0" w:space="0" w:color="auto"/>
+          <w:insideV w:val="none" w:sz="0" w:space="0" w:color="auto"/>
+        </w:tblBorders>
+        <w:tblLook w:val="04A0" w:firstRow="1" w:lastRow="0" w:firstColumn="1" w:lastColumn="0" w:noHBand="0" w:noVBand="1"/>
+      </w:tblPr>
+      <w:tblGrid>
+        <w:gridCol w:w="9350"/>
+      </w:tblGrid>
+      <w:tr>
+        <w:trPr>
+          <w:jc w:val="center"/>
+        </w:trPr>
+        <w:tc>
+          <w:tcPr>
+            <w:tcW w:w="9350" w:type="dxa"/>
+          </w:tcPr>
+          <w:p>
+            <w:r>
+              <w:rPr>
+                <w:noProof/>
+              </w:rPr>
+              <w:drawing>
+                <wp:inline distT="0" distB="0" distL="0" distR="0" wp14:anchorId="1CB91AAC" wp14:editId="0440F8B4">
+                  <wp:extent cx="5181600" cy="2915285"/>
+                  <wp:effectExtent l="0" t="0" r="0" b="18415"/>
+                  <wp:docPr id="3" name="Chart 3">
+                    <a:extLst xmlns:a="http://schemas.openxmlformats.org/drawingml/2006/main">
+                      <a:ext uri="{FF2B5EF4-FFF2-40B4-BE49-F238E27FC236}">
+                        <a16:creationId xmlns:a16="http://schemas.microsoft.com/office/drawing/2014/main" id="{8DA6AE50-8432-4D55-8CB7-C5CCC73793E5}"/>
+                      </a:ext>
+                    </a:extLst>
+                  </wp:docPr>
+                  <wp:cNvGraphicFramePr/>
+                  <a:graphic xmlns:a="http://schemas.openxmlformats.org/drawingml/2006/main">
+                    <a:graphicData uri="http://schemas.openxmlformats.org/drawingml/2006/chart">
+                      <c:chart xmlns:c="http://schemas.openxmlformats.org/drawingml/2006/chart" xmlns:r="http://schemas.openxmlformats.org/officeDocument/2006/relationships" r:id="rId9"/>
+                    </a:graphicData>
+                  </a:graphic>
+                </wp:inline>
+              </w:drawing>
+            </w:r>
+          </w:p>
+        </w:tc>
+      </w:tr>
+      <w:tr>
+        <w:trPr>
+          <w:jc w:val="center"/>
+        </w:trPr>
+        <w:tc>
+          <w:tcPr>
+            <w:tcW w:w="9350" w:type="dxa"/>
+          </w:tcPr>
+          <w:p>
+            <w:pPr>
+              <w:jc w:val="center"/>
+            </w:pPr>
+            <w:r>
+              <w:t>Figure 2: ERCOT Price Model LMP Average Predictions</w:t>
+            </w:r>
+          </w:p>
+        </w:tc>
+      </w:tr>
+    </w:tbl>
     <w:p/>
     <w:p>
       <w:pPr>
@@ -662,6 +1546,7 @@
         <w:rPr>
           <w:rFonts w:eastAsiaTheme="minorEastAsia"/>
         </w:rPr>
+        <w:lastRenderedPageBreak/>
         <w:t>Model Limitations</w:t>
       </w:r>
     </w:p>
@@ -687,14 +1572,7 @@
         <w:rPr>
           <w:rFonts w:eastAsiaTheme="minorEastAsia"/>
         </w:rPr>
-        <w:t xml:space="preserve"> This recalls the modeling adage: “garbage in equals garbage out.” While I certainly would not call the forecasts used “garbage” it is worth nothing that the predictive accuracy of </w:t>
-      </w:r>
-      <w:r>
-        <w:rPr>
-          <w:rFonts w:eastAsiaTheme="minorEastAsia"/>
-        </w:rPr>
-        <w:lastRenderedPageBreak/>
-        <w:t>the model is limited by the accuracy of its inputs. However, the entities from which the inputs are sourced, the EIA, ERCOT, and the US Bureau of Economic Development, are well respected and therefore their forecasts can reasonably be trusted. Furthermore, lacking any alternative, the use of such forecasts is necessary to the modeling process.</w:t>
+        <w:t xml:space="preserve"> This recalls the modeling adage: “garbage in equals garbage out.” While I certainly would not call the forecasts used “garbage” it is worth nothing that the predictive accuracy of the model is limited by the accuracy of its inputs. However, the entities from which the inputs are sourced, the EIA, ERCOT, and the US Bureau of Economic Development, are well respected and therefore their forecasts can reasonably be trusted. Furthermore, lacking any alternative, the use of such forecasts is necessary to the modeling process.</w:t>
       </w:r>
     </w:p>
     <w:p>
@@ -839,6 +1717,7 @@
                   <w:rPr>
                     <w:rFonts w:ascii="Cambria Math" w:hAnsi="Cambria Math"/>
                   </w:rPr>
+                  <w:lastRenderedPageBreak/>
                   <m:t>Marginal Cost=Pric</m:t>
                 </m:r>
                 <m:sSub>
@@ -914,7 +1793,6 @@
         <w:rPr>
           <w:rFonts w:eastAsiaTheme="minorEastAsia"/>
         </w:rPr>
-        <w:lastRenderedPageBreak/>
         <w:t>The annual total emissions were then estimated using equation (2).</w:t>
       </w:r>
       <w:r>
@@ -2968,6 +3846,8 @@
         <w:t xml:space="preserve">be used to compute water consumption and withdrawal for the candidate CCGT. In this case, [3] as referenced for the consumption and withdrawal rates per MWh for our candidate turbines. [3] lists water rates for several CCGT configurations; the recirculating cooling rates were used in this analysis. Table 3 presents the annual water consumption and usage for the candidate turbines. </w:t>
       </w:r>
     </w:p>
+    <w:p/>
+    <w:p/>
     <w:tbl>
       <w:tblPr>
         <w:tblW w:w="8346" w:type="dxa"/>
@@ -3014,6 +3894,7 @@
                 <w:rFonts w:ascii="Calibri" w:eastAsia="Times New Roman" w:hAnsi="Calibri" w:cs="Calibri"/>
                 <w:color w:val="000000"/>
               </w:rPr>
+              <w:lastRenderedPageBreak/>
               <w:t xml:space="preserve">Table 3: CCGT Life Cycle Analysis Water Consumption and </w:t>
             </w:r>
             <w:r>
@@ -6416,7 +7297,7 @@
       <w:r>
         <w:t xml:space="preserve"> </w:t>
       </w:r>
-      <w:hyperlink r:id="rId9" w:history="1">
+      <w:hyperlink r:id="rId10" w:history="1">
         <w:r>
           <w:rPr>
             <w:rStyle w:val="Hyperlink"/>
@@ -6455,7 +7336,7 @@
         </w:rPr>
         <w:t xml:space="preserve">. (2018). Retrieved 26 October 2020, from </w:t>
       </w:r>
-      <w:hyperlink r:id="rId10" w:history="1">
+      <w:hyperlink r:id="rId11" w:history="1">
         <w:r>
           <w:rPr>
             <w:rStyle w:val="Hyperlink"/>
@@ -6525,7 +7406,7 @@
         </w:rPr>
         <w:t xml:space="preserve">. Retrieved from </w:t>
       </w:r>
-      <w:hyperlink r:id="rId11" w:history="1">
+      <w:hyperlink r:id="rId12" w:history="1">
         <w:r>
           <w:rPr>
             <w:rStyle w:val="Hyperlink"/>
@@ -6780,7 +7661,7 @@
             <w:tcW w:w="1739" w:type="dxa"/>
           </w:tcPr>
           <w:p>
-            <w:hyperlink r:id="rId12" w:history="1">
+            <w:hyperlink r:id="rId13" w:history="1">
               <w:r>
                 <w:rPr>
                   <w:rStyle w:val="Hyperlink"/>
@@ -6833,7 +7714,7 @@
             <w:tcW w:w="1739" w:type="dxa"/>
           </w:tcPr>
           <w:p>
-            <w:hyperlink r:id="rId13" w:history="1">
+            <w:hyperlink r:id="rId14" w:history="1">
               <w:r>
                 <w:rPr>
                   <w:rStyle w:val="Hyperlink"/>
@@ -6890,7 +7771,7 @@
             <w:tcW w:w="1739" w:type="dxa"/>
           </w:tcPr>
           <w:p>
-            <w:hyperlink r:id="rId14" w:history="1">
+            <w:hyperlink r:id="rId15" w:history="1">
               <w:r>
                 <w:rPr>
                   <w:rStyle w:val="Hyperlink"/>
@@ -6959,7 +7840,7 @@
             <w:tcW w:w="1739" w:type="dxa"/>
           </w:tcPr>
           <w:p>
-            <w:hyperlink r:id="rId15" w:anchor="/?id=13-AEO2018&amp;cases=ref2018&amp;sourcekey=0" w:history="1">
+            <w:hyperlink r:id="rId16" w:anchor="/?id=13-AEO2018&amp;cases=ref2018&amp;sourcekey=0" w:history="1">
               <w:r>
                 <w:rPr>
                   <w:rStyle w:val="Hyperlink"/>
@@ -7023,7 +7904,7 @@
             <w:tcW w:w="1739" w:type="dxa"/>
           </w:tcPr>
           <w:p>
-            <w:hyperlink r:id="rId16" w:history="1">
+            <w:hyperlink r:id="rId17" w:history="1">
               <w:r>
                 <w:rPr>
                   <w:rStyle w:val="Hyperlink"/>
@@ -7083,7 +7964,7 @@
             <w:tcW w:w="1739" w:type="dxa"/>
           </w:tcPr>
           <w:p>
-            <w:hyperlink r:id="rId17" w:history="1">
+            <w:hyperlink r:id="rId18" w:history="1">
               <w:r>
                 <w:rPr>
                   <w:rStyle w:val="Hyperlink"/>
@@ -7143,7 +8024,7 @@
             <w:tcW w:w="1739" w:type="dxa"/>
           </w:tcPr>
           <w:p>
-            <w:hyperlink r:id="rId18" w:history="1">
+            <w:hyperlink r:id="rId19" w:history="1">
               <w:r>
                 <w:rPr>
                   <w:rStyle w:val="Hyperlink"/>
@@ -7196,7 +8077,7 @@
             <w:tcW w:w="1739" w:type="dxa"/>
           </w:tcPr>
           <w:p>
-            <w:hyperlink r:id="rId19" w:history="1">
+            <w:hyperlink r:id="rId20" w:history="1">
               <w:r>
                 <w:rPr>
                   <w:rStyle w:val="Hyperlink"/>
@@ -7253,7 +8134,7 @@
             <w:tcW w:w="1739" w:type="dxa"/>
           </w:tcPr>
           <w:p>
-            <w:hyperlink r:id="rId20" w:history="1">
+            <w:hyperlink r:id="rId21" w:history="1">
               <w:r>
                 <w:rPr>
                   <w:rStyle w:val="Hyperlink"/>
@@ -7363,7 +8244,7 @@
           <w:szCs w:val="20"/>
           <w:bdr w:val="none" w:sz="0" w:space="0" w:color="auto" w:frame="1"/>
         </w:rPr>
-        <w:t>Coefficients:</w:t>
+        <w:t>Call:</w:t>
       </w:r>
     </w:p>
     <w:p>
@@ -7397,26 +8278,17 @@
           <w:bdr w:val="none" w:sz="0" w:space="0" w:color="auto" w:frame="1"/>
         </w:rPr>
       </w:pPr>
-      <w:r>
-        <w:rPr>
-          <w:rFonts w:ascii="Lucida Console" w:eastAsia="Times New Roman" w:hAnsi="Lucida Console" w:cs="Courier New"/>
-          <w:color w:val="000000"/>
-          <w:sz w:val="20"/>
-          <w:szCs w:val="20"/>
-          <w:bdr w:val="none" w:sz="0" w:space="0" w:color="auto" w:frame="1"/>
-        </w:rPr>
-        <w:t xml:space="preserve">                          Estimate Std. Error t value </w:t>
-      </w:r>
       <w:proofErr w:type="spellStart"/>
-      <w:r>
-        <w:rPr>
-          <w:rFonts w:ascii="Lucida Console" w:eastAsia="Times New Roman" w:hAnsi="Lucida Console" w:cs="Courier New"/>
-          <w:color w:val="000000"/>
-          <w:sz w:val="20"/>
-          <w:szCs w:val="20"/>
-          <w:bdr w:val="none" w:sz="0" w:space="0" w:color="auto" w:frame="1"/>
-        </w:rPr>
-        <w:t>Pr</w:t>
+      <w:proofErr w:type="gramStart"/>
+      <w:r>
+        <w:rPr>
+          <w:rFonts w:ascii="Lucida Console" w:eastAsia="Times New Roman" w:hAnsi="Lucida Console" w:cs="Courier New"/>
+          <w:color w:val="000000"/>
+          <w:sz w:val="20"/>
+          <w:szCs w:val="20"/>
+          <w:bdr w:val="none" w:sz="0" w:space="0" w:color="auto" w:frame="1"/>
+        </w:rPr>
+        <w:t>lm</w:t>
       </w:r>
       <w:proofErr w:type="spellEnd"/>
       <w:r>
@@ -7427,7 +8299,40 @@
           <w:szCs w:val="20"/>
           <w:bdr w:val="none" w:sz="0" w:space="0" w:color="auto" w:frame="1"/>
         </w:rPr>
-        <w:t xml:space="preserve">(&gt;|t|)    </w:t>
+        <w:t>(</w:t>
+      </w:r>
+      <w:proofErr w:type="gramEnd"/>
+      <w:r>
+        <w:rPr>
+          <w:rFonts w:ascii="Lucida Console" w:eastAsia="Times New Roman" w:hAnsi="Lucida Console" w:cs="Courier New"/>
+          <w:color w:val="000000"/>
+          <w:sz w:val="20"/>
+          <w:szCs w:val="20"/>
+          <w:bdr w:val="none" w:sz="0" w:space="0" w:color="auto" w:frame="1"/>
+        </w:rPr>
+        <w:t xml:space="preserve">formula = Price ~ Year + category + Zone + </w:t>
+      </w:r>
+      <w:proofErr w:type="spellStart"/>
+      <w:r>
+        <w:rPr>
+          <w:rFonts w:ascii="Lucida Console" w:eastAsia="Times New Roman" w:hAnsi="Lucida Console" w:cs="Courier New"/>
+          <w:color w:val="000000"/>
+          <w:sz w:val="20"/>
+          <w:szCs w:val="20"/>
+          <w:bdr w:val="none" w:sz="0" w:space="0" w:color="auto" w:frame="1"/>
+        </w:rPr>
+        <w:t>NG_Price</w:t>
+      </w:r>
+      <w:proofErr w:type="spellEnd"/>
+      <w:r>
+        <w:rPr>
+          <w:rFonts w:ascii="Lucida Console" w:eastAsia="Times New Roman" w:hAnsi="Lucida Console" w:cs="Courier New"/>
+          <w:color w:val="000000"/>
+          <w:sz w:val="20"/>
+          <w:szCs w:val="20"/>
+          <w:bdr w:val="none" w:sz="0" w:space="0" w:color="auto" w:frame="1"/>
+        </w:rPr>
+        <w:t xml:space="preserve"> + GDP + </w:t>
       </w:r>
     </w:p>
     <w:p>
@@ -7469,7 +8374,73 @@
           <w:szCs w:val="20"/>
           <w:bdr w:val="none" w:sz="0" w:space="0" w:color="auto" w:frame="1"/>
         </w:rPr>
-        <w:t>(Intercept)              3.103e+03  3.747e+02   8.281 1.20e-15 ***</w:t>
+        <w:t xml:space="preserve">    </w:t>
+      </w:r>
+      <w:proofErr w:type="spellStart"/>
+      <w:r>
+        <w:rPr>
+          <w:rFonts w:ascii="Lucida Console" w:eastAsia="Times New Roman" w:hAnsi="Lucida Console" w:cs="Courier New"/>
+          <w:color w:val="000000"/>
+          <w:sz w:val="20"/>
+          <w:szCs w:val="20"/>
+          <w:bdr w:val="none" w:sz="0" w:space="0" w:color="auto" w:frame="1"/>
+        </w:rPr>
+        <w:t>Solar_PV_Cost</w:t>
+      </w:r>
+      <w:proofErr w:type="spellEnd"/>
+      <w:r>
+        <w:rPr>
+          <w:rFonts w:ascii="Lucida Console" w:eastAsia="Times New Roman" w:hAnsi="Lucida Console" w:cs="Courier New"/>
+          <w:color w:val="000000"/>
+          <w:sz w:val="20"/>
+          <w:szCs w:val="20"/>
+          <w:bdr w:val="none" w:sz="0" w:space="0" w:color="auto" w:frame="1"/>
+        </w:rPr>
+        <w:t xml:space="preserve"> + </w:t>
+      </w:r>
+      <w:proofErr w:type="spellStart"/>
+      <w:r>
+        <w:rPr>
+          <w:rFonts w:ascii="Lucida Console" w:eastAsia="Times New Roman" w:hAnsi="Lucida Console" w:cs="Courier New"/>
+          <w:color w:val="000000"/>
+          <w:sz w:val="20"/>
+          <w:szCs w:val="20"/>
+          <w:bdr w:val="none" w:sz="0" w:space="0" w:color="auto" w:frame="1"/>
+        </w:rPr>
+        <w:t>Onshore_Wind_Cost</w:t>
+      </w:r>
+      <w:proofErr w:type="spellEnd"/>
+      <w:r>
+        <w:rPr>
+          <w:rFonts w:ascii="Lucida Console" w:eastAsia="Times New Roman" w:hAnsi="Lucida Console" w:cs="Courier New"/>
+          <w:color w:val="000000"/>
+          <w:sz w:val="20"/>
+          <w:szCs w:val="20"/>
+          <w:bdr w:val="none" w:sz="0" w:space="0" w:color="auto" w:frame="1"/>
+        </w:rPr>
+        <w:t xml:space="preserve">, data = </w:t>
+      </w:r>
+      <w:proofErr w:type="spellStart"/>
+      <w:r>
+        <w:rPr>
+          <w:rFonts w:ascii="Lucida Console" w:eastAsia="Times New Roman" w:hAnsi="Lucida Console" w:cs="Courier New"/>
+          <w:color w:val="000000"/>
+          <w:sz w:val="20"/>
+          <w:szCs w:val="20"/>
+          <w:bdr w:val="none" w:sz="0" w:space="0" w:color="auto" w:frame="1"/>
+        </w:rPr>
+        <w:t>training_data</w:t>
+      </w:r>
+      <w:proofErr w:type="spellEnd"/>
+      <w:r>
+        <w:rPr>
+          <w:rFonts w:ascii="Lucida Console" w:eastAsia="Times New Roman" w:hAnsi="Lucida Console" w:cs="Courier New"/>
+          <w:color w:val="000000"/>
+          <w:sz w:val="20"/>
+          <w:szCs w:val="20"/>
+          <w:bdr w:val="none" w:sz="0" w:space="0" w:color="auto" w:frame="1"/>
+        </w:rPr>
+        <w:t>)</w:t>
       </w:r>
     </w:p>
     <w:p>
@@ -7503,16 +8474,6 @@
           <w:bdr w:val="none" w:sz="0" w:space="0" w:color="auto" w:frame="1"/>
         </w:rPr>
       </w:pPr>
-      <w:r>
-        <w:rPr>
-          <w:rFonts w:ascii="Lucida Console" w:eastAsia="Times New Roman" w:hAnsi="Lucida Console" w:cs="Courier New"/>
-          <w:color w:val="000000"/>
-          <w:sz w:val="20"/>
-          <w:szCs w:val="20"/>
-          <w:bdr w:val="none" w:sz="0" w:space="0" w:color="auto" w:frame="1"/>
-        </w:rPr>
-        <w:t>Year                    -1.550e+00  1.866e-01  -8.308 9.79e-16 ***</w:t>
-      </w:r>
     </w:p>
     <w:p>
       <w:pPr>
@@ -7545,27 +8506,15 @@
           <w:bdr w:val="none" w:sz="0" w:space="0" w:color="auto" w:frame="1"/>
         </w:rPr>
       </w:pPr>
-      <w:proofErr w:type="spellStart"/>
-      <w:r>
-        <w:rPr>
-          <w:rFonts w:ascii="Lucida Console" w:eastAsia="Times New Roman" w:hAnsi="Lucida Console" w:cs="Courier New"/>
-          <w:color w:val="000000"/>
-          <w:sz w:val="20"/>
-          <w:szCs w:val="20"/>
-          <w:bdr w:val="none" w:sz="0" w:space="0" w:color="auto" w:frame="1"/>
-        </w:rPr>
-        <w:t>categorynon</w:t>
-      </w:r>
-      <w:proofErr w:type="spellEnd"/>
-      <w:r>
-        <w:rPr>
-          <w:rFonts w:ascii="Lucida Console" w:eastAsia="Times New Roman" w:hAnsi="Lucida Console" w:cs="Courier New"/>
-          <w:color w:val="000000"/>
-          <w:sz w:val="20"/>
-          <w:szCs w:val="20"/>
-          <w:bdr w:val="none" w:sz="0" w:space="0" w:color="auto" w:frame="1"/>
-        </w:rPr>
-        <w:t>-summer peak -2.368e+00  1.632e-01 -14.510  &lt; 2e-16 ***</w:t>
+      <w:r>
+        <w:rPr>
+          <w:rFonts w:ascii="Lucida Console" w:eastAsia="Times New Roman" w:hAnsi="Lucida Console" w:cs="Courier New"/>
+          <w:color w:val="000000"/>
+          <w:sz w:val="20"/>
+          <w:szCs w:val="20"/>
+          <w:bdr w:val="none" w:sz="0" w:space="0" w:color="auto" w:frame="1"/>
+        </w:rPr>
+        <w:t>Residuals:</w:t>
       </w:r>
     </w:p>
     <w:p>
@@ -7599,27 +8548,37 @@
           <w:bdr w:val="none" w:sz="0" w:space="0" w:color="auto" w:frame="1"/>
         </w:rPr>
       </w:pPr>
-      <w:proofErr w:type="spellStart"/>
-      <w:r>
-        <w:rPr>
-          <w:rFonts w:ascii="Lucida Console" w:eastAsia="Times New Roman" w:hAnsi="Lucida Console" w:cs="Courier New"/>
-          <w:color w:val="000000"/>
-          <w:sz w:val="20"/>
-          <w:szCs w:val="20"/>
-          <w:bdr w:val="none" w:sz="0" w:space="0" w:color="auto" w:frame="1"/>
-        </w:rPr>
-        <w:t>categorysummer</w:t>
-      </w:r>
-      <w:proofErr w:type="spellEnd"/>
-      <w:r>
-        <w:rPr>
-          <w:rFonts w:ascii="Lucida Console" w:eastAsia="Times New Roman" w:hAnsi="Lucida Console" w:cs="Courier New"/>
-          <w:color w:val="000000"/>
-          <w:sz w:val="20"/>
-          <w:szCs w:val="20"/>
-          <w:bdr w:val="none" w:sz="0" w:space="0" w:color="auto" w:frame="1"/>
-        </w:rPr>
-        <w:t xml:space="preserve"> off-peak -1.913e+00  1.632e-01 -11.723  &lt; 2e-16 ***</w:t>
+      <w:r>
+        <w:rPr>
+          <w:rFonts w:ascii="Lucida Console" w:eastAsia="Times New Roman" w:hAnsi="Lucida Console" w:cs="Courier New"/>
+          <w:color w:val="000000"/>
+          <w:sz w:val="20"/>
+          <w:szCs w:val="20"/>
+          <w:bdr w:val="none" w:sz="0" w:space="0" w:color="auto" w:frame="1"/>
+        </w:rPr>
+        <w:t xml:space="preserve">    Min      1</w:t>
+      </w:r>
+      <w:proofErr w:type="gramStart"/>
+      <w:r>
+        <w:rPr>
+          <w:rFonts w:ascii="Lucida Console" w:eastAsia="Times New Roman" w:hAnsi="Lucida Console" w:cs="Courier New"/>
+          <w:color w:val="000000"/>
+          <w:sz w:val="20"/>
+          <w:szCs w:val="20"/>
+          <w:bdr w:val="none" w:sz="0" w:space="0" w:color="auto" w:frame="1"/>
+        </w:rPr>
+        <w:t>Q  Median</w:t>
+      </w:r>
+      <w:proofErr w:type="gramEnd"/>
+      <w:r>
+        <w:rPr>
+          <w:rFonts w:ascii="Lucida Console" w:eastAsia="Times New Roman" w:hAnsi="Lucida Console" w:cs="Courier New"/>
+          <w:color w:val="000000"/>
+          <w:sz w:val="20"/>
+          <w:szCs w:val="20"/>
+          <w:bdr w:val="none" w:sz="0" w:space="0" w:color="auto" w:frame="1"/>
+        </w:rPr>
+        <w:t xml:space="preserve">      3Q     Max </w:t>
       </w:r>
     </w:p>
     <w:p>
@@ -7653,27 +8612,37 @@
           <w:bdr w:val="none" w:sz="0" w:space="0" w:color="auto" w:frame="1"/>
         </w:rPr>
       </w:pPr>
-      <w:proofErr w:type="spellStart"/>
-      <w:r>
-        <w:rPr>
-          <w:rFonts w:ascii="Lucida Console" w:eastAsia="Times New Roman" w:hAnsi="Lucida Console" w:cs="Courier New"/>
-          <w:color w:val="000000"/>
-          <w:sz w:val="20"/>
-          <w:szCs w:val="20"/>
-          <w:bdr w:val="none" w:sz="0" w:space="0" w:color="auto" w:frame="1"/>
-        </w:rPr>
-        <w:t>categorysummer</w:t>
-      </w:r>
-      <w:proofErr w:type="spellEnd"/>
-      <w:r>
-        <w:rPr>
-          <w:rFonts w:ascii="Lucida Console" w:eastAsia="Times New Roman" w:hAnsi="Lucida Console" w:cs="Courier New"/>
-          <w:color w:val="000000"/>
-          <w:sz w:val="20"/>
-          <w:szCs w:val="20"/>
-          <w:bdr w:val="none" w:sz="0" w:space="0" w:color="auto" w:frame="1"/>
-        </w:rPr>
-        <w:t xml:space="preserve"> peak      5.843e+00  1.632e-01  35.808  &lt; 2e-16 ***</w:t>
+      <w:r>
+        <w:rPr>
+          <w:rFonts w:ascii="Lucida Console" w:eastAsia="Times New Roman" w:hAnsi="Lucida Console" w:cs="Courier New"/>
+          <w:color w:val="000000"/>
+          <w:sz w:val="20"/>
+          <w:szCs w:val="20"/>
+          <w:bdr w:val="none" w:sz="0" w:space="0" w:color="auto" w:frame="1"/>
+        </w:rPr>
+        <w:t>-4.1783 -0.7047 -0.</w:t>
+      </w:r>
+      <w:proofErr w:type="gramStart"/>
+      <w:r>
+        <w:rPr>
+          <w:rFonts w:ascii="Lucida Console" w:eastAsia="Times New Roman" w:hAnsi="Lucida Console" w:cs="Courier New"/>
+          <w:color w:val="000000"/>
+          <w:sz w:val="20"/>
+          <w:szCs w:val="20"/>
+          <w:bdr w:val="none" w:sz="0" w:space="0" w:color="auto" w:frame="1"/>
+        </w:rPr>
+        <w:t>1300  0.6750</w:t>
+      </w:r>
+      <w:proofErr w:type="gramEnd"/>
+      <w:r>
+        <w:rPr>
+          <w:rFonts w:ascii="Lucida Console" w:eastAsia="Times New Roman" w:hAnsi="Lucida Console" w:cs="Courier New"/>
+          <w:color w:val="000000"/>
+          <w:sz w:val="20"/>
+          <w:szCs w:val="20"/>
+          <w:bdr w:val="none" w:sz="0" w:space="0" w:color="auto" w:frame="1"/>
+        </w:rPr>
+        <w:t xml:space="preserve">  8.3850 </w:t>
       </w:r>
     </w:p>
     <w:p>
@@ -7707,28 +8676,6 @@
           <w:bdr w:val="none" w:sz="0" w:space="0" w:color="auto" w:frame="1"/>
         </w:rPr>
       </w:pPr>
-      <w:proofErr w:type="spellStart"/>
-      <w:r>
-        <w:rPr>
-          <w:rFonts w:ascii="Lucida Console" w:eastAsia="Times New Roman" w:hAnsi="Lucida Console" w:cs="Courier New"/>
-          <w:color w:val="000000"/>
-          <w:sz w:val="20"/>
-          <w:szCs w:val="20"/>
-          <w:bdr w:val="none" w:sz="0" w:space="0" w:color="auto" w:frame="1"/>
-        </w:rPr>
-        <w:t>ZoneHB_HOUSTON</w:t>
-      </w:r>
-      <w:proofErr w:type="spellEnd"/>
-      <w:r>
-        <w:rPr>
-          <w:rFonts w:ascii="Lucida Console" w:eastAsia="Times New Roman" w:hAnsi="Lucida Console" w:cs="Courier New"/>
-          <w:color w:val="000000"/>
-          <w:sz w:val="20"/>
-          <w:szCs w:val="20"/>
-          <w:bdr w:val="none" w:sz="0" w:space="0" w:color="auto" w:frame="1"/>
-        </w:rPr>
-        <w:t xml:space="preserve">           5.061e-01  3.065e-01   1.651 0.099325 .  </w:t>
-      </w:r>
     </w:p>
     <w:p>
       <w:pPr>
@@ -7761,27 +8708,15 @@
           <w:bdr w:val="none" w:sz="0" w:space="0" w:color="auto" w:frame="1"/>
         </w:rPr>
       </w:pPr>
-      <w:proofErr w:type="spellStart"/>
-      <w:r>
-        <w:rPr>
-          <w:rFonts w:ascii="Lucida Console" w:eastAsia="Times New Roman" w:hAnsi="Lucida Console" w:cs="Courier New"/>
-          <w:color w:val="000000"/>
-          <w:sz w:val="20"/>
-          <w:szCs w:val="20"/>
-          <w:bdr w:val="none" w:sz="0" w:space="0" w:color="auto" w:frame="1"/>
-        </w:rPr>
-        <w:t>ZoneHB_HUBAVG</w:t>
-      </w:r>
-      <w:proofErr w:type="spellEnd"/>
-      <w:r>
-        <w:rPr>
-          <w:rFonts w:ascii="Lucida Console" w:eastAsia="Times New Roman" w:hAnsi="Lucida Console" w:cs="Courier New"/>
-          <w:color w:val="000000"/>
-          <w:sz w:val="20"/>
-          <w:szCs w:val="20"/>
-          <w:bdr w:val="none" w:sz="0" w:space="0" w:color="auto" w:frame="1"/>
-        </w:rPr>
-        <w:t xml:space="preserve">           -5.944e-02  3.065e-01  -0.194 0.846296    </w:t>
+      <w:r>
+        <w:rPr>
+          <w:rFonts w:ascii="Lucida Console" w:eastAsia="Times New Roman" w:hAnsi="Lucida Console" w:cs="Courier New"/>
+          <w:color w:val="000000"/>
+          <w:sz w:val="20"/>
+          <w:szCs w:val="20"/>
+          <w:bdr w:val="none" w:sz="0" w:space="0" w:color="auto" w:frame="1"/>
+        </w:rPr>
+        <w:t>Coefficients:</w:t>
       </w:r>
     </w:p>
     <w:p>
@@ -7815,6 +8750,16 @@
           <w:bdr w:val="none" w:sz="0" w:space="0" w:color="auto" w:frame="1"/>
         </w:rPr>
       </w:pPr>
+      <w:r>
+        <w:rPr>
+          <w:rFonts w:ascii="Lucida Console" w:eastAsia="Times New Roman" w:hAnsi="Lucida Console" w:cs="Courier New"/>
+          <w:color w:val="000000"/>
+          <w:sz w:val="20"/>
+          <w:szCs w:val="20"/>
+          <w:bdr w:val="none" w:sz="0" w:space="0" w:color="auto" w:frame="1"/>
+        </w:rPr>
+        <w:t xml:space="preserve">                          Estimate Std. Error t value </w:t>
+      </w:r>
       <w:proofErr w:type="spellStart"/>
       <w:r>
         <w:rPr>
@@ -7824,7 +8769,7 @@
           <w:szCs w:val="20"/>
           <w:bdr w:val="none" w:sz="0" w:space="0" w:color="auto" w:frame="1"/>
         </w:rPr>
-        <w:t>ZoneHB_NORTH</w:t>
+        <w:t>Pr</w:t>
       </w:r>
       <w:proofErr w:type="spellEnd"/>
       <w:r>
@@ -7835,7 +8780,7 @@
           <w:szCs w:val="20"/>
           <w:bdr w:val="none" w:sz="0" w:space="0" w:color="auto" w:frame="1"/>
         </w:rPr>
-        <w:t xml:space="preserve">             4.819e-02  3.065e-01   0.157 0.875117    </w:t>
+        <w:t xml:space="preserve">(&gt;|t|)    </w:t>
       </w:r>
     </w:p>
     <w:p>
@@ -7869,27 +8814,37 @@
           <w:bdr w:val="none" w:sz="0" w:space="0" w:color="auto" w:frame="1"/>
         </w:rPr>
       </w:pPr>
-      <w:proofErr w:type="spellStart"/>
-      <w:r>
-        <w:rPr>
-          <w:rFonts w:ascii="Lucida Console" w:eastAsia="Times New Roman" w:hAnsi="Lucida Console" w:cs="Courier New"/>
-          <w:color w:val="000000"/>
-          <w:sz w:val="20"/>
-          <w:szCs w:val="20"/>
-          <w:bdr w:val="none" w:sz="0" w:space="0" w:color="auto" w:frame="1"/>
-        </w:rPr>
-        <w:t>ZoneHB_PAN</w:t>
-      </w:r>
-      <w:proofErr w:type="spellEnd"/>
-      <w:r>
-        <w:rPr>
-          <w:rFonts w:ascii="Lucida Console" w:eastAsia="Times New Roman" w:hAnsi="Lucida Console" w:cs="Courier New"/>
-          <w:color w:val="000000"/>
-          <w:sz w:val="20"/>
-          <w:szCs w:val="20"/>
-          <w:bdr w:val="none" w:sz="0" w:space="0" w:color="auto" w:frame="1"/>
-        </w:rPr>
-        <w:t xml:space="preserve">              -2.310e+00  6.970e-01  -3.314 0.000988 ***</w:t>
+      <w:r>
+        <w:rPr>
+          <w:rFonts w:ascii="Lucida Console" w:eastAsia="Times New Roman" w:hAnsi="Lucida Console" w:cs="Courier New"/>
+          <w:color w:val="000000"/>
+          <w:sz w:val="20"/>
+          <w:szCs w:val="20"/>
+          <w:bdr w:val="none" w:sz="0" w:space="0" w:color="auto" w:frame="1"/>
+        </w:rPr>
+        <w:t>(</w:t>
+      </w:r>
+      <w:proofErr w:type="gramStart"/>
+      <w:r>
+        <w:rPr>
+          <w:rFonts w:ascii="Lucida Console" w:eastAsia="Times New Roman" w:hAnsi="Lucida Console" w:cs="Courier New"/>
+          <w:color w:val="000000"/>
+          <w:sz w:val="20"/>
+          <w:szCs w:val="20"/>
+          <w:bdr w:val="none" w:sz="0" w:space="0" w:color="auto" w:frame="1"/>
+        </w:rPr>
+        <w:t xml:space="preserve">Intercept)   </w:t>
+      </w:r>
+      <w:proofErr w:type="gramEnd"/>
+      <w:r>
+        <w:rPr>
+          <w:rFonts w:ascii="Lucida Console" w:eastAsia="Times New Roman" w:hAnsi="Lucida Console" w:cs="Courier New"/>
+          <w:color w:val="000000"/>
+          <w:sz w:val="20"/>
+          <w:szCs w:val="20"/>
+          <w:bdr w:val="none" w:sz="0" w:space="0" w:color="auto" w:frame="1"/>
+        </w:rPr>
+        <w:t xml:space="preserve">           3.103e+03  3.747e+02   8.281 1.20e-15 ***</w:t>
       </w:r>
     </w:p>
     <w:p>
@@ -7923,27 +8878,37 @@
           <w:bdr w:val="none" w:sz="0" w:space="0" w:color="auto" w:frame="1"/>
         </w:rPr>
       </w:pPr>
-      <w:proofErr w:type="spellStart"/>
-      <w:r>
-        <w:rPr>
-          <w:rFonts w:ascii="Lucida Console" w:eastAsia="Times New Roman" w:hAnsi="Lucida Console" w:cs="Courier New"/>
-          <w:color w:val="000000"/>
-          <w:sz w:val="20"/>
-          <w:szCs w:val="20"/>
-          <w:bdr w:val="none" w:sz="0" w:space="0" w:color="auto" w:frame="1"/>
-        </w:rPr>
-        <w:t>ZoneHB_SOUTH</w:t>
-      </w:r>
-      <w:proofErr w:type="spellEnd"/>
-      <w:r>
-        <w:rPr>
-          <w:rFonts w:ascii="Lucida Console" w:eastAsia="Times New Roman" w:hAnsi="Lucida Console" w:cs="Courier New"/>
-          <w:color w:val="000000"/>
-          <w:sz w:val="20"/>
-          <w:szCs w:val="20"/>
-          <w:bdr w:val="none" w:sz="0" w:space="0" w:color="auto" w:frame="1"/>
-        </w:rPr>
-        <w:t xml:space="preserve">             2.040e-01  3.065e-01   0.666 0.505928    </w:t>
+      <w:r>
+        <w:rPr>
+          <w:rFonts w:ascii="Lucida Console" w:eastAsia="Times New Roman" w:hAnsi="Lucida Console" w:cs="Courier New"/>
+          <w:color w:val="000000"/>
+          <w:sz w:val="20"/>
+          <w:szCs w:val="20"/>
+          <w:bdr w:val="none" w:sz="0" w:space="0" w:color="auto" w:frame="1"/>
+        </w:rPr>
+        <w:t>Year                    -1.550e+</w:t>
+      </w:r>
+      <w:proofErr w:type="gramStart"/>
+      <w:r>
+        <w:rPr>
+          <w:rFonts w:ascii="Lucida Console" w:eastAsia="Times New Roman" w:hAnsi="Lucida Console" w:cs="Courier New"/>
+          <w:color w:val="000000"/>
+          <w:sz w:val="20"/>
+          <w:szCs w:val="20"/>
+          <w:bdr w:val="none" w:sz="0" w:space="0" w:color="auto" w:frame="1"/>
+        </w:rPr>
+        <w:t>00  1.866e</w:t>
+      </w:r>
+      <w:proofErr w:type="gramEnd"/>
+      <w:r>
+        <w:rPr>
+          <w:rFonts w:ascii="Lucida Console" w:eastAsia="Times New Roman" w:hAnsi="Lucida Console" w:cs="Courier New"/>
+          <w:color w:val="000000"/>
+          <w:sz w:val="20"/>
+          <w:szCs w:val="20"/>
+          <w:bdr w:val="none" w:sz="0" w:space="0" w:color="auto" w:frame="1"/>
+        </w:rPr>
+        <w:t>-01  -8.308 9.79e-16 ***</w:t>
       </w:r>
     </w:p>
     <w:p>
@@ -7986,7 +8951,7 @@
           <w:szCs w:val="20"/>
           <w:bdr w:val="none" w:sz="0" w:space="0" w:color="auto" w:frame="1"/>
         </w:rPr>
-        <w:t>ZoneHB_WEST</w:t>
+        <w:t>categorynon</w:t>
       </w:r>
       <w:proofErr w:type="spellEnd"/>
       <w:r>
@@ -7997,7 +8962,29 @@
           <w:szCs w:val="20"/>
           <w:bdr w:val="none" w:sz="0" w:space="0" w:color="auto" w:frame="1"/>
         </w:rPr>
-        <w:t xml:space="preserve">             -4.525e-01  3.065e-01  -1.476 0.140490    </w:t>
+        <w:t>-summer peak -2.368e+</w:t>
+      </w:r>
+      <w:proofErr w:type="gramStart"/>
+      <w:r>
+        <w:rPr>
+          <w:rFonts w:ascii="Lucida Console" w:eastAsia="Times New Roman" w:hAnsi="Lucida Console" w:cs="Courier New"/>
+          <w:color w:val="000000"/>
+          <w:sz w:val="20"/>
+          <w:szCs w:val="20"/>
+          <w:bdr w:val="none" w:sz="0" w:space="0" w:color="auto" w:frame="1"/>
+        </w:rPr>
+        <w:t>00  1.632e</w:t>
+      </w:r>
+      <w:proofErr w:type="gramEnd"/>
+      <w:r>
+        <w:rPr>
+          <w:rFonts w:ascii="Lucida Console" w:eastAsia="Times New Roman" w:hAnsi="Lucida Console" w:cs="Courier New"/>
+          <w:color w:val="000000"/>
+          <w:sz w:val="20"/>
+          <w:szCs w:val="20"/>
+          <w:bdr w:val="none" w:sz="0" w:space="0" w:color="auto" w:frame="1"/>
+        </w:rPr>
+        <w:t>-01 -14.510  &lt; 2e-16 ***</w:t>
       </w:r>
     </w:p>
     <w:p>
@@ -8040,7 +9027,7 @@
           <w:szCs w:val="20"/>
           <w:bdr w:val="none" w:sz="0" w:space="0" w:color="auto" w:frame="1"/>
         </w:rPr>
-        <w:t>ZoneLZ_AEN</w:t>
+        <w:t>categorysummer</w:t>
       </w:r>
       <w:proofErr w:type="spellEnd"/>
       <w:r>
@@ -8051,7 +9038,29 @@
           <w:szCs w:val="20"/>
           <w:bdr w:val="none" w:sz="0" w:space="0" w:color="auto" w:frame="1"/>
         </w:rPr>
-        <w:t xml:space="preserve">               2.593e-01  3.065e-01   0.846 0.397947    </w:t>
+        <w:t xml:space="preserve"> off-peak -1.913e+</w:t>
+      </w:r>
+      <w:proofErr w:type="gramStart"/>
+      <w:r>
+        <w:rPr>
+          <w:rFonts w:ascii="Lucida Console" w:eastAsia="Times New Roman" w:hAnsi="Lucida Console" w:cs="Courier New"/>
+          <w:color w:val="000000"/>
+          <w:sz w:val="20"/>
+          <w:szCs w:val="20"/>
+          <w:bdr w:val="none" w:sz="0" w:space="0" w:color="auto" w:frame="1"/>
+        </w:rPr>
+        <w:t>00  1.632e</w:t>
+      </w:r>
+      <w:proofErr w:type="gramEnd"/>
+      <w:r>
+        <w:rPr>
+          <w:rFonts w:ascii="Lucida Console" w:eastAsia="Times New Roman" w:hAnsi="Lucida Console" w:cs="Courier New"/>
+          <w:color w:val="000000"/>
+          <w:sz w:val="20"/>
+          <w:szCs w:val="20"/>
+          <w:bdr w:val="none" w:sz="0" w:space="0" w:color="auto" w:frame="1"/>
+        </w:rPr>
+        <w:t>-01 -11.723  &lt; 2e-16 ***</w:t>
       </w:r>
     </w:p>
     <w:p>
@@ -8094,7 +9103,7 @@
           <w:szCs w:val="20"/>
           <w:bdr w:val="none" w:sz="0" w:space="0" w:color="auto" w:frame="1"/>
         </w:rPr>
-        <w:t>ZoneLZ_CPS</w:t>
+        <w:t>categorysummer</w:t>
       </w:r>
       <w:proofErr w:type="spellEnd"/>
       <w:r>
@@ -8105,7 +9114,29 @@
           <w:szCs w:val="20"/>
           <w:bdr w:val="none" w:sz="0" w:space="0" w:color="auto" w:frame="1"/>
         </w:rPr>
-        <w:t xml:space="preserve">               4.303e-01  3.065e-01   1.404 0.160996    </w:t>
+        <w:t xml:space="preserve"> peak      5.843e+</w:t>
+      </w:r>
+      <w:proofErr w:type="gramStart"/>
+      <w:r>
+        <w:rPr>
+          <w:rFonts w:ascii="Lucida Console" w:eastAsia="Times New Roman" w:hAnsi="Lucida Console" w:cs="Courier New"/>
+          <w:color w:val="000000"/>
+          <w:sz w:val="20"/>
+          <w:szCs w:val="20"/>
+          <w:bdr w:val="none" w:sz="0" w:space="0" w:color="auto" w:frame="1"/>
+        </w:rPr>
+        <w:t>00  1.632e</w:t>
+      </w:r>
+      <w:proofErr w:type="gramEnd"/>
+      <w:r>
+        <w:rPr>
+          <w:rFonts w:ascii="Lucida Console" w:eastAsia="Times New Roman" w:hAnsi="Lucida Console" w:cs="Courier New"/>
+          <w:color w:val="000000"/>
+          <w:sz w:val="20"/>
+          <w:szCs w:val="20"/>
+          <w:bdr w:val="none" w:sz="0" w:space="0" w:color="auto" w:frame="1"/>
+        </w:rPr>
+        <w:t>-01  35.808  &lt; 2e-16 ***</w:t>
       </w:r>
     </w:p>
     <w:p>
@@ -8148,7 +9179,7 @@
           <w:szCs w:val="20"/>
           <w:bdr w:val="none" w:sz="0" w:space="0" w:color="auto" w:frame="1"/>
         </w:rPr>
-        <w:t>ZoneLZ_HOUSTON</w:t>
+        <w:t>ZoneHB_HOUSTON</w:t>
       </w:r>
       <w:proofErr w:type="spellEnd"/>
       <w:r>
@@ -8159,7 +9190,29 @@
           <w:szCs w:val="20"/>
           <w:bdr w:val="none" w:sz="0" w:space="0" w:color="auto" w:frame="1"/>
         </w:rPr>
-        <w:t xml:space="preserve">           5.972e-01  3.065e-01   1.949 0.051923 .  </w:t>
+        <w:t xml:space="preserve">           5.061e-</w:t>
+      </w:r>
+      <w:proofErr w:type="gramStart"/>
+      <w:r>
+        <w:rPr>
+          <w:rFonts w:ascii="Lucida Console" w:eastAsia="Times New Roman" w:hAnsi="Lucida Console" w:cs="Courier New"/>
+          <w:color w:val="000000"/>
+          <w:sz w:val="20"/>
+          <w:szCs w:val="20"/>
+          <w:bdr w:val="none" w:sz="0" w:space="0" w:color="auto" w:frame="1"/>
+        </w:rPr>
+        <w:t>01  3.065e</w:t>
+      </w:r>
+      <w:proofErr w:type="gramEnd"/>
+      <w:r>
+        <w:rPr>
+          <w:rFonts w:ascii="Lucida Console" w:eastAsia="Times New Roman" w:hAnsi="Lucida Console" w:cs="Courier New"/>
+          <w:color w:val="000000"/>
+          <w:sz w:val="20"/>
+          <w:szCs w:val="20"/>
+          <w:bdr w:val="none" w:sz="0" w:space="0" w:color="auto" w:frame="1"/>
+        </w:rPr>
+        <w:t xml:space="preserve">-01   1.651 0.099325 .  </w:t>
       </w:r>
     </w:p>
     <w:p>
@@ -8202,7 +9255,7 @@
           <w:szCs w:val="20"/>
           <w:bdr w:val="none" w:sz="0" w:space="0" w:color="auto" w:frame="1"/>
         </w:rPr>
-        <w:t>ZoneLZ_LCRA</w:t>
+        <w:t>ZoneHB_HUBAVG</w:t>
       </w:r>
       <w:proofErr w:type="spellEnd"/>
       <w:r>
@@ -8213,7 +9266,29 @@
           <w:szCs w:val="20"/>
           <w:bdr w:val="none" w:sz="0" w:space="0" w:color="auto" w:frame="1"/>
         </w:rPr>
-        <w:t xml:space="preserve">              2.594e-01  3.065e-01   0.846 0.397694    </w:t>
+        <w:t xml:space="preserve">           -5.944e-</w:t>
+      </w:r>
+      <w:proofErr w:type="gramStart"/>
+      <w:r>
+        <w:rPr>
+          <w:rFonts w:ascii="Lucida Console" w:eastAsia="Times New Roman" w:hAnsi="Lucida Console" w:cs="Courier New"/>
+          <w:color w:val="000000"/>
+          <w:sz w:val="20"/>
+          <w:szCs w:val="20"/>
+          <w:bdr w:val="none" w:sz="0" w:space="0" w:color="auto" w:frame="1"/>
+        </w:rPr>
+        <w:t>02  3.065e</w:t>
+      </w:r>
+      <w:proofErr w:type="gramEnd"/>
+      <w:r>
+        <w:rPr>
+          <w:rFonts w:ascii="Lucida Console" w:eastAsia="Times New Roman" w:hAnsi="Lucida Console" w:cs="Courier New"/>
+          <w:color w:val="000000"/>
+          <w:sz w:val="20"/>
+          <w:szCs w:val="20"/>
+          <w:bdr w:val="none" w:sz="0" w:space="0" w:color="auto" w:frame="1"/>
+        </w:rPr>
+        <w:t xml:space="preserve">-01  -0.194 0.846296    </w:t>
       </w:r>
     </w:p>
     <w:p>
@@ -8256,7 +9331,7 @@
           <w:szCs w:val="20"/>
           <w:bdr w:val="none" w:sz="0" w:space="0" w:color="auto" w:frame="1"/>
         </w:rPr>
-        <w:t>ZoneLZ_NORTH</w:t>
+        <w:t>ZoneHB_NORTH</w:t>
       </w:r>
       <w:proofErr w:type="spellEnd"/>
       <w:r>
@@ -8267,7 +9342,29 @@
           <w:szCs w:val="20"/>
           <w:bdr w:val="none" w:sz="0" w:space="0" w:color="auto" w:frame="1"/>
         </w:rPr>
-        <w:t xml:space="preserve">             1.503e-01  3.065e-01   0.490 0.624133    </w:t>
+        <w:t xml:space="preserve">             4.819e-</w:t>
+      </w:r>
+      <w:proofErr w:type="gramStart"/>
+      <w:r>
+        <w:rPr>
+          <w:rFonts w:ascii="Lucida Console" w:eastAsia="Times New Roman" w:hAnsi="Lucida Console" w:cs="Courier New"/>
+          <w:color w:val="000000"/>
+          <w:sz w:val="20"/>
+          <w:szCs w:val="20"/>
+          <w:bdr w:val="none" w:sz="0" w:space="0" w:color="auto" w:frame="1"/>
+        </w:rPr>
+        <w:t>02  3.065e</w:t>
+      </w:r>
+      <w:proofErr w:type="gramEnd"/>
+      <w:r>
+        <w:rPr>
+          <w:rFonts w:ascii="Lucida Console" w:eastAsia="Times New Roman" w:hAnsi="Lucida Console" w:cs="Courier New"/>
+          <w:color w:val="000000"/>
+          <w:sz w:val="20"/>
+          <w:szCs w:val="20"/>
+          <w:bdr w:val="none" w:sz="0" w:space="0" w:color="auto" w:frame="1"/>
+        </w:rPr>
+        <w:t xml:space="preserve">-01   0.157 0.875117    </w:t>
       </w:r>
     </w:p>
     <w:p>
@@ -8310,7 +9407,7 @@
           <w:szCs w:val="20"/>
           <w:bdr w:val="none" w:sz="0" w:space="0" w:color="auto" w:frame="1"/>
         </w:rPr>
-        <w:t>ZoneLZ_RAYBN</w:t>
+        <w:t>ZoneHB_PAN</w:t>
       </w:r>
       <w:proofErr w:type="spellEnd"/>
       <w:r>
@@ -8321,7 +9418,29 @@
           <w:szCs w:val="20"/>
           <w:bdr w:val="none" w:sz="0" w:space="0" w:color="auto" w:frame="1"/>
         </w:rPr>
-        <w:t xml:space="preserve">             2.969e-01  3.065e-01   0.969 0.333104    </w:t>
+        <w:t xml:space="preserve">              -2.310e+</w:t>
+      </w:r>
+      <w:proofErr w:type="gramStart"/>
+      <w:r>
+        <w:rPr>
+          <w:rFonts w:ascii="Lucida Console" w:eastAsia="Times New Roman" w:hAnsi="Lucida Console" w:cs="Courier New"/>
+          <w:color w:val="000000"/>
+          <w:sz w:val="20"/>
+          <w:szCs w:val="20"/>
+          <w:bdr w:val="none" w:sz="0" w:space="0" w:color="auto" w:frame="1"/>
+        </w:rPr>
+        <w:t>00  6.970e</w:t>
+      </w:r>
+      <w:proofErr w:type="gramEnd"/>
+      <w:r>
+        <w:rPr>
+          <w:rFonts w:ascii="Lucida Console" w:eastAsia="Times New Roman" w:hAnsi="Lucida Console" w:cs="Courier New"/>
+          <w:color w:val="000000"/>
+          <w:sz w:val="20"/>
+          <w:szCs w:val="20"/>
+          <w:bdr w:val="none" w:sz="0" w:space="0" w:color="auto" w:frame="1"/>
+        </w:rPr>
+        <w:t>-01  -3.314 0.000988 ***</w:t>
       </w:r>
     </w:p>
     <w:p>
@@ -8364,7 +9483,7 @@
           <w:szCs w:val="20"/>
           <w:bdr w:val="none" w:sz="0" w:space="0" w:color="auto" w:frame="1"/>
         </w:rPr>
-        <w:t>ZoneLZ_SOUTH</w:t>
+        <w:t>ZoneHB_SOUTH</w:t>
       </w:r>
       <w:proofErr w:type="spellEnd"/>
       <w:r>
@@ -8375,7 +9494,29 @@
           <w:szCs w:val="20"/>
           <w:bdr w:val="none" w:sz="0" w:space="0" w:color="auto" w:frame="1"/>
         </w:rPr>
-        <w:t xml:space="preserve">             3.749e-01  3.065e-01   1.223 0.221898    </w:t>
+        <w:t xml:space="preserve">             2.040e-</w:t>
+      </w:r>
+      <w:proofErr w:type="gramStart"/>
+      <w:r>
+        <w:rPr>
+          <w:rFonts w:ascii="Lucida Console" w:eastAsia="Times New Roman" w:hAnsi="Lucida Console" w:cs="Courier New"/>
+          <w:color w:val="000000"/>
+          <w:sz w:val="20"/>
+          <w:szCs w:val="20"/>
+          <w:bdr w:val="none" w:sz="0" w:space="0" w:color="auto" w:frame="1"/>
+        </w:rPr>
+        <w:t>01  3.065e</w:t>
+      </w:r>
+      <w:proofErr w:type="gramEnd"/>
+      <w:r>
+        <w:rPr>
+          <w:rFonts w:ascii="Lucida Console" w:eastAsia="Times New Roman" w:hAnsi="Lucida Console" w:cs="Courier New"/>
+          <w:color w:val="000000"/>
+          <w:sz w:val="20"/>
+          <w:szCs w:val="20"/>
+          <w:bdr w:val="none" w:sz="0" w:space="0" w:color="auto" w:frame="1"/>
+        </w:rPr>
+        <w:t xml:space="preserve">-01   0.666 0.505928    </w:t>
       </w:r>
     </w:p>
     <w:p>
@@ -8418,7 +9559,7 @@
           <w:szCs w:val="20"/>
           <w:bdr w:val="none" w:sz="0" w:space="0" w:color="auto" w:frame="1"/>
         </w:rPr>
-        <w:t>ZoneLZ_WEST</w:t>
+        <w:t>ZoneHB_WEST</w:t>
       </w:r>
       <w:proofErr w:type="spellEnd"/>
       <w:r>
@@ -8429,7 +9570,29 @@
           <w:szCs w:val="20"/>
           <w:bdr w:val="none" w:sz="0" w:space="0" w:color="auto" w:frame="1"/>
         </w:rPr>
-        <w:t xml:space="preserve">              5.083e-01  3.065e-01   1.659 0.097853 .  </w:t>
+        <w:t xml:space="preserve">             -4.525e-</w:t>
+      </w:r>
+      <w:proofErr w:type="gramStart"/>
+      <w:r>
+        <w:rPr>
+          <w:rFonts w:ascii="Lucida Console" w:eastAsia="Times New Roman" w:hAnsi="Lucida Console" w:cs="Courier New"/>
+          <w:color w:val="000000"/>
+          <w:sz w:val="20"/>
+          <w:szCs w:val="20"/>
+          <w:bdr w:val="none" w:sz="0" w:space="0" w:color="auto" w:frame="1"/>
+        </w:rPr>
+        <w:t>01  3.065e</w:t>
+      </w:r>
+      <w:proofErr w:type="gramEnd"/>
+      <w:r>
+        <w:rPr>
+          <w:rFonts w:ascii="Lucida Console" w:eastAsia="Times New Roman" w:hAnsi="Lucida Console" w:cs="Courier New"/>
+          <w:color w:val="000000"/>
+          <w:sz w:val="20"/>
+          <w:szCs w:val="20"/>
+          <w:bdr w:val="none" w:sz="0" w:space="0" w:color="auto" w:frame="1"/>
+        </w:rPr>
+        <w:t xml:space="preserve">-01  -1.476 0.140490    </w:t>
       </w:r>
     </w:p>
     <w:p>
@@ -8472,7 +9635,7 @@
           <w:szCs w:val="20"/>
           <w:bdr w:val="none" w:sz="0" w:space="0" w:color="auto" w:frame="1"/>
         </w:rPr>
-        <w:t>NG_Price</w:t>
+        <w:t>ZoneLZ_AEN</w:t>
       </w:r>
       <w:proofErr w:type="spellEnd"/>
       <w:r>
@@ -8483,7 +9646,29 @@
           <w:szCs w:val="20"/>
           <w:bdr w:val="none" w:sz="0" w:space="0" w:color="auto" w:frame="1"/>
         </w:rPr>
-        <w:t xml:space="preserve">                 4.700e+00  1.332e-01  35.297  &lt; 2e-16 ***</w:t>
+        <w:t xml:space="preserve">               2.593e-</w:t>
+      </w:r>
+      <w:proofErr w:type="gramStart"/>
+      <w:r>
+        <w:rPr>
+          <w:rFonts w:ascii="Lucida Console" w:eastAsia="Times New Roman" w:hAnsi="Lucida Console" w:cs="Courier New"/>
+          <w:color w:val="000000"/>
+          <w:sz w:val="20"/>
+          <w:szCs w:val="20"/>
+          <w:bdr w:val="none" w:sz="0" w:space="0" w:color="auto" w:frame="1"/>
+        </w:rPr>
+        <w:t>01  3.065e</w:t>
+      </w:r>
+      <w:proofErr w:type="gramEnd"/>
+      <w:r>
+        <w:rPr>
+          <w:rFonts w:ascii="Lucida Console" w:eastAsia="Times New Roman" w:hAnsi="Lucida Console" w:cs="Courier New"/>
+          <w:color w:val="000000"/>
+          <w:sz w:val="20"/>
+          <w:szCs w:val="20"/>
+          <w:bdr w:val="none" w:sz="0" w:space="0" w:color="auto" w:frame="1"/>
+        </w:rPr>
+        <w:t xml:space="preserve">-01   0.846 0.397947    </w:t>
       </w:r>
     </w:p>
     <w:p>
@@ -8517,15 +9702,49 @@
           <w:bdr w:val="none" w:sz="0" w:space="0" w:color="auto" w:frame="1"/>
         </w:rPr>
       </w:pPr>
-      <w:r>
-        <w:rPr>
-          <w:rFonts w:ascii="Lucida Console" w:eastAsia="Times New Roman" w:hAnsi="Lucida Console" w:cs="Courier New"/>
-          <w:color w:val="000000"/>
-          <w:sz w:val="20"/>
-          <w:szCs w:val="20"/>
-          <w:bdr w:val="none" w:sz="0" w:space="0" w:color="auto" w:frame="1"/>
-        </w:rPr>
-        <w:t>GDP                      1.360e-05  2.199e-06   6.187 1.31e-09 ***</w:t>
+      <w:proofErr w:type="spellStart"/>
+      <w:r>
+        <w:rPr>
+          <w:rFonts w:ascii="Lucida Console" w:eastAsia="Times New Roman" w:hAnsi="Lucida Console" w:cs="Courier New"/>
+          <w:color w:val="000000"/>
+          <w:sz w:val="20"/>
+          <w:szCs w:val="20"/>
+          <w:bdr w:val="none" w:sz="0" w:space="0" w:color="auto" w:frame="1"/>
+        </w:rPr>
+        <w:t>ZoneLZ_CPS</w:t>
+      </w:r>
+      <w:proofErr w:type="spellEnd"/>
+      <w:r>
+        <w:rPr>
+          <w:rFonts w:ascii="Lucida Console" w:eastAsia="Times New Roman" w:hAnsi="Lucida Console" w:cs="Courier New"/>
+          <w:color w:val="000000"/>
+          <w:sz w:val="20"/>
+          <w:szCs w:val="20"/>
+          <w:bdr w:val="none" w:sz="0" w:space="0" w:color="auto" w:frame="1"/>
+        </w:rPr>
+        <w:t xml:space="preserve">               4.303e-</w:t>
+      </w:r>
+      <w:proofErr w:type="gramStart"/>
+      <w:r>
+        <w:rPr>
+          <w:rFonts w:ascii="Lucida Console" w:eastAsia="Times New Roman" w:hAnsi="Lucida Console" w:cs="Courier New"/>
+          <w:color w:val="000000"/>
+          <w:sz w:val="20"/>
+          <w:szCs w:val="20"/>
+          <w:bdr w:val="none" w:sz="0" w:space="0" w:color="auto" w:frame="1"/>
+        </w:rPr>
+        <w:t>01  3.065e</w:t>
+      </w:r>
+      <w:proofErr w:type="gramEnd"/>
+      <w:r>
+        <w:rPr>
+          <w:rFonts w:ascii="Lucida Console" w:eastAsia="Times New Roman" w:hAnsi="Lucida Console" w:cs="Courier New"/>
+          <w:color w:val="000000"/>
+          <w:sz w:val="20"/>
+          <w:szCs w:val="20"/>
+          <w:bdr w:val="none" w:sz="0" w:space="0" w:color="auto" w:frame="1"/>
+        </w:rPr>
+        <w:t xml:space="preserve">-01   1.404 0.160996    </w:t>
       </w:r>
     </w:p>
     <w:p>
@@ -8568,7 +9787,7 @@
           <w:szCs w:val="20"/>
           <w:bdr w:val="none" w:sz="0" w:space="0" w:color="auto" w:frame="1"/>
         </w:rPr>
-        <w:t>Solar_PV_Cost</w:t>
+        <w:t>ZoneLZ_HOUSTON</w:t>
       </w:r>
       <w:proofErr w:type="spellEnd"/>
       <w:r>
@@ -8579,7 +9798,29 @@
           <w:szCs w:val="20"/>
           <w:bdr w:val="none" w:sz="0" w:space="0" w:color="auto" w:frame="1"/>
         </w:rPr>
-        <w:t xml:space="preserve">           -1.857e-03  3.694e-04  -5.028 6.99e-07 ***</w:t>
+        <w:t xml:space="preserve">           5.972e-</w:t>
+      </w:r>
+      <w:proofErr w:type="gramStart"/>
+      <w:r>
+        <w:rPr>
+          <w:rFonts w:ascii="Lucida Console" w:eastAsia="Times New Roman" w:hAnsi="Lucida Console" w:cs="Courier New"/>
+          <w:color w:val="000000"/>
+          <w:sz w:val="20"/>
+          <w:szCs w:val="20"/>
+          <w:bdr w:val="none" w:sz="0" w:space="0" w:color="auto" w:frame="1"/>
+        </w:rPr>
+        <w:t>01  3.065e</w:t>
+      </w:r>
+      <w:proofErr w:type="gramEnd"/>
+      <w:r>
+        <w:rPr>
+          <w:rFonts w:ascii="Lucida Console" w:eastAsia="Times New Roman" w:hAnsi="Lucida Console" w:cs="Courier New"/>
+          <w:color w:val="000000"/>
+          <w:sz w:val="20"/>
+          <w:szCs w:val="20"/>
+          <w:bdr w:val="none" w:sz="0" w:space="0" w:color="auto" w:frame="1"/>
+        </w:rPr>
+        <w:t xml:space="preserve">-01   1.949 0.051923 .  </w:t>
       </w:r>
     </w:p>
     <w:p>
@@ -8622,7 +9863,7 @@
           <w:szCs w:val="20"/>
           <w:bdr w:val="none" w:sz="0" w:space="0" w:color="auto" w:frame="1"/>
         </w:rPr>
-        <w:t>Onshore_Wind_Cost</w:t>
+        <w:t>ZoneLZ_LCRA</w:t>
       </w:r>
       <w:proofErr w:type="spellEnd"/>
       <w:r>
@@ -8633,7 +9874,29 @@
           <w:szCs w:val="20"/>
           <w:bdr w:val="none" w:sz="0" w:space="0" w:color="auto" w:frame="1"/>
         </w:rPr>
-        <w:t xml:space="preserve">        3.491e-03  1.456e-03   2.397 0.016901 *  </w:t>
+        <w:t xml:space="preserve">              2.594e-</w:t>
+      </w:r>
+      <w:proofErr w:type="gramStart"/>
+      <w:r>
+        <w:rPr>
+          <w:rFonts w:ascii="Lucida Console" w:eastAsia="Times New Roman" w:hAnsi="Lucida Console" w:cs="Courier New"/>
+          <w:color w:val="000000"/>
+          <w:sz w:val="20"/>
+          <w:szCs w:val="20"/>
+          <w:bdr w:val="none" w:sz="0" w:space="0" w:color="auto" w:frame="1"/>
+        </w:rPr>
+        <w:t>01  3.065e</w:t>
+      </w:r>
+      <w:proofErr w:type="gramEnd"/>
+      <w:r>
+        <w:rPr>
+          <w:rFonts w:ascii="Lucida Console" w:eastAsia="Times New Roman" w:hAnsi="Lucida Console" w:cs="Courier New"/>
+          <w:color w:val="000000"/>
+          <w:sz w:val="20"/>
+          <w:szCs w:val="20"/>
+          <w:bdr w:val="none" w:sz="0" w:space="0" w:color="auto" w:frame="1"/>
+        </w:rPr>
+        <w:t xml:space="preserve">-01   0.846 0.397694    </w:t>
       </w:r>
     </w:p>
     <w:p>
@@ -8667,15 +9930,49 @@
           <w:bdr w:val="none" w:sz="0" w:space="0" w:color="auto" w:frame="1"/>
         </w:rPr>
       </w:pPr>
-      <w:r>
-        <w:rPr>
-          <w:rFonts w:ascii="Lucida Console" w:eastAsia="Times New Roman" w:hAnsi="Lucida Console" w:cs="Courier New"/>
-          <w:color w:val="000000"/>
-          <w:sz w:val="20"/>
-          <w:szCs w:val="20"/>
-          <w:bdr w:val="none" w:sz="0" w:space="0" w:color="auto" w:frame="1"/>
-        </w:rPr>
-        <w:t>---</w:t>
+      <w:proofErr w:type="spellStart"/>
+      <w:r>
+        <w:rPr>
+          <w:rFonts w:ascii="Lucida Console" w:eastAsia="Times New Roman" w:hAnsi="Lucida Console" w:cs="Courier New"/>
+          <w:color w:val="000000"/>
+          <w:sz w:val="20"/>
+          <w:szCs w:val="20"/>
+          <w:bdr w:val="none" w:sz="0" w:space="0" w:color="auto" w:frame="1"/>
+        </w:rPr>
+        <w:t>ZoneLZ_NORTH</w:t>
+      </w:r>
+      <w:proofErr w:type="spellEnd"/>
+      <w:r>
+        <w:rPr>
+          <w:rFonts w:ascii="Lucida Console" w:eastAsia="Times New Roman" w:hAnsi="Lucida Console" w:cs="Courier New"/>
+          <w:color w:val="000000"/>
+          <w:sz w:val="20"/>
+          <w:szCs w:val="20"/>
+          <w:bdr w:val="none" w:sz="0" w:space="0" w:color="auto" w:frame="1"/>
+        </w:rPr>
+        <w:t xml:space="preserve">             1.503e-</w:t>
+      </w:r>
+      <w:proofErr w:type="gramStart"/>
+      <w:r>
+        <w:rPr>
+          <w:rFonts w:ascii="Lucida Console" w:eastAsia="Times New Roman" w:hAnsi="Lucida Console" w:cs="Courier New"/>
+          <w:color w:val="000000"/>
+          <w:sz w:val="20"/>
+          <w:szCs w:val="20"/>
+          <w:bdr w:val="none" w:sz="0" w:space="0" w:color="auto" w:frame="1"/>
+        </w:rPr>
+        <w:t>01  3.065e</w:t>
+      </w:r>
+      <w:proofErr w:type="gramEnd"/>
+      <w:r>
+        <w:rPr>
+          <w:rFonts w:ascii="Lucida Console" w:eastAsia="Times New Roman" w:hAnsi="Lucida Console" w:cs="Courier New"/>
+          <w:color w:val="000000"/>
+          <w:sz w:val="20"/>
+          <w:szCs w:val="20"/>
+          <w:bdr w:val="none" w:sz="0" w:space="0" w:color="auto" w:frame="1"/>
+        </w:rPr>
+        <w:t xml:space="preserve">-01   0.490 0.624133    </w:t>
       </w:r>
     </w:p>
     <w:p>
@@ -8706,6 +10003,7 @@
           <w:color w:val="000000"/>
           <w:sz w:val="20"/>
           <w:szCs w:val="20"/>
+          <w:bdr w:val="none" w:sz="0" w:space="0" w:color="auto" w:frame="1"/>
         </w:rPr>
       </w:pPr>
       <w:proofErr w:type="spellStart"/>
@@ -8717,6 +10015,568 @@
           <w:szCs w:val="20"/>
           <w:bdr w:val="none" w:sz="0" w:space="0" w:color="auto" w:frame="1"/>
         </w:rPr>
+        <w:t>ZoneLZ_RAYBN</w:t>
+      </w:r>
+      <w:proofErr w:type="spellEnd"/>
+      <w:r>
+        <w:rPr>
+          <w:rFonts w:ascii="Lucida Console" w:eastAsia="Times New Roman" w:hAnsi="Lucida Console" w:cs="Courier New"/>
+          <w:color w:val="000000"/>
+          <w:sz w:val="20"/>
+          <w:szCs w:val="20"/>
+          <w:bdr w:val="none" w:sz="0" w:space="0" w:color="auto" w:frame="1"/>
+        </w:rPr>
+        <w:t xml:space="preserve">             2.969e-</w:t>
+      </w:r>
+      <w:proofErr w:type="gramStart"/>
+      <w:r>
+        <w:rPr>
+          <w:rFonts w:ascii="Lucida Console" w:eastAsia="Times New Roman" w:hAnsi="Lucida Console" w:cs="Courier New"/>
+          <w:color w:val="000000"/>
+          <w:sz w:val="20"/>
+          <w:szCs w:val="20"/>
+          <w:bdr w:val="none" w:sz="0" w:space="0" w:color="auto" w:frame="1"/>
+        </w:rPr>
+        <w:t>01  3.065e</w:t>
+      </w:r>
+      <w:proofErr w:type="gramEnd"/>
+      <w:r>
+        <w:rPr>
+          <w:rFonts w:ascii="Lucida Console" w:eastAsia="Times New Roman" w:hAnsi="Lucida Console" w:cs="Courier New"/>
+          <w:color w:val="000000"/>
+          <w:sz w:val="20"/>
+          <w:szCs w:val="20"/>
+          <w:bdr w:val="none" w:sz="0" w:space="0" w:color="auto" w:frame="1"/>
+        </w:rPr>
+        <w:t xml:space="preserve">-01   0.969 0.333104    </w:t>
+      </w:r>
+    </w:p>
+    <w:p>
+      <w:pPr>
+        <w:shd w:val="clear" w:color="auto" w:fill="FFFFFF"/>
+        <w:tabs>
+          <w:tab w:val="left" w:pos="916"/>
+          <w:tab w:val="left" w:pos="1832"/>
+          <w:tab w:val="left" w:pos="2748"/>
+          <w:tab w:val="left" w:pos="3664"/>
+          <w:tab w:val="left" w:pos="4580"/>
+          <w:tab w:val="left" w:pos="5496"/>
+          <w:tab w:val="left" w:pos="6412"/>
+          <w:tab w:val="left" w:pos="7328"/>
+          <w:tab w:val="left" w:pos="8244"/>
+          <w:tab w:val="left" w:pos="9160"/>
+          <w:tab w:val="left" w:pos="10076"/>
+          <w:tab w:val="left" w:pos="10992"/>
+          <w:tab w:val="left" w:pos="11908"/>
+          <w:tab w:val="left" w:pos="12824"/>
+          <w:tab w:val="left" w:pos="13740"/>
+          <w:tab w:val="left" w:pos="14656"/>
+        </w:tabs>
+        <w:wordWrap w:val="0"/>
+        <w:spacing w:after="0" w:line="225" w:lineRule="atLeast"/>
+        <w:rPr>
+          <w:rFonts w:ascii="Lucida Console" w:eastAsia="Times New Roman" w:hAnsi="Lucida Console" w:cs="Courier New"/>
+          <w:color w:val="000000"/>
+          <w:sz w:val="20"/>
+          <w:szCs w:val="20"/>
+          <w:bdr w:val="none" w:sz="0" w:space="0" w:color="auto" w:frame="1"/>
+        </w:rPr>
+      </w:pPr>
+      <w:proofErr w:type="spellStart"/>
+      <w:r>
+        <w:rPr>
+          <w:rFonts w:ascii="Lucida Console" w:eastAsia="Times New Roman" w:hAnsi="Lucida Console" w:cs="Courier New"/>
+          <w:color w:val="000000"/>
+          <w:sz w:val="20"/>
+          <w:szCs w:val="20"/>
+          <w:bdr w:val="none" w:sz="0" w:space="0" w:color="auto" w:frame="1"/>
+        </w:rPr>
+        <w:t>ZoneLZ_SOUTH</w:t>
+      </w:r>
+      <w:proofErr w:type="spellEnd"/>
+      <w:r>
+        <w:rPr>
+          <w:rFonts w:ascii="Lucida Console" w:eastAsia="Times New Roman" w:hAnsi="Lucida Console" w:cs="Courier New"/>
+          <w:color w:val="000000"/>
+          <w:sz w:val="20"/>
+          <w:szCs w:val="20"/>
+          <w:bdr w:val="none" w:sz="0" w:space="0" w:color="auto" w:frame="1"/>
+        </w:rPr>
+        <w:t xml:space="preserve">             3.749e-</w:t>
+      </w:r>
+      <w:proofErr w:type="gramStart"/>
+      <w:r>
+        <w:rPr>
+          <w:rFonts w:ascii="Lucida Console" w:eastAsia="Times New Roman" w:hAnsi="Lucida Console" w:cs="Courier New"/>
+          <w:color w:val="000000"/>
+          <w:sz w:val="20"/>
+          <w:szCs w:val="20"/>
+          <w:bdr w:val="none" w:sz="0" w:space="0" w:color="auto" w:frame="1"/>
+        </w:rPr>
+        <w:t>01  3.065e</w:t>
+      </w:r>
+      <w:proofErr w:type="gramEnd"/>
+      <w:r>
+        <w:rPr>
+          <w:rFonts w:ascii="Lucida Console" w:eastAsia="Times New Roman" w:hAnsi="Lucida Console" w:cs="Courier New"/>
+          <w:color w:val="000000"/>
+          <w:sz w:val="20"/>
+          <w:szCs w:val="20"/>
+          <w:bdr w:val="none" w:sz="0" w:space="0" w:color="auto" w:frame="1"/>
+        </w:rPr>
+        <w:t xml:space="preserve">-01   1.223 0.221898    </w:t>
+      </w:r>
+    </w:p>
+    <w:p>
+      <w:pPr>
+        <w:shd w:val="clear" w:color="auto" w:fill="FFFFFF"/>
+        <w:tabs>
+          <w:tab w:val="left" w:pos="916"/>
+          <w:tab w:val="left" w:pos="1832"/>
+          <w:tab w:val="left" w:pos="2748"/>
+          <w:tab w:val="left" w:pos="3664"/>
+          <w:tab w:val="left" w:pos="4580"/>
+          <w:tab w:val="left" w:pos="5496"/>
+          <w:tab w:val="left" w:pos="6412"/>
+          <w:tab w:val="left" w:pos="7328"/>
+          <w:tab w:val="left" w:pos="8244"/>
+          <w:tab w:val="left" w:pos="9160"/>
+          <w:tab w:val="left" w:pos="10076"/>
+          <w:tab w:val="left" w:pos="10992"/>
+          <w:tab w:val="left" w:pos="11908"/>
+          <w:tab w:val="left" w:pos="12824"/>
+          <w:tab w:val="left" w:pos="13740"/>
+          <w:tab w:val="left" w:pos="14656"/>
+        </w:tabs>
+        <w:wordWrap w:val="0"/>
+        <w:spacing w:after="0" w:line="225" w:lineRule="atLeast"/>
+        <w:rPr>
+          <w:rFonts w:ascii="Lucida Console" w:eastAsia="Times New Roman" w:hAnsi="Lucida Console" w:cs="Courier New"/>
+          <w:color w:val="000000"/>
+          <w:sz w:val="20"/>
+          <w:szCs w:val="20"/>
+          <w:bdr w:val="none" w:sz="0" w:space="0" w:color="auto" w:frame="1"/>
+        </w:rPr>
+      </w:pPr>
+      <w:proofErr w:type="spellStart"/>
+      <w:r>
+        <w:rPr>
+          <w:rFonts w:ascii="Lucida Console" w:eastAsia="Times New Roman" w:hAnsi="Lucida Console" w:cs="Courier New"/>
+          <w:color w:val="000000"/>
+          <w:sz w:val="20"/>
+          <w:szCs w:val="20"/>
+          <w:bdr w:val="none" w:sz="0" w:space="0" w:color="auto" w:frame="1"/>
+        </w:rPr>
+        <w:t>ZoneLZ_WEST</w:t>
+      </w:r>
+      <w:proofErr w:type="spellEnd"/>
+      <w:r>
+        <w:rPr>
+          <w:rFonts w:ascii="Lucida Console" w:eastAsia="Times New Roman" w:hAnsi="Lucida Console" w:cs="Courier New"/>
+          <w:color w:val="000000"/>
+          <w:sz w:val="20"/>
+          <w:szCs w:val="20"/>
+          <w:bdr w:val="none" w:sz="0" w:space="0" w:color="auto" w:frame="1"/>
+        </w:rPr>
+        <w:t xml:space="preserve">              5.083e-</w:t>
+      </w:r>
+      <w:proofErr w:type="gramStart"/>
+      <w:r>
+        <w:rPr>
+          <w:rFonts w:ascii="Lucida Console" w:eastAsia="Times New Roman" w:hAnsi="Lucida Console" w:cs="Courier New"/>
+          <w:color w:val="000000"/>
+          <w:sz w:val="20"/>
+          <w:szCs w:val="20"/>
+          <w:bdr w:val="none" w:sz="0" w:space="0" w:color="auto" w:frame="1"/>
+        </w:rPr>
+        <w:t>01  3.065e</w:t>
+      </w:r>
+      <w:proofErr w:type="gramEnd"/>
+      <w:r>
+        <w:rPr>
+          <w:rFonts w:ascii="Lucida Console" w:eastAsia="Times New Roman" w:hAnsi="Lucida Console" w:cs="Courier New"/>
+          <w:color w:val="000000"/>
+          <w:sz w:val="20"/>
+          <w:szCs w:val="20"/>
+          <w:bdr w:val="none" w:sz="0" w:space="0" w:color="auto" w:frame="1"/>
+        </w:rPr>
+        <w:t xml:space="preserve">-01   1.659 0.097853 .  </w:t>
+      </w:r>
+    </w:p>
+    <w:p>
+      <w:pPr>
+        <w:shd w:val="clear" w:color="auto" w:fill="FFFFFF"/>
+        <w:tabs>
+          <w:tab w:val="left" w:pos="916"/>
+          <w:tab w:val="left" w:pos="1832"/>
+          <w:tab w:val="left" w:pos="2748"/>
+          <w:tab w:val="left" w:pos="3664"/>
+          <w:tab w:val="left" w:pos="4580"/>
+          <w:tab w:val="left" w:pos="5496"/>
+          <w:tab w:val="left" w:pos="6412"/>
+          <w:tab w:val="left" w:pos="7328"/>
+          <w:tab w:val="left" w:pos="8244"/>
+          <w:tab w:val="left" w:pos="9160"/>
+          <w:tab w:val="left" w:pos="10076"/>
+          <w:tab w:val="left" w:pos="10992"/>
+          <w:tab w:val="left" w:pos="11908"/>
+          <w:tab w:val="left" w:pos="12824"/>
+          <w:tab w:val="left" w:pos="13740"/>
+          <w:tab w:val="left" w:pos="14656"/>
+        </w:tabs>
+        <w:wordWrap w:val="0"/>
+        <w:spacing w:after="0" w:line="225" w:lineRule="atLeast"/>
+        <w:rPr>
+          <w:rFonts w:ascii="Lucida Console" w:eastAsia="Times New Roman" w:hAnsi="Lucida Console" w:cs="Courier New"/>
+          <w:color w:val="000000"/>
+          <w:sz w:val="20"/>
+          <w:szCs w:val="20"/>
+          <w:bdr w:val="none" w:sz="0" w:space="0" w:color="auto" w:frame="1"/>
+        </w:rPr>
+      </w:pPr>
+      <w:proofErr w:type="spellStart"/>
+      <w:r>
+        <w:rPr>
+          <w:rFonts w:ascii="Lucida Console" w:eastAsia="Times New Roman" w:hAnsi="Lucida Console" w:cs="Courier New"/>
+          <w:color w:val="000000"/>
+          <w:sz w:val="20"/>
+          <w:szCs w:val="20"/>
+          <w:bdr w:val="none" w:sz="0" w:space="0" w:color="auto" w:frame="1"/>
+        </w:rPr>
+        <w:t>NG_Price</w:t>
+      </w:r>
+      <w:proofErr w:type="spellEnd"/>
+      <w:r>
+        <w:rPr>
+          <w:rFonts w:ascii="Lucida Console" w:eastAsia="Times New Roman" w:hAnsi="Lucida Console" w:cs="Courier New"/>
+          <w:color w:val="000000"/>
+          <w:sz w:val="20"/>
+          <w:szCs w:val="20"/>
+          <w:bdr w:val="none" w:sz="0" w:space="0" w:color="auto" w:frame="1"/>
+        </w:rPr>
+        <w:t xml:space="preserve">                 4.700e+</w:t>
+      </w:r>
+      <w:proofErr w:type="gramStart"/>
+      <w:r>
+        <w:rPr>
+          <w:rFonts w:ascii="Lucida Console" w:eastAsia="Times New Roman" w:hAnsi="Lucida Console" w:cs="Courier New"/>
+          <w:color w:val="000000"/>
+          <w:sz w:val="20"/>
+          <w:szCs w:val="20"/>
+          <w:bdr w:val="none" w:sz="0" w:space="0" w:color="auto" w:frame="1"/>
+        </w:rPr>
+        <w:t>00  1.332e</w:t>
+      </w:r>
+      <w:proofErr w:type="gramEnd"/>
+      <w:r>
+        <w:rPr>
+          <w:rFonts w:ascii="Lucida Console" w:eastAsia="Times New Roman" w:hAnsi="Lucida Console" w:cs="Courier New"/>
+          <w:color w:val="000000"/>
+          <w:sz w:val="20"/>
+          <w:szCs w:val="20"/>
+          <w:bdr w:val="none" w:sz="0" w:space="0" w:color="auto" w:frame="1"/>
+        </w:rPr>
+        <w:t>-01  35.297  &lt; 2e-16 ***</w:t>
+      </w:r>
+    </w:p>
+    <w:p>
+      <w:pPr>
+        <w:shd w:val="clear" w:color="auto" w:fill="FFFFFF"/>
+        <w:tabs>
+          <w:tab w:val="left" w:pos="916"/>
+          <w:tab w:val="left" w:pos="1832"/>
+          <w:tab w:val="left" w:pos="2748"/>
+          <w:tab w:val="left" w:pos="3664"/>
+          <w:tab w:val="left" w:pos="4580"/>
+          <w:tab w:val="left" w:pos="5496"/>
+          <w:tab w:val="left" w:pos="6412"/>
+          <w:tab w:val="left" w:pos="7328"/>
+          <w:tab w:val="left" w:pos="8244"/>
+          <w:tab w:val="left" w:pos="9160"/>
+          <w:tab w:val="left" w:pos="10076"/>
+          <w:tab w:val="left" w:pos="10992"/>
+          <w:tab w:val="left" w:pos="11908"/>
+          <w:tab w:val="left" w:pos="12824"/>
+          <w:tab w:val="left" w:pos="13740"/>
+          <w:tab w:val="left" w:pos="14656"/>
+        </w:tabs>
+        <w:wordWrap w:val="0"/>
+        <w:spacing w:after="0" w:line="225" w:lineRule="atLeast"/>
+        <w:rPr>
+          <w:rFonts w:ascii="Lucida Console" w:eastAsia="Times New Roman" w:hAnsi="Lucida Console" w:cs="Courier New"/>
+          <w:color w:val="000000"/>
+          <w:sz w:val="20"/>
+          <w:szCs w:val="20"/>
+          <w:bdr w:val="none" w:sz="0" w:space="0" w:color="auto" w:frame="1"/>
+        </w:rPr>
+      </w:pPr>
+      <w:r>
+        <w:rPr>
+          <w:rFonts w:ascii="Lucida Console" w:eastAsia="Times New Roman" w:hAnsi="Lucida Console" w:cs="Courier New"/>
+          <w:color w:val="000000"/>
+          <w:sz w:val="20"/>
+          <w:szCs w:val="20"/>
+          <w:bdr w:val="none" w:sz="0" w:space="0" w:color="auto" w:frame="1"/>
+        </w:rPr>
+        <w:t>GDP                      1.360e-</w:t>
+      </w:r>
+      <w:proofErr w:type="gramStart"/>
+      <w:r>
+        <w:rPr>
+          <w:rFonts w:ascii="Lucida Console" w:eastAsia="Times New Roman" w:hAnsi="Lucida Console" w:cs="Courier New"/>
+          <w:color w:val="000000"/>
+          <w:sz w:val="20"/>
+          <w:szCs w:val="20"/>
+          <w:bdr w:val="none" w:sz="0" w:space="0" w:color="auto" w:frame="1"/>
+        </w:rPr>
+        <w:t>05  2.199e</w:t>
+      </w:r>
+      <w:proofErr w:type="gramEnd"/>
+      <w:r>
+        <w:rPr>
+          <w:rFonts w:ascii="Lucida Console" w:eastAsia="Times New Roman" w:hAnsi="Lucida Console" w:cs="Courier New"/>
+          <w:color w:val="000000"/>
+          <w:sz w:val="20"/>
+          <w:szCs w:val="20"/>
+          <w:bdr w:val="none" w:sz="0" w:space="0" w:color="auto" w:frame="1"/>
+        </w:rPr>
+        <w:t>-06   6.187 1.31e-09 ***</w:t>
+      </w:r>
+    </w:p>
+    <w:p>
+      <w:pPr>
+        <w:shd w:val="clear" w:color="auto" w:fill="FFFFFF"/>
+        <w:tabs>
+          <w:tab w:val="left" w:pos="916"/>
+          <w:tab w:val="left" w:pos="1832"/>
+          <w:tab w:val="left" w:pos="2748"/>
+          <w:tab w:val="left" w:pos="3664"/>
+          <w:tab w:val="left" w:pos="4580"/>
+          <w:tab w:val="left" w:pos="5496"/>
+          <w:tab w:val="left" w:pos="6412"/>
+          <w:tab w:val="left" w:pos="7328"/>
+          <w:tab w:val="left" w:pos="8244"/>
+          <w:tab w:val="left" w:pos="9160"/>
+          <w:tab w:val="left" w:pos="10076"/>
+          <w:tab w:val="left" w:pos="10992"/>
+          <w:tab w:val="left" w:pos="11908"/>
+          <w:tab w:val="left" w:pos="12824"/>
+          <w:tab w:val="left" w:pos="13740"/>
+          <w:tab w:val="left" w:pos="14656"/>
+        </w:tabs>
+        <w:wordWrap w:val="0"/>
+        <w:spacing w:after="0" w:line="225" w:lineRule="atLeast"/>
+        <w:rPr>
+          <w:rFonts w:ascii="Lucida Console" w:eastAsia="Times New Roman" w:hAnsi="Lucida Console" w:cs="Courier New"/>
+          <w:color w:val="000000"/>
+          <w:sz w:val="20"/>
+          <w:szCs w:val="20"/>
+          <w:bdr w:val="none" w:sz="0" w:space="0" w:color="auto" w:frame="1"/>
+        </w:rPr>
+      </w:pPr>
+      <w:proofErr w:type="spellStart"/>
+      <w:r>
+        <w:rPr>
+          <w:rFonts w:ascii="Lucida Console" w:eastAsia="Times New Roman" w:hAnsi="Lucida Console" w:cs="Courier New"/>
+          <w:color w:val="000000"/>
+          <w:sz w:val="20"/>
+          <w:szCs w:val="20"/>
+          <w:bdr w:val="none" w:sz="0" w:space="0" w:color="auto" w:frame="1"/>
+        </w:rPr>
+        <w:t>Solar_PV_Cost</w:t>
+      </w:r>
+      <w:proofErr w:type="spellEnd"/>
+      <w:r>
+        <w:rPr>
+          <w:rFonts w:ascii="Lucida Console" w:eastAsia="Times New Roman" w:hAnsi="Lucida Console" w:cs="Courier New"/>
+          <w:color w:val="000000"/>
+          <w:sz w:val="20"/>
+          <w:szCs w:val="20"/>
+          <w:bdr w:val="none" w:sz="0" w:space="0" w:color="auto" w:frame="1"/>
+        </w:rPr>
+        <w:t xml:space="preserve">           -1.857e-</w:t>
+      </w:r>
+      <w:proofErr w:type="gramStart"/>
+      <w:r>
+        <w:rPr>
+          <w:rFonts w:ascii="Lucida Console" w:eastAsia="Times New Roman" w:hAnsi="Lucida Console" w:cs="Courier New"/>
+          <w:color w:val="000000"/>
+          <w:sz w:val="20"/>
+          <w:szCs w:val="20"/>
+          <w:bdr w:val="none" w:sz="0" w:space="0" w:color="auto" w:frame="1"/>
+        </w:rPr>
+        <w:t>03  3.694e</w:t>
+      </w:r>
+      <w:proofErr w:type="gramEnd"/>
+      <w:r>
+        <w:rPr>
+          <w:rFonts w:ascii="Lucida Console" w:eastAsia="Times New Roman" w:hAnsi="Lucida Console" w:cs="Courier New"/>
+          <w:color w:val="000000"/>
+          <w:sz w:val="20"/>
+          <w:szCs w:val="20"/>
+          <w:bdr w:val="none" w:sz="0" w:space="0" w:color="auto" w:frame="1"/>
+        </w:rPr>
+        <w:t>-04  -5.028 6.99e-07 ***</w:t>
+      </w:r>
+    </w:p>
+    <w:p>
+      <w:pPr>
+        <w:shd w:val="clear" w:color="auto" w:fill="FFFFFF"/>
+        <w:tabs>
+          <w:tab w:val="left" w:pos="916"/>
+          <w:tab w:val="left" w:pos="1832"/>
+          <w:tab w:val="left" w:pos="2748"/>
+          <w:tab w:val="left" w:pos="3664"/>
+          <w:tab w:val="left" w:pos="4580"/>
+          <w:tab w:val="left" w:pos="5496"/>
+          <w:tab w:val="left" w:pos="6412"/>
+          <w:tab w:val="left" w:pos="7328"/>
+          <w:tab w:val="left" w:pos="8244"/>
+          <w:tab w:val="left" w:pos="9160"/>
+          <w:tab w:val="left" w:pos="10076"/>
+          <w:tab w:val="left" w:pos="10992"/>
+          <w:tab w:val="left" w:pos="11908"/>
+          <w:tab w:val="left" w:pos="12824"/>
+          <w:tab w:val="left" w:pos="13740"/>
+          <w:tab w:val="left" w:pos="14656"/>
+        </w:tabs>
+        <w:wordWrap w:val="0"/>
+        <w:spacing w:after="0" w:line="225" w:lineRule="atLeast"/>
+        <w:rPr>
+          <w:rFonts w:ascii="Lucida Console" w:eastAsia="Times New Roman" w:hAnsi="Lucida Console" w:cs="Courier New"/>
+          <w:color w:val="000000"/>
+          <w:sz w:val="20"/>
+          <w:szCs w:val="20"/>
+          <w:bdr w:val="none" w:sz="0" w:space="0" w:color="auto" w:frame="1"/>
+        </w:rPr>
+      </w:pPr>
+      <w:proofErr w:type="spellStart"/>
+      <w:r>
+        <w:rPr>
+          <w:rFonts w:ascii="Lucida Console" w:eastAsia="Times New Roman" w:hAnsi="Lucida Console" w:cs="Courier New"/>
+          <w:color w:val="000000"/>
+          <w:sz w:val="20"/>
+          <w:szCs w:val="20"/>
+          <w:bdr w:val="none" w:sz="0" w:space="0" w:color="auto" w:frame="1"/>
+        </w:rPr>
+        <w:t>Onshore_Wind_Cost</w:t>
+      </w:r>
+      <w:proofErr w:type="spellEnd"/>
+      <w:r>
+        <w:rPr>
+          <w:rFonts w:ascii="Lucida Console" w:eastAsia="Times New Roman" w:hAnsi="Lucida Console" w:cs="Courier New"/>
+          <w:color w:val="000000"/>
+          <w:sz w:val="20"/>
+          <w:szCs w:val="20"/>
+          <w:bdr w:val="none" w:sz="0" w:space="0" w:color="auto" w:frame="1"/>
+        </w:rPr>
+        <w:t xml:space="preserve">        3.491e-</w:t>
+      </w:r>
+      <w:proofErr w:type="gramStart"/>
+      <w:r>
+        <w:rPr>
+          <w:rFonts w:ascii="Lucida Console" w:eastAsia="Times New Roman" w:hAnsi="Lucida Console" w:cs="Courier New"/>
+          <w:color w:val="000000"/>
+          <w:sz w:val="20"/>
+          <w:szCs w:val="20"/>
+          <w:bdr w:val="none" w:sz="0" w:space="0" w:color="auto" w:frame="1"/>
+        </w:rPr>
+        <w:t>03  1.456e</w:t>
+      </w:r>
+      <w:proofErr w:type="gramEnd"/>
+      <w:r>
+        <w:rPr>
+          <w:rFonts w:ascii="Lucida Console" w:eastAsia="Times New Roman" w:hAnsi="Lucida Console" w:cs="Courier New"/>
+          <w:color w:val="000000"/>
+          <w:sz w:val="20"/>
+          <w:szCs w:val="20"/>
+          <w:bdr w:val="none" w:sz="0" w:space="0" w:color="auto" w:frame="1"/>
+        </w:rPr>
+        <w:t xml:space="preserve">-03   2.397 0.016901 *  </w:t>
+      </w:r>
+    </w:p>
+    <w:p>
+      <w:pPr>
+        <w:shd w:val="clear" w:color="auto" w:fill="FFFFFF"/>
+        <w:tabs>
+          <w:tab w:val="left" w:pos="916"/>
+          <w:tab w:val="left" w:pos="1832"/>
+          <w:tab w:val="left" w:pos="2748"/>
+          <w:tab w:val="left" w:pos="3664"/>
+          <w:tab w:val="left" w:pos="4580"/>
+          <w:tab w:val="left" w:pos="5496"/>
+          <w:tab w:val="left" w:pos="6412"/>
+          <w:tab w:val="left" w:pos="7328"/>
+          <w:tab w:val="left" w:pos="8244"/>
+          <w:tab w:val="left" w:pos="9160"/>
+          <w:tab w:val="left" w:pos="10076"/>
+          <w:tab w:val="left" w:pos="10992"/>
+          <w:tab w:val="left" w:pos="11908"/>
+          <w:tab w:val="left" w:pos="12824"/>
+          <w:tab w:val="left" w:pos="13740"/>
+          <w:tab w:val="left" w:pos="14656"/>
+        </w:tabs>
+        <w:wordWrap w:val="0"/>
+        <w:spacing w:after="0" w:line="225" w:lineRule="atLeast"/>
+        <w:rPr>
+          <w:rFonts w:ascii="Lucida Console" w:eastAsia="Times New Roman" w:hAnsi="Lucida Console" w:cs="Courier New"/>
+          <w:color w:val="000000"/>
+          <w:sz w:val="20"/>
+          <w:szCs w:val="20"/>
+          <w:bdr w:val="none" w:sz="0" w:space="0" w:color="auto" w:frame="1"/>
+        </w:rPr>
+      </w:pPr>
+      <w:r>
+        <w:rPr>
+          <w:rFonts w:ascii="Lucida Console" w:eastAsia="Times New Roman" w:hAnsi="Lucida Console" w:cs="Courier New"/>
+          <w:color w:val="000000"/>
+          <w:sz w:val="20"/>
+          <w:szCs w:val="20"/>
+          <w:bdr w:val="none" w:sz="0" w:space="0" w:color="auto" w:frame="1"/>
+        </w:rPr>
+        <w:t>---</w:t>
+      </w:r>
+    </w:p>
+    <w:p>
+      <w:pPr>
+        <w:shd w:val="clear" w:color="auto" w:fill="FFFFFF"/>
+        <w:tabs>
+          <w:tab w:val="left" w:pos="916"/>
+          <w:tab w:val="left" w:pos="1832"/>
+          <w:tab w:val="left" w:pos="2748"/>
+          <w:tab w:val="left" w:pos="3664"/>
+          <w:tab w:val="left" w:pos="4580"/>
+          <w:tab w:val="left" w:pos="5496"/>
+          <w:tab w:val="left" w:pos="6412"/>
+          <w:tab w:val="left" w:pos="7328"/>
+          <w:tab w:val="left" w:pos="8244"/>
+          <w:tab w:val="left" w:pos="9160"/>
+          <w:tab w:val="left" w:pos="10076"/>
+          <w:tab w:val="left" w:pos="10992"/>
+          <w:tab w:val="left" w:pos="11908"/>
+          <w:tab w:val="left" w:pos="12824"/>
+          <w:tab w:val="left" w:pos="13740"/>
+          <w:tab w:val="left" w:pos="14656"/>
+        </w:tabs>
+        <w:wordWrap w:val="0"/>
+        <w:spacing w:after="0" w:line="225" w:lineRule="atLeast"/>
+        <w:rPr>
+          <w:rFonts w:ascii="Lucida Console" w:eastAsia="Times New Roman" w:hAnsi="Lucida Console" w:cs="Courier New"/>
+          <w:color w:val="000000"/>
+          <w:sz w:val="20"/>
+          <w:szCs w:val="20"/>
+          <w:bdr w:val="none" w:sz="0" w:space="0" w:color="auto" w:frame="1"/>
+        </w:rPr>
+      </w:pPr>
+      <w:proofErr w:type="spellStart"/>
+      <w:r>
+        <w:rPr>
+          <w:rFonts w:ascii="Lucida Console" w:eastAsia="Times New Roman" w:hAnsi="Lucida Console" w:cs="Courier New"/>
+          <w:color w:val="000000"/>
+          <w:sz w:val="20"/>
+          <w:szCs w:val="20"/>
+          <w:bdr w:val="none" w:sz="0" w:space="0" w:color="auto" w:frame="1"/>
+        </w:rPr>
         <w:t>Signif</w:t>
       </w:r>
       <w:proofErr w:type="spellEnd"/>
@@ -8728,7 +10588,219 @@
           <w:szCs w:val="20"/>
           <w:bdr w:val="none" w:sz="0" w:space="0" w:color="auto" w:frame="1"/>
         </w:rPr>
-        <w:t>. codes:  0 ‘***’ 0.001 ‘**’ 0.01 ‘*’ 0.05 ‘.’ 0.1 ‘ ’ 1</w:t>
+        <w:t xml:space="preserve">. codes:  0 ‘***’ 0.001 ‘**’ 0.01 ‘*’ 0.05 ‘.’ 0.1 </w:t>
+      </w:r>
+      <w:proofErr w:type="gramStart"/>
+      <w:r>
+        <w:rPr>
+          <w:rFonts w:ascii="Lucida Console" w:eastAsia="Times New Roman" w:hAnsi="Lucida Console" w:cs="Courier New"/>
+          <w:color w:val="000000"/>
+          <w:sz w:val="20"/>
+          <w:szCs w:val="20"/>
+          <w:bdr w:val="none" w:sz="0" w:space="0" w:color="auto" w:frame="1"/>
+        </w:rPr>
+        <w:t>‘ ’</w:t>
+      </w:r>
+      <w:proofErr w:type="gramEnd"/>
+      <w:r>
+        <w:rPr>
+          <w:rFonts w:ascii="Lucida Console" w:eastAsia="Times New Roman" w:hAnsi="Lucida Console" w:cs="Courier New"/>
+          <w:color w:val="000000"/>
+          <w:sz w:val="20"/>
+          <w:szCs w:val="20"/>
+          <w:bdr w:val="none" w:sz="0" w:space="0" w:color="auto" w:frame="1"/>
+        </w:rPr>
+        <w:t xml:space="preserve"> 1</w:t>
+      </w:r>
+    </w:p>
+    <w:p>
+      <w:pPr>
+        <w:shd w:val="clear" w:color="auto" w:fill="FFFFFF"/>
+        <w:tabs>
+          <w:tab w:val="left" w:pos="916"/>
+          <w:tab w:val="left" w:pos="1832"/>
+          <w:tab w:val="left" w:pos="2748"/>
+          <w:tab w:val="left" w:pos="3664"/>
+          <w:tab w:val="left" w:pos="4580"/>
+          <w:tab w:val="left" w:pos="5496"/>
+          <w:tab w:val="left" w:pos="6412"/>
+          <w:tab w:val="left" w:pos="7328"/>
+          <w:tab w:val="left" w:pos="8244"/>
+          <w:tab w:val="left" w:pos="9160"/>
+          <w:tab w:val="left" w:pos="10076"/>
+          <w:tab w:val="left" w:pos="10992"/>
+          <w:tab w:val="left" w:pos="11908"/>
+          <w:tab w:val="left" w:pos="12824"/>
+          <w:tab w:val="left" w:pos="13740"/>
+          <w:tab w:val="left" w:pos="14656"/>
+        </w:tabs>
+        <w:wordWrap w:val="0"/>
+        <w:spacing w:after="0" w:line="225" w:lineRule="atLeast"/>
+        <w:rPr>
+          <w:rFonts w:ascii="Lucida Console" w:eastAsia="Times New Roman" w:hAnsi="Lucida Console" w:cs="Courier New"/>
+          <w:color w:val="000000"/>
+          <w:sz w:val="20"/>
+          <w:szCs w:val="20"/>
+          <w:bdr w:val="none" w:sz="0" w:space="0" w:color="auto" w:frame="1"/>
+        </w:rPr>
+      </w:pPr>
+    </w:p>
+    <w:p>
+      <w:pPr>
+        <w:shd w:val="clear" w:color="auto" w:fill="FFFFFF"/>
+        <w:tabs>
+          <w:tab w:val="left" w:pos="916"/>
+          <w:tab w:val="left" w:pos="1832"/>
+          <w:tab w:val="left" w:pos="2748"/>
+          <w:tab w:val="left" w:pos="3664"/>
+          <w:tab w:val="left" w:pos="4580"/>
+          <w:tab w:val="left" w:pos="5496"/>
+          <w:tab w:val="left" w:pos="6412"/>
+          <w:tab w:val="left" w:pos="7328"/>
+          <w:tab w:val="left" w:pos="8244"/>
+          <w:tab w:val="left" w:pos="9160"/>
+          <w:tab w:val="left" w:pos="10076"/>
+          <w:tab w:val="left" w:pos="10992"/>
+          <w:tab w:val="left" w:pos="11908"/>
+          <w:tab w:val="left" w:pos="12824"/>
+          <w:tab w:val="left" w:pos="13740"/>
+          <w:tab w:val="left" w:pos="14656"/>
+        </w:tabs>
+        <w:wordWrap w:val="0"/>
+        <w:spacing w:after="0" w:line="225" w:lineRule="atLeast"/>
+        <w:rPr>
+          <w:rFonts w:ascii="Lucida Console" w:eastAsia="Times New Roman" w:hAnsi="Lucida Console" w:cs="Courier New"/>
+          <w:color w:val="000000"/>
+          <w:sz w:val="20"/>
+          <w:szCs w:val="20"/>
+          <w:bdr w:val="none" w:sz="0" w:space="0" w:color="auto" w:frame="1"/>
+        </w:rPr>
+      </w:pPr>
+      <w:r>
+        <w:rPr>
+          <w:rFonts w:ascii="Lucida Console" w:eastAsia="Times New Roman" w:hAnsi="Lucida Console" w:cs="Courier New"/>
+          <w:color w:val="000000"/>
+          <w:sz w:val="20"/>
+          <w:szCs w:val="20"/>
+          <w:bdr w:val="none" w:sz="0" w:space="0" w:color="auto" w:frame="1"/>
+        </w:rPr>
+        <w:t>Residual standard error: 1.3 on 485 degrees of freedom</w:t>
+      </w:r>
+    </w:p>
+    <w:p>
+      <w:pPr>
+        <w:shd w:val="clear" w:color="auto" w:fill="FFFFFF"/>
+        <w:tabs>
+          <w:tab w:val="left" w:pos="916"/>
+          <w:tab w:val="left" w:pos="1832"/>
+          <w:tab w:val="left" w:pos="2748"/>
+          <w:tab w:val="left" w:pos="3664"/>
+          <w:tab w:val="left" w:pos="4580"/>
+          <w:tab w:val="left" w:pos="5496"/>
+          <w:tab w:val="left" w:pos="6412"/>
+          <w:tab w:val="left" w:pos="7328"/>
+          <w:tab w:val="left" w:pos="8244"/>
+          <w:tab w:val="left" w:pos="9160"/>
+          <w:tab w:val="left" w:pos="10076"/>
+          <w:tab w:val="left" w:pos="10992"/>
+          <w:tab w:val="left" w:pos="11908"/>
+          <w:tab w:val="left" w:pos="12824"/>
+          <w:tab w:val="left" w:pos="13740"/>
+          <w:tab w:val="left" w:pos="14656"/>
+        </w:tabs>
+        <w:wordWrap w:val="0"/>
+        <w:spacing w:after="0" w:line="225" w:lineRule="atLeast"/>
+        <w:rPr>
+          <w:rFonts w:ascii="Lucida Console" w:eastAsia="Times New Roman" w:hAnsi="Lucida Console" w:cs="Courier New"/>
+          <w:color w:val="000000"/>
+          <w:sz w:val="20"/>
+          <w:szCs w:val="20"/>
+          <w:bdr w:val="none" w:sz="0" w:space="0" w:color="auto" w:frame="1"/>
+        </w:rPr>
+      </w:pPr>
+      <w:r>
+        <w:rPr>
+          <w:rFonts w:ascii="Lucida Console" w:eastAsia="Times New Roman" w:hAnsi="Lucida Console" w:cs="Courier New"/>
+          <w:color w:val="000000"/>
+          <w:sz w:val="20"/>
+          <w:szCs w:val="20"/>
+          <w:bdr w:val="none" w:sz="0" w:space="0" w:color="auto" w:frame="1"/>
+        </w:rPr>
+        <w:t>Multiple R-squared:  0.9364,</w:t>
+      </w:r>
+      <w:r>
+        <w:rPr>
+          <w:rFonts w:ascii="Lucida Console" w:eastAsia="Times New Roman" w:hAnsi="Lucida Console" w:cs="Courier New"/>
+          <w:color w:val="000000"/>
+          <w:sz w:val="20"/>
+          <w:szCs w:val="20"/>
+          <w:bdr w:val="none" w:sz="0" w:space="0" w:color="auto" w:frame="1"/>
+        </w:rPr>
+        <w:tab/>
+        <w:t xml:space="preserve">Adjusted R-squared:  0.9335 </w:t>
+      </w:r>
+    </w:p>
+    <w:p>
+      <w:pPr>
+        <w:shd w:val="clear" w:color="auto" w:fill="FFFFFF"/>
+        <w:tabs>
+          <w:tab w:val="left" w:pos="916"/>
+          <w:tab w:val="left" w:pos="1832"/>
+          <w:tab w:val="left" w:pos="2748"/>
+          <w:tab w:val="left" w:pos="3664"/>
+          <w:tab w:val="left" w:pos="4580"/>
+          <w:tab w:val="left" w:pos="5496"/>
+          <w:tab w:val="left" w:pos="6412"/>
+          <w:tab w:val="left" w:pos="7328"/>
+          <w:tab w:val="left" w:pos="8244"/>
+          <w:tab w:val="left" w:pos="9160"/>
+          <w:tab w:val="left" w:pos="10076"/>
+          <w:tab w:val="left" w:pos="10992"/>
+          <w:tab w:val="left" w:pos="11908"/>
+          <w:tab w:val="left" w:pos="12824"/>
+          <w:tab w:val="left" w:pos="13740"/>
+          <w:tab w:val="left" w:pos="14656"/>
+        </w:tabs>
+        <w:wordWrap w:val="0"/>
+        <w:spacing w:after="0" w:line="225" w:lineRule="atLeast"/>
+        <w:rPr>
+          <w:rFonts w:ascii="Lucida Console" w:eastAsia="Times New Roman" w:hAnsi="Lucida Console" w:cs="Courier New"/>
+          <w:color w:val="000000"/>
+          <w:sz w:val="20"/>
+          <w:szCs w:val="20"/>
+        </w:rPr>
+      </w:pPr>
+      <w:r>
+        <w:rPr>
+          <w:rFonts w:ascii="Lucida Console" w:eastAsia="Times New Roman" w:hAnsi="Lucida Console" w:cs="Courier New"/>
+          <w:color w:val="000000"/>
+          <w:sz w:val="20"/>
+          <w:szCs w:val="20"/>
+          <w:bdr w:val="none" w:sz="0" w:space="0" w:color="auto" w:frame="1"/>
+        </w:rPr>
+        <w:t xml:space="preserve">F-statistic: 324.5 on 22 and 485 </w:t>
+      </w:r>
+      <w:proofErr w:type="gramStart"/>
+      <w:r>
+        <w:rPr>
+          <w:rFonts w:ascii="Lucida Console" w:eastAsia="Times New Roman" w:hAnsi="Lucida Console" w:cs="Courier New"/>
+          <w:color w:val="000000"/>
+          <w:sz w:val="20"/>
+          <w:szCs w:val="20"/>
+          <w:bdr w:val="none" w:sz="0" w:space="0" w:color="auto" w:frame="1"/>
+        </w:rPr>
+        <w:t>DF,  p</w:t>
+      </w:r>
+      <w:proofErr w:type="gramEnd"/>
+      <w:r>
+        <w:rPr>
+          <w:rFonts w:ascii="Lucida Console" w:eastAsia="Times New Roman" w:hAnsi="Lucida Console" w:cs="Courier New"/>
+          <w:color w:val="000000"/>
+          <w:sz w:val="20"/>
+          <w:szCs w:val="20"/>
+          <w:bdr w:val="none" w:sz="0" w:space="0" w:color="auto" w:frame="1"/>
+        </w:rPr>
+        <w:t>-value: &lt; 2.2e-16</w:t>
       </w:r>
     </w:p>
     <w:p/>
@@ -8797,7 +10869,7 @@
                           <pic:cNvPicPr/>
                         </pic:nvPicPr>
                         <pic:blipFill rotWithShape="1">
-                          <a:blip r:embed="rId21"/>
+                          <a:blip r:embed="rId22"/>
                           <a:srcRect b="8184"/>
                           <a:stretch/>
                         </pic:blipFill>
@@ -8845,7 +10917,7 @@
     </w:tbl>
     <w:p/>
     <w:sectPr>
-      <w:headerReference w:type="default" r:id="rId22"/>
+      <w:headerReference w:type="default" r:id="rId23"/>
       <w:pgSz w:w="12240" w:h="15840"/>
       <w:pgMar w:top="1440" w:right="1440" w:bottom="1440" w:left="1440" w:header="720" w:footer="720" w:gutter="0"/>
       <w:cols w:space="720"/>
@@ -10217,6 +12289,1360 @@
 </w:styles>
 </file>
 
+<file path=word/charts/chart1.xml><?xml version="1.0" encoding="utf-8"?>
+<c:chartSpace xmlns:c="http://schemas.openxmlformats.org/drawingml/2006/chart" xmlns:a="http://schemas.openxmlformats.org/drawingml/2006/main" xmlns:r="http://schemas.openxmlformats.org/officeDocument/2006/relationships" xmlns:c16r2="http://schemas.microsoft.com/office/drawing/2015/06/chart">
+  <c:date1904 val="0"/>
+  <c:lang val="en-US"/>
+  <c:roundedCorners val="0"/>
+  <mc:AlternateContent xmlns:mc="http://schemas.openxmlformats.org/markup-compatibility/2006">
+    <mc:Choice xmlns:c14="http://schemas.microsoft.com/office/drawing/2007/8/2/chart" Requires="c14">
+      <c14:style val="102"/>
+    </mc:Choice>
+    <mc:Fallback>
+      <c:style val="2"/>
+    </mc:Fallback>
+  </mc:AlternateContent>
+  <c:chart>
+    <c:title>
+      <c:tx>
+        <c:rich>
+          <a:bodyPr rot="0" spcFirstLastPara="1" vertOverflow="ellipsis" vert="horz" wrap="square" anchor="ctr" anchorCtr="1"/>
+          <a:lstStyle/>
+          <a:p>
+            <a:pPr>
+              <a:defRPr sz="1400" b="0" i="0" u="none" strike="noStrike" kern="1200" spc="0" baseline="0">
+                <a:solidFill>
+                  <a:schemeClr val="tx1">
+                    <a:lumMod val="65000"/>
+                    <a:lumOff val="35000"/>
+                  </a:schemeClr>
+                </a:solidFill>
+                <a:latin typeface="+mn-lt"/>
+                <a:ea typeface="+mn-ea"/>
+                <a:cs typeface="+mn-cs"/>
+              </a:defRPr>
+            </a:pPr>
+            <a:r>
+              <a:rPr lang="en-US"/>
+              <a:t>ERCOT Price Model LMP Predictions</a:t>
+            </a:r>
+          </a:p>
+        </c:rich>
+      </c:tx>
+      <c:overlay val="0"/>
+      <c:spPr>
+        <a:noFill/>
+        <a:ln>
+          <a:noFill/>
+        </a:ln>
+        <a:effectLst/>
+      </c:spPr>
+      <c:txPr>
+        <a:bodyPr rot="0" spcFirstLastPara="1" vertOverflow="ellipsis" vert="horz" wrap="square" anchor="ctr" anchorCtr="1"/>
+        <a:lstStyle/>
+        <a:p>
+          <a:pPr>
+            <a:defRPr sz="1400" b="0" i="0" u="none" strike="noStrike" kern="1200" spc="0" baseline="0">
+              <a:solidFill>
+                <a:schemeClr val="tx1">
+                  <a:lumMod val="65000"/>
+                  <a:lumOff val="35000"/>
+                </a:schemeClr>
+              </a:solidFill>
+              <a:latin typeface="+mn-lt"/>
+              <a:ea typeface="+mn-ea"/>
+              <a:cs typeface="+mn-cs"/>
+            </a:defRPr>
+          </a:pPr>
+          <a:endParaRPr lang="en-US"/>
+        </a:p>
+      </c:txPr>
+    </c:title>
+    <c:autoTitleDeleted val="0"/>
+    <c:plotArea>
+      <c:layout/>
+      <c:scatterChart>
+        <c:scatterStyle val="smoothMarker"/>
+        <c:varyColors val="0"/>
+        <c:ser>
+          <c:idx val="0"/>
+          <c:order val="0"/>
+          <c:tx>
+            <c:v>Base</c:v>
+          </c:tx>
+          <c:spPr>
+            <a:ln w="28575" cap="rnd">
+              <a:solidFill>
+                <a:schemeClr val="accent1"/>
+              </a:solidFill>
+              <a:round/>
+            </a:ln>
+            <a:effectLst/>
+          </c:spPr>
+          <c:marker>
+            <c:symbol val="none"/>
+          </c:marker>
+          <c:xVal>
+            <c:numRef>
+              <c:f>Sheet1!$B$8:$B$23</c:f>
+              <c:numCache>
+                <c:formatCode>General</c:formatCode>
+                <c:ptCount val="16"/>
+                <c:pt idx="0">
+                  <c:v>2020</c:v>
+                </c:pt>
+                <c:pt idx="1">
+                  <c:v>2021</c:v>
+                </c:pt>
+                <c:pt idx="2">
+                  <c:v>2022</c:v>
+                </c:pt>
+                <c:pt idx="3">
+                  <c:v>2023</c:v>
+                </c:pt>
+                <c:pt idx="4">
+                  <c:v>2024</c:v>
+                </c:pt>
+                <c:pt idx="5">
+                  <c:v>2025</c:v>
+                </c:pt>
+                <c:pt idx="6">
+                  <c:v>2026</c:v>
+                </c:pt>
+                <c:pt idx="7">
+                  <c:v>2027</c:v>
+                </c:pt>
+                <c:pt idx="8">
+                  <c:v>2028</c:v>
+                </c:pt>
+                <c:pt idx="9">
+                  <c:v>2029</c:v>
+                </c:pt>
+                <c:pt idx="10">
+                  <c:v>2030</c:v>
+                </c:pt>
+                <c:pt idx="11">
+                  <c:v>2031</c:v>
+                </c:pt>
+                <c:pt idx="12">
+                  <c:v>2032</c:v>
+                </c:pt>
+                <c:pt idx="13">
+                  <c:v>2033</c:v>
+                </c:pt>
+                <c:pt idx="14">
+                  <c:v>2034</c:v>
+                </c:pt>
+                <c:pt idx="15">
+                  <c:v>2035</c:v>
+                </c:pt>
+              </c:numCache>
+            </c:numRef>
+          </c:xVal>
+          <c:yVal>
+            <c:numRef>
+              <c:f>Sheet1!$C$8:$C$23</c:f>
+              <c:numCache>
+                <c:formatCode>"$"#,##0.00_);\("$"#,##0.00\)</c:formatCode>
+                <c:ptCount val="16"/>
+                <c:pt idx="0">
+                  <c:v>38.1</c:v>
+                </c:pt>
+                <c:pt idx="1">
+                  <c:v>33.58</c:v>
+                </c:pt>
+                <c:pt idx="2">
+                  <c:v>39.24</c:v>
+                </c:pt>
+                <c:pt idx="3">
+                  <c:v>44.01</c:v>
+                </c:pt>
+                <c:pt idx="4">
+                  <c:v>44.01</c:v>
+                </c:pt>
+                <c:pt idx="5">
+                  <c:v>44.01</c:v>
+                </c:pt>
+                <c:pt idx="6">
+                  <c:v>44.01</c:v>
+                </c:pt>
+                <c:pt idx="7">
+                  <c:v>44.01</c:v>
+                </c:pt>
+                <c:pt idx="8">
+                  <c:v>44.01</c:v>
+                </c:pt>
+                <c:pt idx="9">
+                  <c:v>44.01</c:v>
+                </c:pt>
+                <c:pt idx="10">
+                  <c:v>44.01</c:v>
+                </c:pt>
+                <c:pt idx="11">
+                  <c:v>44.01</c:v>
+                </c:pt>
+                <c:pt idx="12">
+                  <c:v>44.01</c:v>
+                </c:pt>
+                <c:pt idx="13">
+                  <c:v>44.01</c:v>
+                </c:pt>
+                <c:pt idx="14">
+                  <c:v>44.01</c:v>
+                </c:pt>
+                <c:pt idx="15">
+                  <c:v>44.01</c:v>
+                </c:pt>
+              </c:numCache>
+            </c:numRef>
+          </c:yVal>
+          <c:smooth val="1"/>
+          <c:extLst>
+            <c:ext xmlns:c16="http://schemas.microsoft.com/office/drawing/2014/chart" uri="{C3380CC4-5D6E-409C-BE32-E72D297353CC}">
+              <c16:uniqueId val="{00000000-505A-4C4A-8706-D28533640CA9}"/>
+            </c:ext>
+          </c:extLst>
+        </c:ser>
+        <c:ser>
+          <c:idx val="1"/>
+          <c:order val="1"/>
+          <c:tx>
+            <c:v>High Econ. Growth</c:v>
+          </c:tx>
+          <c:spPr>
+            <a:ln w="28575" cap="rnd">
+              <a:solidFill>
+                <a:schemeClr val="accent2"/>
+              </a:solidFill>
+              <a:round/>
+            </a:ln>
+            <a:effectLst/>
+          </c:spPr>
+          <c:marker>
+            <c:symbol val="none"/>
+          </c:marker>
+          <c:xVal>
+            <c:numRef>
+              <c:f>Sheet1!$B$8:$B$23</c:f>
+              <c:numCache>
+                <c:formatCode>General</c:formatCode>
+                <c:ptCount val="16"/>
+                <c:pt idx="0">
+                  <c:v>2020</c:v>
+                </c:pt>
+                <c:pt idx="1">
+                  <c:v>2021</c:v>
+                </c:pt>
+                <c:pt idx="2">
+                  <c:v>2022</c:v>
+                </c:pt>
+                <c:pt idx="3">
+                  <c:v>2023</c:v>
+                </c:pt>
+                <c:pt idx="4">
+                  <c:v>2024</c:v>
+                </c:pt>
+                <c:pt idx="5">
+                  <c:v>2025</c:v>
+                </c:pt>
+                <c:pt idx="6">
+                  <c:v>2026</c:v>
+                </c:pt>
+                <c:pt idx="7">
+                  <c:v>2027</c:v>
+                </c:pt>
+                <c:pt idx="8">
+                  <c:v>2028</c:v>
+                </c:pt>
+                <c:pt idx="9">
+                  <c:v>2029</c:v>
+                </c:pt>
+                <c:pt idx="10">
+                  <c:v>2030</c:v>
+                </c:pt>
+                <c:pt idx="11">
+                  <c:v>2031</c:v>
+                </c:pt>
+                <c:pt idx="12">
+                  <c:v>2032</c:v>
+                </c:pt>
+                <c:pt idx="13">
+                  <c:v>2033</c:v>
+                </c:pt>
+                <c:pt idx="14">
+                  <c:v>2034</c:v>
+                </c:pt>
+                <c:pt idx="15">
+                  <c:v>2035</c:v>
+                </c:pt>
+              </c:numCache>
+            </c:numRef>
+          </c:xVal>
+          <c:yVal>
+            <c:numRef>
+              <c:f>Sheet1!$E$8:$E$23</c:f>
+              <c:numCache>
+                <c:formatCode>"$"#,##0.00_);\("$"#,##0.00\)</c:formatCode>
+                <c:ptCount val="16"/>
+                <c:pt idx="0">
+                  <c:v>38.1</c:v>
+                </c:pt>
+                <c:pt idx="1">
+                  <c:v>35.909999999999997</c:v>
+                </c:pt>
+                <c:pt idx="2">
+                  <c:v>43.9</c:v>
+                </c:pt>
+                <c:pt idx="3">
+                  <c:v>41.76</c:v>
+                </c:pt>
+                <c:pt idx="4">
+                  <c:v>36.270000000000003</c:v>
+                </c:pt>
+                <c:pt idx="5">
+                  <c:v>39.619999999999997</c:v>
+                </c:pt>
+                <c:pt idx="6">
+                  <c:v>40.270000000000003</c:v>
+                </c:pt>
+                <c:pt idx="7">
+                  <c:v>43.03</c:v>
+                </c:pt>
+                <c:pt idx="8">
+                  <c:v>43.39</c:v>
+                </c:pt>
+                <c:pt idx="9">
+                  <c:v>44.64</c:v>
+                </c:pt>
+                <c:pt idx="10">
+                  <c:v>45.51</c:v>
+                </c:pt>
+                <c:pt idx="11">
+                  <c:v>45.21</c:v>
+                </c:pt>
+                <c:pt idx="12">
+                  <c:v>47.61</c:v>
+                </c:pt>
+                <c:pt idx="13">
+                  <c:v>47.16</c:v>
+                </c:pt>
+                <c:pt idx="14">
+                  <c:v>47.85</c:v>
+                </c:pt>
+                <c:pt idx="15">
+                  <c:v>49.31</c:v>
+                </c:pt>
+              </c:numCache>
+            </c:numRef>
+          </c:yVal>
+          <c:smooth val="1"/>
+          <c:extLst>
+            <c:ext xmlns:c16="http://schemas.microsoft.com/office/drawing/2014/chart" uri="{C3380CC4-5D6E-409C-BE32-E72D297353CC}">
+              <c16:uniqueId val="{00000001-505A-4C4A-8706-D28533640CA9}"/>
+            </c:ext>
+          </c:extLst>
+        </c:ser>
+        <c:ser>
+          <c:idx val="2"/>
+          <c:order val="2"/>
+          <c:tx>
+            <c:v>Low Cost Renewables</c:v>
+          </c:tx>
+          <c:spPr>
+            <a:ln w="28575" cap="rnd">
+              <a:solidFill>
+                <a:schemeClr val="accent3"/>
+              </a:solidFill>
+              <a:round/>
+            </a:ln>
+            <a:effectLst/>
+          </c:spPr>
+          <c:marker>
+            <c:symbol val="none"/>
+          </c:marker>
+          <c:xVal>
+            <c:numRef>
+              <c:f>Sheet1!$B$8:$B$23</c:f>
+              <c:numCache>
+                <c:formatCode>General</c:formatCode>
+                <c:ptCount val="16"/>
+                <c:pt idx="0">
+                  <c:v>2020</c:v>
+                </c:pt>
+                <c:pt idx="1">
+                  <c:v>2021</c:v>
+                </c:pt>
+                <c:pt idx="2">
+                  <c:v>2022</c:v>
+                </c:pt>
+                <c:pt idx="3">
+                  <c:v>2023</c:v>
+                </c:pt>
+                <c:pt idx="4">
+                  <c:v>2024</c:v>
+                </c:pt>
+                <c:pt idx="5">
+                  <c:v>2025</c:v>
+                </c:pt>
+                <c:pt idx="6">
+                  <c:v>2026</c:v>
+                </c:pt>
+                <c:pt idx="7">
+                  <c:v>2027</c:v>
+                </c:pt>
+                <c:pt idx="8">
+                  <c:v>2028</c:v>
+                </c:pt>
+                <c:pt idx="9">
+                  <c:v>2029</c:v>
+                </c:pt>
+                <c:pt idx="10">
+                  <c:v>2030</c:v>
+                </c:pt>
+                <c:pt idx="11">
+                  <c:v>2031</c:v>
+                </c:pt>
+                <c:pt idx="12">
+                  <c:v>2032</c:v>
+                </c:pt>
+                <c:pt idx="13">
+                  <c:v>2033</c:v>
+                </c:pt>
+                <c:pt idx="14">
+                  <c:v>2034</c:v>
+                </c:pt>
+                <c:pt idx="15">
+                  <c:v>2035</c:v>
+                </c:pt>
+              </c:numCache>
+            </c:numRef>
+          </c:xVal>
+          <c:yVal>
+            <c:numRef>
+              <c:f>Sheet1!$G$8:$G$23</c:f>
+              <c:numCache>
+                <c:formatCode>"$"#,##0.00_);\("$"#,##0.00\)</c:formatCode>
+                <c:ptCount val="16"/>
+                <c:pt idx="0">
+                  <c:v>40.5</c:v>
+                </c:pt>
+                <c:pt idx="1">
+                  <c:v>40.14</c:v>
+                </c:pt>
+                <c:pt idx="2">
+                  <c:v>40.25</c:v>
+                </c:pt>
+                <c:pt idx="3">
+                  <c:v>36.31</c:v>
+                </c:pt>
+                <c:pt idx="4">
+                  <c:v>38.909999999999997</c:v>
+                </c:pt>
+                <c:pt idx="5">
+                  <c:v>38.479999999999997</c:v>
+                </c:pt>
+                <c:pt idx="6">
+                  <c:v>37.049999999999997</c:v>
+                </c:pt>
+                <c:pt idx="7">
+                  <c:v>38.380000000000003</c:v>
+                </c:pt>
+                <c:pt idx="8">
+                  <c:v>39.71</c:v>
+                </c:pt>
+                <c:pt idx="9">
+                  <c:v>39.159999999999997</c:v>
+                </c:pt>
+                <c:pt idx="10">
+                  <c:v>36</c:v>
+                </c:pt>
+                <c:pt idx="11">
+                  <c:v>37.42</c:v>
+                </c:pt>
+                <c:pt idx="12">
+                  <c:v>39.03</c:v>
+                </c:pt>
+                <c:pt idx="13">
+                  <c:v>38.5</c:v>
+                </c:pt>
+                <c:pt idx="14">
+                  <c:v>37.369999999999997</c:v>
+                </c:pt>
+                <c:pt idx="15">
+                  <c:v>37.06</c:v>
+                </c:pt>
+              </c:numCache>
+            </c:numRef>
+          </c:yVal>
+          <c:smooth val="1"/>
+          <c:extLst>
+            <c:ext xmlns:c16="http://schemas.microsoft.com/office/drawing/2014/chart" uri="{C3380CC4-5D6E-409C-BE32-E72D297353CC}">
+              <c16:uniqueId val="{00000002-505A-4C4A-8706-D28533640CA9}"/>
+            </c:ext>
+          </c:extLst>
+        </c:ser>
+        <c:dLbls>
+          <c:showLegendKey val="0"/>
+          <c:showVal val="0"/>
+          <c:showCatName val="0"/>
+          <c:showSerName val="0"/>
+          <c:showPercent val="0"/>
+          <c:showBubbleSize val="0"/>
+        </c:dLbls>
+        <c:axId val="157682432"/>
+        <c:axId val="204436448"/>
+      </c:scatterChart>
+      <c:valAx>
+        <c:axId val="157682432"/>
+        <c:scaling>
+          <c:orientation val="minMax"/>
+        </c:scaling>
+        <c:delete val="0"/>
+        <c:axPos val="b"/>
+        <c:title>
+          <c:tx>
+            <c:rich>
+              <a:bodyPr rot="0" spcFirstLastPara="1" vertOverflow="ellipsis" vert="horz" wrap="square" anchor="ctr" anchorCtr="1"/>
+              <a:lstStyle/>
+              <a:p>
+                <a:pPr>
+                  <a:defRPr sz="1000" b="0" i="0" u="none" strike="noStrike" kern="1200" baseline="0">
+                    <a:solidFill>
+                      <a:schemeClr val="tx1">
+                        <a:lumMod val="65000"/>
+                        <a:lumOff val="35000"/>
+                      </a:schemeClr>
+                    </a:solidFill>
+                    <a:latin typeface="+mn-lt"/>
+                    <a:ea typeface="+mn-ea"/>
+                    <a:cs typeface="+mn-cs"/>
+                  </a:defRPr>
+                </a:pPr>
+                <a:r>
+                  <a:rPr lang="en-US"/>
+                  <a:t>Year</a:t>
+                </a:r>
+              </a:p>
+            </c:rich>
+          </c:tx>
+          <c:overlay val="0"/>
+          <c:spPr>
+            <a:noFill/>
+            <a:ln>
+              <a:noFill/>
+            </a:ln>
+            <a:effectLst/>
+          </c:spPr>
+          <c:txPr>
+            <a:bodyPr rot="0" spcFirstLastPara="1" vertOverflow="ellipsis" vert="horz" wrap="square" anchor="ctr" anchorCtr="1"/>
+            <a:lstStyle/>
+            <a:p>
+              <a:pPr>
+                <a:defRPr sz="1000" b="0" i="0" u="none" strike="noStrike" kern="1200" baseline="0">
+                  <a:solidFill>
+                    <a:schemeClr val="tx1">
+                      <a:lumMod val="65000"/>
+                      <a:lumOff val="35000"/>
+                    </a:schemeClr>
+                  </a:solidFill>
+                  <a:latin typeface="+mn-lt"/>
+                  <a:ea typeface="+mn-ea"/>
+                  <a:cs typeface="+mn-cs"/>
+                </a:defRPr>
+              </a:pPr>
+              <a:endParaRPr lang="en-US"/>
+            </a:p>
+          </c:txPr>
+        </c:title>
+        <c:numFmt formatCode="General" sourceLinked="1"/>
+        <c:majorTickMark val="none"/>
+        <c:minorTickMark val="none"/>
+        <c:tickLblPos val="nextTo"/>
+        <c:spPr>
+          <a:noFill/>
+          <a:ln w="9525" cap="flat" cmpd="sng" algn="ctr">
+            <a:solidFill>
+              <a:schemeClr val="tx1">
+                <a:lumMod val="15000"/>
+                <a:lumOff val="85000"/>
+              </a:schemeClr>
+            </a:solidFill>
+            <a:round/>
+          </a:ln>
+          <a:effectLst/>
+        </c:spPr>
+        <c:txPr>
+          <a:bodyPr rot="-60000000" spcFirstLastPara="1" vertOverflow="ellipsis" vert="horz" wrap="square" anchor="ctr" anchorCtr="1"/>
+          <a:lstStyle/>
+          <a:p>
+            <a:pPr>
+              <a:defRPr sz="900" b="0" i="0" u="none" strike="noStrike" kern="1200" baseline="0">
+                <a:solidFill>
+                  <a:schemeClr val="tx1">
+                    <a:lumMod val="65000"/>
+                    <a:lumOff val="35000"/>
+                  </a:schemeClr>
+                </a:solidFill>
+                <a:latin typeface="+mn-lt"/>
+                <a:ea typeface="+mn-ea"/>
+                <a:cs typeface="+mn-cs"/>
+              </a:defRPr>
+            </a:pPr>
+            <a:endParaRPr lang="en-US"/>
+          </a:p>
+        </c:txPr>
+        <c:crossAx val="204436448"/>
+        <c:crosses val="autoZero"/>
+        <c:crossBetween val="midCat"/>
+      </c:valAx>
+      <c:valAx>
+        <c:axId val="204436448"/>
+        <c:scaling>
+          <c:orientation val="minMax"/>
+        </c:scaling>
+        <c:delete val="0"/>
+        <c:axPos val="l"/>
+        <c:majorGridlines>
+          <c:spPr>
+            <a:ln w="9525" cap="flat" cmpd="sng" algn="ctr">
+              <a:solidFill>
+                <a:schemeClr val="tx1">
+                  <a:lumMod val="15000"/>
+                  <a:lumOff val="85000"/>
+                </a:schemeClr>
+              </a:solidFill>
+              <a:round/>
+            </a:ln>
+            <a:effectLst/>
+          </c:spPr>
+        </c:majorGridlines>
+        <c:title>
+          <c:tx>
+            <c:rich>
+              <a:bodyPr rot="-5400000" spcFirstLastPara="1" vertOverflow="ellipsis" vert="horz" wrap="square" anchor="ctr" anchorCtr="1"/>
+              <a:lstStyle/>
+              <a:p>
+                <a:pPr>
+                  <a:defRPr sz="1000" b="0" i="0" u="none" strike="noStrike" kern="1200" baseline="0">
+                    <a:solidFill>
+                      <a:schemeClr val="tx1">
+                        <a:lumMod val="65000"/>
+                        <a:lumOff val="35000"/>
+                      </a:schemeClr>
+                    </a:solidFill>
+                    <a:latin typeface="+mn-lt"/>
+                    <a:ea typeface="+mn-ea"/>
+                    <a:cs typeface="+mn-cs"/>
+                  </a:defRPr>
+                </a:pPr>
+                <a:r>
+                  <a:rPr lang="en-US"/>
+                  <a:t>Average LMP ($/MWh)</a:t>
+                </a:r>
+              </a:p>
+            </c:rich>
+          </c:tx>
+          <c:overlay val="0"/>
+          <c:spPr>
+            <a:noFill/>
+            <a:ln>
+              <a:noFill/>
+            </a:ln>
+            <a:effectLst/>
+          </c:spPr>
+          <c:txPr>
+            <a:bodyPr rot="-5400000" spcFirstLastPara="1" vertOverflow="ellipsis" vert="horz" wrap="square" anchor="ctr" anchorCtr="1"/>
+            <a:lstStyle/>
+            <a:p>
+              <a:pPr>
+                <a:defRPr sz="1000" b="0" i="0" u="none" strike="noStrike" kern="1200" baseline="0">
+                  <a:solidFill>
+                    <a:schemeClr val="tx1">
+                      <a:lumMod val="65000"/>
+                      <a:lumOff val="35000"/>
+                    </a:schemeClr>
+                  </a:solidFill>
+                  <a:latin typeface="+mn-lt"/>
+                  <a:ea typeface="+mn-ea"/>
+                  <a:cs typeface="+mn-cs"/>
+                </a:defRPr>
+              </a:pPr>
+              <a:endParaRPr lang="en-US"/>
+            </a:p>
+          </c:txPr>
+        </c:title>
+        <c:numFmt formatCode="&quot;$&quot;#,##0.00_);\(&quot;$&quot;#,##0.00\)" sourceLinked="1"/>
+        <c:majorTickMark val="none"/>
+        <c:minorTickMark val="none"/>
+        <c:tickLblPos val="nextTo"/>
+        <c:spPr>
+          <a:noFill/>
+          <a:ln>
+            <a:noFill/>
+          </a:ln>
+          <a:effectLst/>
+        </c:spPr>
+        <c:txPr>
+          <a:bodyPr rot="-60000000" spcFirstLastPara="1" vertOverflow="ellipsis" vert="horz" wrap="square" anchor="ctr" anchorCtr="1"/>
+          <a:lstStyle/>
+          <a:p>
+            <a:pPr>
+              <a:defRPr sz="900" b="0" i="0" u="none" strike="noStrike" kern="1200" baseline="0">
+                <a:solidFill>
+                  <a:schemeClr val="tx1">
+                    <a:lumMod val="65000"/>
+                    <a:lumOff val="35000"/>
+                  </a:schemeClr>
+                </a:solidFill>
+                <a:latin typeface="+mn-lt"/>
+                <a:ea typeface="+mn-ea"/>
+                <a:cs typeface="+mn-cs"/>
+              </a:defRPr>
+            </a:pPr>
+            <a:endParaRPr lang="en-US"/>
+          </a:p>
+        </c:txPr>
+        <c:crossAx val="157682432"/>
+        <c:crosses val="autoZero"/>
+        <c:crossBetween val="midCat"/>
+      </c:valAx>
+      <c:spPr>
+        <a:noFill/>
+        <a:ln>
+          <a:noFill/>
+        </a:ln>
+        <a:effectLst/>
+      </c:spPr>
+    </c:plotArea>
+    <c:legend>
+      <c:legendPos val="b"/>
+      <c:overlay val="0"/>
+      <c:spPr>
+        <a:noFill/>
+        <a:ln>
+          <a:noFill/>
+        </a:ln>
+        <a:effectLst/>
+      </c:spPr>
+      <c:txPr>
+        <a:bodyPr rot="0" spcFirstLastPara="1" vertOverflow="ellipsis" vert="horz" wrap="square" anchor="ctr" anchorCtr="1"/>
+        <a:lstStyle/>
+        <a:p>
+          <a:pPr>
+            <a:defRPr sz="900" b="0" i="0" u="none" strike="noStrike" kern="1200" baseline="0">
+              <a:solidFill>
+                <a:schemeClr val="tx1">
+                  <a:lumMod val="65000"/>
+                  <a:lumOff val="35000"/>
+                </a:schemeClr>
+              </a:solidFill>
+              <a:latin typeface="+mn-lt"/>
+              <a:ea typeface="+mn-ea"/>
+              <a:cs typeface="+mn-cs"/>
+            </a:defRPr>
+          </a:pPr>
+          <a:endParaRPr lang="en-US"/>
+        </a:p>
+      </c:txPr>
+    </c:legend>
+    <c:plotVisOnly val="1"/>
+    <c:dispBlanksAs val="gap"/>
+    <c:extLst>
+      <c:ext xmlns:c16r3="http://schemas.microsoft.com/office/drawing/2017/03/chart" uri="{56B9EC1D-385E-4148-901F-78D8002777C0}">
+        <c16r3:dataDisplayOptions16>
+          <c16r3:dispNaAsBlank val="1"/>
+        </c16r3:dataDisplayOptions16>
+      </c:ext>
+    </c:extLst>
+    <c:showDLblsOverMax val="0"/>
+  </c:chart>
+  <c:spPr>
+    <a:solidFill>
+      <a:schemeClr val="bg1"/>
+    </a:solidFill>
+    <a:ln w="9525" cap="flat" cmpd="sng" algn="ctr">
+      <a:solidFill>
+        <a:schemeClr val="tx1">
+          <a:lumMod val="15000"/>
+          <a:lumOff val="85000"/>
+        </a:schemeClr>
+      </a:solidFill>
+      <a:round/>
+    </a:ln>
+    <a:effectLst/>
+  </c:spPr>
+  <c:txPr>
+    <a:bodyPr/>
+    <a:lstStyle/>
+    <a:p>
+      <a:pPr>
+        <a:defRPr/>
+      </a:pPr>
+      <a:endParaRPr lang="en-US"/>
+    </a:p>
+  </c:txPr>
+  <c:externalData r:id="rId3">
+    <c:autoUpdate val="0"/>
+  </c:externalData>
+</c:chartSpace>
+</file>
+
+<file path=word/charts/colors1.xml><?xml version="1.0" encoding="utf-8"?>
+<cs:colorStyle xmlns:cs="http://schemas.microsoft.com/office/drawing/2012/chartStyle" xmlns:a="http://schemas.openxmlformats.org/drawingml/2006/main" meth="cycle" id="10">
+  <a:schemeClr val="accent1"/>
+  <a:schemeClr val="accent2"/>
+  <a:schemeClr val="accent3"/>
+  <a:schemeClr val="accent4"/>
+  <a:schemeClr val="accent5"/>
+  <a:schemeClr val="accent6"/>
+  <cs:variation/>
+  <cs:variation>
+    <a:lumMod val="60000"/>
+  </cs:variation>
+  <cs:variation>
+    <a:lumMod val="80000"/>
+    <a:lumOff val="20000"/>
+  </cs:variation>
+  <cs:variation>
+    <a:lumMod val="80000"/>
+  </cs:variation>
+  <cs:variation>
+    <a:lumMod val="60000"/>
+    <a:lumOff val="40000"/>
+  </cs:variation>
+  <cs:variation>
+    <a:lumMod val="50000"/>
+  </cs:variation>
+  <cs:variation>
+    <a:lumMod val="70000"/>
+    <a:lumOff val="30000"/>
+  </cs:variation>
+  <cs:variation>
+    <a:lumMod val="70000"/>
+  </cs:variation>
+  <cs:variation>
+    <a:lumMod val="50000"/>
+    <a:lumOff val="50000"/>
+  </cs:variation>
+</cs:colorStyle>
+</file>
+
+<file path=word/charts/style1.xml><?xml version="1.0" encoding="utf-8"?>
+<cs:chartStyle xmlns:cs="http://schemas.microsoft.com/office/drawing/2012/chartStyle" xmlns:a="http://schemas.openxmlformats.org/drawingml/2006/main" id="227">
+  <cs:axisTitle>
+    <cs:lnRef idx="0"/>
+    <cs:fillRef idx="0"/>
+    <cs:effectRef idx="0"/>
+    <cs:fontRef idx="minor">
+      <a:schemeClr val="tx1">
+        <a:lumMod val="65000"/>
+        <a:lumOff val="35000"/>
+      </a:schemeClr>
+    </cs:fontRef>
+    <cs:defRPr sz="1000" kern="1200"/>
+  </cs:axisTitle>
+  <cs:categoryAxis>
+    <cs:lnRef idx="0"/>
+    <cs:fillRef idx="0"/>
+    <cs:effectRef idx="0"/>
+    <cs:fontRef idx="minor">
+      <a:schemeClr val="tx1">
+        <a:lumMod val="65000"/>
+        <a:lumOff val="35000"/>
+      </a:schemeClr>
+    </cs:fontRef>
+    <cs:spPr>
+      <a:ln w="9525" cap="flat" cmpd="sng" algn="ctr">
+        <a:solidFill>
+          <a:schemeClr val="tx1">
+            <a:lumMod val="15000"/>
+            <a:lumOff val="85000"/>
+          </a:schemeClr>
+        </a:solidFill>
+        <a:round/>
+      </a:ln>
+    </cs:spPr>
+    <cs:defRPr sz="900" kern="1200"/>
+  </cs:categoryAxis>
+  <cs:chartArea mods="allowNoFillOverride allowNoLineOverride">
+    <cs:lnRef idx="0"/>
+    <cs:fillRef idx="0"/>
+    <cs:effectRef idx="0"/>
+    <cs:fontRef idx="minor">
+      <a:schemeClr val="tx1"/>
+    </cs:fontRef>
+    <cs:spPr>
+      <a:solidFill>
+        <a:schemeClr val="bg1"/>
+      </a:solidFill>
+      <a:ln w="9525" cap="flat" cmpd="sng" algn="ctr">
+        <a:solidFill>
+          <a:schemeClr val="tx1">
+            <a:lumMod val="15000"/>
+            <a:lumOff val="85000"/>
+          </a:schemeClr>
+        </a:solidFill>
+        <a:round/>
+      </a:ln>
+    </cs:spPr>
+    <cs:defRPr sz="1000" kern="1200"/>
+  </cs:chartArea>
+  <cs:dataLabel>
+    <cs:lnRef idx="0"/>
+    <cs:fillRef idx="0"/>
+    <cs:effectRef idx="0"/>
+    <cs:fontRef idx="minor">
+      <a:schemeClr val="tx1">
+        <a:lumMod val="75000"/>
+        <a:lumOff val="25000"/>
+      </a:schemeClr>
+    </cs:fontRef>
+    <cs:defRPr sz="900" kern="1200"/>
+  </cs:dataLabel>
+  <cs:dataLabelCallout>
+    <cs:lnRef idx="0"/>
+    <cs:fillRef idx="0"/>
+    <cs:effectRef idx="0"/>
+    <cs:fontRef idx="minor">
+      <a:schemeClr val="dk1">
+        <a:lumMod val="65000"/>
+        <a:lumOff val="35000"/>
+      </a:schemeClr>
+    </cs:fontRef>
+    <cs:spPr>
+      <a:solidFill>
+        <a:schemeClr val="lt1"/>
+      </a:solidFill>
+      <a:ln>
+        <a:solidFill>
+          <a:schemeClr val="dk1">
+            <a:lumMod val="25000"/>
+            <a:lumOff val="75000"/>
+          </a:schemeClr>
+        </a:solidFill>
+      </a:ln>
+    </cs:spPr>
+    <cs:defRPr sz="900" kern="1200"/>
+    <cs:bodyPr rot="0" spcFirstLastPara="1" vertOverflow="clip" horzOverflow="clip" vert="horz" wrap="square" lIns="36576" tIns="18288" rIns="36576" bIns="18288" anchor="ctr" anchorCtr="1">
+      <a:spAutoFit/>
+    </cs:bodyPr>
+  </cs:dataLabelCallout>
+  <cs:dataPoint>
+    <cs:lnRef idx="0"/>
+    <cs:fillRef idx="1">
+      <cs:styleClr val="auto"/>
+    </cs:fillRef>
+    <cs:effectRef idx="0"/>
+    <cs:fontRef idx="minor">
+      <a:schemeClr val="tx1"/>
+    </cs:fontRef>
+    <cs:spPr>
+      <a:solidFill>
+        <a:schemeClr val="phClr"/>
+      </a:solidFill>
+    </cs:spPr>
+  </cs:dataPoint>
+  <cs:dataPoint3D>
+    <cs:lnRef idx="0"/>
+    <cs:fillRef idx="1">
+      <cs:styleClr val="auto"/>
+    </cs:fillRef>
+    <cs:effectRef idx="0"/>
+    <cs:fontRef idx="minor">
+      <a:schemeClr val="tx1"/>
+    </cs:fontRef>
+    <cs:spPr>
+      <a:solidFill>
+        <a:schemeClr val="phClr"/>
+      </a:solidFill>
+    </cs:spPr>
+  </cs:dataPoint3D>
+  <cs:dataPointLine>
+    <cs:lnRef idx="0">
+      <cs:styleClr val="auto"/>
+    </cs:lnRef>
+    <cs:fillRef idx="1"/>
+    <cs:effectRef idx="0"/>
+    <cs:fontRef idx="minor">
+      <a:schemeClr val="tx1"/>
+    </cs:fontRef>
+    <cs:spPr>
+      <a:ln w="28575" cap="rnd">
+        <a:solidFill>
+          <a:schemeClr val="phClr"/>
+        </a:solidFill>
+        <a:round/>
+      </a:ln>
+    </cs:spPr>
+  </cs:dataPointLine>
+  <cs:dataPointMarker>
+    <cs:lnRef idx="0">
+      <cs:styleClr val="auto"/>
+    </cs:lnRef>
+    <cs:fillRef idx="1">
+      <cs:styleClr val="auto"/>
+    </cs:fillRef>
+    <cs:effectRef idx="0"/>
+    <cs:fontRef idx="minor">
+      <a:schemeClr val="tx1"/>
+    </cs:fontRef>
+    <cs:spPr>
+      <a:solidFill>
+        <a:schemeClr val="phClr"/>
+      </a:solidFill>
+      <a:ln w="9525">
+        <a:solidFill>
+          <a:schemeClr val="phClr"/>
+        </a:solidFill>
+      </a:ln>
+    </cs:spPr>
+  </cs:dataPointMarker>
+  <cs:dataPointMarkerLayout symbol="circle" size="5"/>
+  <cs:dataPointWireframe>
+    <cs:lnRef idx="0">
+      <cs:styleClr val="auto"/>
+    </cs:lnRef>
+    <cs:fillRef idx="1"/>
+    <cs:effectRef idx="0"/>
+    <cs:fontRef idx="minor">
+      <a:schemeClr val="tx1"/>
+    </cs:fontRef>
+    <cs:spPr>
+      <a:ln w="9525" cap="rnd">
+        <a:solidFill>
+          <a:schemeClr val="phClr"/>
+        </a:solidFill>
+        <a:round/>
+      </a:ln>
+    </cs:spPr>
+  </cs:dataPointWireframe>
+  <cs:dataTable>
+    <cs:lnRef idx="0"/>
+    <cs:fillRef idx="0"/>
+    <cs:effectRef idx="0"/>
+    <cs:fontRef idx="minor">
+      <a:schemeClr val="tx1">
+        <a:lumMod val="65000"/>
+        <a:lumOff val="35000"/>
+      </a:schemeClr>
+    </cs:fontRef>
+    <cs:spPr>
+      <a:noFill/>
+      <a:ln w="9525" cap="flat" cmpd="sng" algn="ctr">
+        <a:solidFill>
+          <a:schemeClr val="tx1">
+            <a:lumMod val="15000"/>
+            <a:lumOff val="85000"/>
+          </a:schemeClr>
+        </a:solidFill>
+        <a:round/>
+      </a:ln>
+    </cs:spPr>
+    <cs:defRPr sz="900" kern="1200"/>
+  </cs:dataTable>
+  <cs:downBar>
+    <cs:lnRef idx="0"/>
+    <cs:fillRef idx="0"/>
+    <cs:effectRef idx="0"/>
+    <cs:fontRef idx="minor">
+      <a:schemeClr val="dk1"/>
+    </cs:fontRef>
+    <cs:spPr>
+      <a:solidFill>
+        <a:schemeClr val="dk1">
+          <a:lumMod val="65000"/>
+          <a:lumOff val="35000"/>
+        </a:schemeClr>
+      </a:solidFill>
+      <a:ln w="9525">
+        <a:solidFill>
+          <a:schemeClr val="tx1">
+            <a:lumMod val="65000"/>
+            <a:lumOff val="35000"/>
+          </a:schemeClr>
+        </a:solidFill>
+      </a:ln>
+    </cs:spPr>
+  </cs:downBar>
+  <cs:dropLine>
+    <cs:lnRef idx="0"/>
+    <cs:fillRef idx="0"/>
+    <cs:effectRef idx="0"/>
+    <cs:fontRef idx="minor">
+      <a:schemeClr val="tx1"/>
+    </cs:fontRef>
+    <cs:spPr>
+      <a:ln w="9525" cap="flat" cmpd="sng" algn="ctr">
+        <a:solidFill>
+          <a:schemeClr val="tx1">
+            <a:lumMod val="35000"/>
+            <a:lumOff val="65000"/>
+          </a:schemeClr>
+        </a:solidFill>
+        <a:round/>
+      </a:ln>
+    </cs:spPr>
+  </cs:dropLine>
+  <cs:errorBar>
+    <cs:lnRef idx="0"/>
+    <cs:fillRef idx="0"/>
+    <cs:effectRef idx="0"/>
+    <cs:fontRef idx="minor">
+      <a:schemeClr val="tx1"/>
+    </cs:fontRef>
+    <cs:spPr>
+      <a:ln w="9525" cap="flat" cmpd="sng" algn="ctr">
+        <a:solidFill>
+          <a:schemeClr val="tx1">
+            <a:lumMod val="65000"/>
+            <a:lumOff val="35000"/>
+          </a:schemeClr>
+        </a:solidFill>
+        <a:round/>
+      </a:ln>
+    </cs:spPr>
+  </cs:errorBar>
+  <cs:floor>
+    <cs:lnRef idx="0"/>
+    <cs:fillRef idx="0"/>
+    <cs:effectRef idx="0"/>
+    <cs:fontRef idx="minor">
+      <a:schemeClr val="tx1"/>
+    </cs:fontRef>
+    <cs:spPr>
+      <a:noFill/>
+      <a:ln>
+        <a:noFill/>
+      </a:ln>
+    </cs:spPr>
+  </cs:floor>
+  <cs:gridlineMajor>
+    <cs:lnRef idx="0"/>
+    <cs:fillRef idx="0"/>
+    <cs:effectRef idx="0"/>
+    <cs:fontRef idx="minor">
+      <a:schemeClr val="tx1"/>
+    </cs:fontRef>
+    <cs:spPr>
+      <a:ln w="9525" cap="flat" cmpd="sng" algn="ctr">
+        <a:solidFill>
+          <a:schemeClr val="tx1">
+            <a:lumMod val="15000"/>
+            <a:lumOff val="85000"/>
+          </a:schemeClr>
+        </a:solidFill>
+        <a:round/>
+      </a:ln>
+    </cs:spPr>
+  </cs:gridlineMajor>
+  <cs:gridlineMinor>
+    <cs:lnRef idx="0"/>
+    <cs:fillRef idx="0"/>
+    <cs:effectRef idx="0"/>
+    <cs:fontRef idx="minor">
+      <a:schemeClr val="tx1"/>
+    </cs:fontRef>
+    <cs:spPr>
+      <a:ln w="9525" cap="flat" cmpd="sng" algn="ctr">
+        <a:solidFill>
+          <a:schemeClr val="tx1">
+            <a:lumMod val="5000"/>
+            <a:lumOff val="95000"/>
+          </a:schemeClr>
+        </a:solidFill>
+        <a:round/>
+      </a:ln>
+    </cs:spPr>
+  </cs:gridlineMinor>
+  <cs:hiLoLine>
+    <cs:lnRef idx="0"/>
+    <cs:fillRef idx="0"/>
+    <cs:effectRef idx="0"/>
+    <cs:fontRef idx="minor">
+      <a:schemeClr val="tx1"/>
+    </cs:fontRef>
+    <cs:spPr>
+      <a:ln w="9525" cap="flat" cmpd="sng" algn="ctr">
+        <a:solidFill>
+          <a:schemeClr val="tx1">
+            <a:lumMod val="75000"/>
+            <a:lumOff val="25000"/>
+          </a:schemeClr>
+        </a:solidFill>
+        <a:round/>
+      </a:ln>
+    </cs:spPr>
+  </cs:hiLoLine>
+  <cs:leaderLine>
+    <cs:lnRef idx="0"/>
+    <cs:fillRef idx="0"/>
+    <cs:effectRef idx="0"/>
+    <cs:fontRef idx="minor">
+      <a:schemeClr val="tx1"/>
+    </cs:fontRef>
+    <cs:spPr>
+      <a:ln w="9525" cap="flat" cmpd="sng" algn="ctr">
+        <a:solidFill>
+          <a:schemeClr val="tx1">
+            <a:lumMod val="35000"/>
+            <a:lumOff val="65000"/>
+          </a:schemeClr>
+        </a:solidFill>
+        <a:round/>
+      </a:ln>
+    </cs:spPr>
+  </cs:leaderLine>
+  <cs:legend>
+    <cs:lnRef idx="0"/>
+    <cs:fillRef idx="0"/>
+    <cs:effectRef idx="0"/>
+    <cs:fontRef idx="minor">
+      <a:schemeClr val="tx1">
+        <a:lumMod val="65000"/>
+        <a:lumOff val="35000"/>
+      </a:schemeClr>
+    </cs:fontRef>
+    <cs:defRPr sz="900" kern="1200"/>
+  </cs:legend>
+  <cs:plotArea mods="allowNoFillOverride allowNoLineOverride">
+    <cs:lnRef idx="0"/>
+    <cs:fillRef idx="0"/>
+    <cs:effectRef idx="0"/>
+    <cs:fontRef idx="minor">
+      <a:schemeClr val="tx1"/>
+    </cs:fontRef>
+  </cs:plotArea>
+  <cs:plotArea3D mods="allowNoFillOverride allowNoLineOverride">
+    <cs:lnRef idx="0"/>
+    <cs:fillRef idx="0"/>
+    <cs:effectRef idx="0"/>
+    <cs:fontRef idx="minor">
+      <a:schemeClr val="tx1"/>
+    </cs:fontRef>
+  </cs:plotArea3D>
+  <cs:seriesAxis>
+    <cs:lnRef idx="0"/>
+    <cs:fillRef idx="0"/>
+    <cs:effectRef idx="0"/>
+    <cs:fontRef idx="minor">
+      <a:schemeClr val="tx1">
+        <a:lumMod val="65000"/>
+        <a:lumOff val="35000"/>
+      </a:schemeClr>
+    </cs:fontRef>
+    <cs:defRPr sz="900" kern="1200"/>
+  </cs:seriesAxis>
+  <cs:seriesLine>
+    <cs:lnRef idx="0"/>
+    <cs:fillRef idx="0"/>
+    <cs:effectRef idx="0"/>
+    <cs:fontRef idx="minor">
+      <a:schemeClr val="tx1"/>
+    </cs:fontRef>
+    <cs:spPr>
+      <a:ln w="9525" cap="flat" cmpd="sng" algn="ctr">
+        <a:solidFill>
+          <a:schemeClr val="tx1">
+            <a:lumMod val="35000"/>
+            <a:lumOff val="65000"/>
+          </a:schemeClr>
+        </a:solidFill>
+        <a:round/>
+      </a:ln>
+    </cs:spPr>
+  </cs:seriesLine>
+  <cs:title>
+    <cs:lnRef idx="0"/>
+    <cs:fillRef idx="0"/>
+    <cs:effectRef idx="0"/>
+    <cs:fontRef idx="minor">
+      <a:schemeClr val="tx1">
+        <a:lumMod val="65000"/>
+        <a:lumOff val="35000"/>
+      </a:schemeClr>
+    </cs:fontRef>
+    <cs:defRPr sz="1400" b="0" kern="1200" spc="0" baseline="0"/>
+  </cs:title>
+  <cs:trendline>
+    <cs:lnRef idx="0">
+      <cs:styleClr val="auto"/>
+    </cs:lnRef>
+    <cs:fillRef idx="0"/>
+    <cs:effectRef idx="0"/>
+    <cs:fontRef idx="minor">
+      <a:schemeClr val="tx1"/>
+    </cs:fontRef>
+    <cs:spPr>
+      <a:ln w="19050" cap="rnd">
+        <a:solidFill>
+          <a:schemeClr val="phClr"/>
+        </a:solidFill>
+        <a:prstDash val="sysDot"/>
+      </a:ln>
+    </cs:spPr>
+  </cs:trendline>
+  <cs:trendlineLabel>
+    <cs:lnRef idx="0"/>
+    <cs:fillRef idx="0"/>
+    <cs:effectRef idx="0"/>
+    <cs:fontRef idx="minor">
+      <a:schemeClr val="tx1">
+        <a:lumMod val="65000"/>
+        <a:lumOff val="35000"/>
+      </a:schemeClr>
+    </cs:fontRef>
+    <cs:defRPr sz="900" kern="1200"/>
+  </cs:trendlineLabel>
+  <cs:upBar>
+    <cs:lnRef idx="0"/>
+    <cs:fillRef idx="0"/>
+    <cs:effectRef idx="0"/>
+    <cs:fontRef idx="minor">
+      <a:schemeClr val="dk1"/>
+    </cs:fontRef>
+    <cs:spPr>
+      <a:solidFill>
+        <a:schemeClr val="lt1"/>
+      </a:solidFill>
+      <a:ln w="9525">
+        <a:solidFill>
+          <a:schemeClr val="tx1">
+            <a:lumMod val="15000"/>
+            <a:lumOff val="85000"/>
+          </a:schemeClr>
+        </a:solidFill>
+      </a:ln>
+    </cs:spPr>
+  </cs:upBar>
+  <cs:valueAxis>
+    <cs:lnRef idx="0"/>
+    <cs:fillRef idx="0"/>
+    <cs:effectRef idx="0"/>
+    <cs:fontRef idx="minor">
+      <a:schemeClr val="tx1">
+        <a:lumMod val="65000"/>
+        <a:lumOff val="35000"/>
+      </a:schemeClr>
+    </cs:fontRef>
+    <cs:defRPr sz="900" kern="1200"/>
+  </cs:valueAxis>
+  <cs:wall>
+    <cs:lnRef idx="0"/>
+    <cs:fillRef idx="0"/>
+    <cs:effectRef idx="0"/>
+    <cs:fontRef idx="minor">
+      <a:schemeClr val="tx1"/>
+    </cs:fontRef>
+    <cs:spPr>
+      <a:noFill/>
+      <a:ln>
+        <a:noFill/>
+      </a:ln>
+    </cs:spPr>
+  </cs:wall>
+</cs:chartStyle>
+</file>
+
 <file path=word/theme/theme1.xml><?xml version="1.0" encoding="utf-8"?>
 <a:theme xmlns:a="http://schemas.openxmlformats.org/drawingml/2006/main" name="Office Theme">
   <a:themeElements>

</xml_diff>

<commit_message>
incorporating hybrid model, new gas forecasts
</commit_message>
<xml_diff>
--- a/doc/MidSemesterMemo_Oct23.docx
+++ b/doc/MidSemesterMemo_Oct23.docx
@@ -71,13 +71,7 @@
         <w:t>)</w:t>
       </w:r>
       <w:r>
-        <w:t xml:space="preserve"> re</w:t>
-      </w:r>
-      <w:r>
-        <w:t>p</w:t>
-      </w:r>
-      <w:r>
-        <w:t>ort</w:t>
+        <w:t xml:space="preserve"> report</w:t>
       </w:r>
       <w:r>
         <w:t xml:space="preserve"> </w:t>
@@ -149,7 +143,21 @@
         <w:t>A</w:t>
       </w:r>
       <w:r>
-        <w:t xml:space="preserve">. For (2) the High Economic Growth scenario, EIA provides its own predictions of natural gas prices under high economic growth, and ERCOT describes an annual Texas GDP increase of 2.2% rather than the 1.4% in the base case. Again, future LMPs were predicted using forecasts as predictors, this time with 2.2% GDP growth and High Economic Growth conditions gas prices in place of the base case numbers.  For (3) the High Renewable Penetration, it was assumed that this adoption was driven by lower renewable energy costs, so forecasted renewable energy capital costs were multiplied by a discount factor (assumed to be 0.9). Future LMPs were once more predicted using the forecast data from Table </w:t>
+        <w:t xml:space="preserve">. For (2) the High Economic Growth scenario, EIA provides its own predictions of natural gas prices under high economic growth, and ERCOT describes an annual Texas GDP increase of 2.2% rather than the 1.4% in the base case. Again, future LMPs were predicted using forecasts as predictors, this time with 2.2% GDP growth and High Economic Growth conditions gas prices in place of the base case numbers.  For (3) the High Renewable Penetration, it was assumed that this adoption was driven by lower renewable energy costs, so forecasted renewable </w:t>
+      </w:r>
+      <w:commentRangeStart w:id="0"/>
+      <w:r>
+        <w:t xml:space="preserve">energy capital costs were multiplied by a discount factor (assumed to be 0.9). Future </w:t>
+      </w:r>
+      <w:commentRangeEnd w:id="0"/>
+      <w:r>
+        <w:rPr>
+          <w:rStyle w:val="CommentReference"/>
+        </w:rPr>
+        <w:commentReference w:id="0"/>
+      </w:r>
+      <w:r>
+        <w:t xml:space="preserve">LMPs were once more predicted using the forecast data from Table </w:t>
       </w:r>
       <w:r>
         <w:t>A</w:t>
@@ -396,7 +404,24 @@
             <w:rPr>
               <w:rFonts w:ascii="Cambria Math" w:hAnsi="Cambria Math"/>
             </w:rPr>
-            <m:t>NGPrice+</m:t>
+            <m:t>NGPrice</m:t>
+          </m:r>
+        </m:oMath>
+      </m:oMathPara>
+    </w:p>
+    <w:p>
+      <w:pPr>
+        <w:rPr>
+          <w:rFonts w:eastAsiaTheme="minorEastAsia"/>
+        </w:rPr>
+      </w:pPr>
+      <m:oMathPara>
+        <m:oMath>
+          <m:r>
+            <w:rPr>
+              <w:rFonts w:ascii="Cambria Math" w:hAnsi="Cambria Math"/>
+            </w:rPr>
+            <m:t>+</m:t>
           </m:r>
           <m:sSub>
             <m:sSubPr>
@@ -626,7 +651,7 @@
                           <pic:cNvPicPr/>
                         </pic:nvPicPr>
                         <pic:blipFill rotWithShape="1">
-                          <a:blip r:embed="rId8">
+                          <a:blip r:embed="rId12">
                             <a:extLst>
                               <a:ext uri="{28A0092B-C50C-407E-A947-70E740481C1C}">
                                 <a14:useLocalDpi xmlns:a14="http://schemas.microsoft.com/office/drawing/2010/main" val="0"/>
@@ -1506,7 +1531,7 @@
                   <wp:cNvGraphicFramePr/>
                   <a:graphic xmlns:a="http://schemas.openxmlformats.org/drawingml/2006/main">
                     <a:graphicData uri="http://schemas.openxmlformats.org/drawingml/2006/chart">
-                      <c:chart xmlns:c="http://schemas.openxmlformats.org/drawingml/2006/chart" xmlns:r="http://schemas.openxmlformats.org/officeDocument/2006/relationships" r:id="rId9"/>
+                      <c:chart xmlns:c="http://schemas.openxmlformats.org/drawingml/2006/chart" xmlns:r="http://schemas.openxmlformats.org/officeDocument/2006/relationships" r:id="rId13"/>
                     </a:graphicData>
                   </a:graphic>
                 </wp:inline>
@@ -1875,25 +1900,7 @@
                   <w:rPr>
                     <w:rFonts w:ascii="Cambria Math" w:hAnsi="Cambria Math"/>
                   </w:rPr>
-                  <m:t xml:space="preserve">Total Emissions=CF⋅8760⋅Capacity⋅ </m:t>
-                </m:r>
-                <m:r>
-                  <w:rPr>
-                    <w:rFonts w:ascii="Cambria Math" w:hAnsi="Cambria Math"/>
-                  </w:rPr>
-                  <m:t xml:space="preserve">Heat </m:t>
-                </m:r>
-                <m:r>
-                  <w:rPr>
-                    <w:rFonts w:ascii="Cambria Math" w:hAnsi="Cambria Math"/>
-                  </w:rPr>
-                  <m:t>Rate</m:t>
-                </m:r>
-                <m:r>
-                  <w:rPr>
-                    <w:rFonts w:ascii="Cambria Math" w:hAnsi="Cambria Math"/>
-                  </w:rPr>
-                  <m:t>⋅Emissions Rate</m:t>
+                  <m:t>Total Emissions=CF⋅8760⋅Capacity⋅ Heat Rate⋅Emissions Rate</m:t>
                 </m:r>
               </m:oMath>
             </m:oMathPara>
@@ -2178,9 +2185,8 @@
                 <w:sz w:val="20"/>
                 <w:szCs w:val="20"/>
               </w:rPr>
-              <w:t>(</w:t>
-            </w:r>
-            <w:proofErr w:type="spellStart"/>
+              <w:t>(lb/</w:t>
+            </w:r>
             <w:r>
               <w:rPr>
                 <w:b/>
@@ -2188,9 +2194,8 @@
                 <w:sz w:val="20"/>
                 <w:szCs w:val="20"/>
               </w:rPr>
-              <w:t>lb</w:t>
-            </w:r>
-            <w:proofErr w:type="spellEnd"/>
+              <w:t xml:space="preserve"> MMBTU</w:t>
+            </w:r>
             <w:r>
               <w:rPr>
                 <w:b/>
@@ -2198,17 +2203,49 @@
                 <w:sz w:val="20"/>
                 <w:szCs w:val="20"/>
               </w:rPr>
-              <w:t>/</w:t>
-            </w:r>
-            <w:r>
+              <w:t>)</w:t>
+            </w:r>
+          </w:p>
+        </w:tc>
+        <w:tc>
+          <w:tcPr>
+            <w:tcW w:w="1080" w:type="dxa"/>
+          </w:tcPr>
+          <w:p>
+            <w:pPr>
+              <w:jc w:val="center"/>
+              <w:rPr>
+                <w:b/>
+                <w:bCs/>
+                <w:vertAlign w:val="subscript"/>
+              </w:rPr>
+            </w:pPr>
+            <w:r>
+              <w:rPr>
+                <w:b/>
+                <w:bCs/>
+              </w:rPr>
+              <w:t>SO</w:t>
+            </w:r>
+            <w:r>
+              <w:rPr>
+                <w:b/>
+                <w:bCs/>
+                <w:vertAlign w:val="subscript"/>
+              </w:rPr>
+              <w:t>2</w:t>
+            </w:r>
+          </w:p>
+          <w:p>
+            <w:pPr>
+              <w:jc w:val="center"/>
               <w:rPr>
                 <w:b/>
                 <w:bCs/>
                 <w:sz w:val="20"/>
                 <w:szCs w:val="20"/>
               </w:rPr>
-              <w:t xml:space="preserve"> MMBTU</w:t>
-            </w:r>
+            </w:pPr>
             <w:r>
               <w:rPr>
                 <w:b/>
@@ -2216,49 +2253,17 @@
                 <w:sz w:val="20"/>
                 <w:szCs w:val="20"/>
               </w:rPr>
-              <w:t>)</w:t>
-            </w:r>
-          </w:p>
-        </w:tc>
-        <w:tc>
-          <w:tcPr>
-            <w:tcW w:w="1080" w:type="dxa"/>
-          </w:tcPr>
-          <w:p>
-            <w:pPr>
-              <w:jc w:val="center"/>
-              <w:rPr>
-                <w:b/>
-                <w:bCs/>
-                <w:vertAlign w:val="subscript"/>
-              </w:rPr>
-            </w:pPr>
-            <w:r>
-              <w:rPr>
-                <w:b/>
-                <w:bCs/>
-              </w:rPr>
-              <w:t>SO</w:t>
-            </w:r>
-            <w:r>
-              <w:rPr>
-                <w:b/>
-                <w:bCs/>
-                <w:vertAlign w:val="subscript"/>
-              </w:rPr>
-              <w:t>2</w:t>
-            </w:r>
-          </w:p>
-          <w:p>
-            <w:pPr>
-              <w:jc w:val="center"/>
+              <w:t>(lb/</w:t>
+            </w:r>
+            <w:r>
               <w:rPr>
                 <w:b/>
                 <w:bCs/>
                 <w:sz w:val="20"/>
                 <w:szCs w:val="20"/>
               </w:rPr>
-            </w:pPr>
+              <w:t xml:space="preserve"> MMBTU</w:t>
+            </w:r>
             <w:r>
               <w:rPr>
                 <w:b/>
@@ -2266,19 +2271,56 @@
                 <w:sz w:val="20"/>
                 <w:szCs w:val="20"/>
               </w:rPr>
-              <w:t>(</w:t>
-            </w:r>
-            <w:proofErr w:type="spellStart"/>
-            <w:r>
+              <w:t>)</w:t>
+            </w:r>
+          </w:p>
+        </w:tc>
+        <w:tc>
+          <w:tcPr>
+            <w:tcW w:w="1085" w:type="dxa"/>
+            <w:gridSpan w:val="2"/>
+          </w:tcPr>
+          <w:p>
+            <w:pPr>
+              <w:jc w:val="center"/>
+              <w:rPr>
+                <w:b/>
+                <w:bCs/>
+              </w:rPr>
+            </w:pPr>
+            <w:r>
+              <w:rPr>
+                <w:b/>
+                <w:bCs/>
+              </w:rPr>
+              <w:t>CO</w:t>
+            </w:r>
+            <w:r>
+              <w:rPr>
+                <w:b/>
+                <w:bCs/>
+                <w:vertAlign w:val="subscript"/>
+              </w:rPr>
+              <w:t>2</w:t>
+            </w:r>
+            <w:r>
+              <w:rPr>
+                <w:b/>
+                <w:bCs/>
+              </w:rPr>
+              <w:t>-eq</w:t>
+            </w:r>
+          </w:p>
+          <w:p>
+            <w:pPr>
+              <w:jc w:val="center"/>
               <w:rPr>
                 <w:b/>
                 <w:bCs/>
                 <w:sz w:val="20"/>
                 <w:szCs w:val="20"/>
               </w:rPr>
-              <w:t>lb</w:t>
-            </w:r>
-            <w:proofErr w:type="spellEnd"/>
+            </w:pPr>
             <w:r>
               <w:rPr>
                 <w:b/>
@@ -2286,102 +2328,7 @@
                 <w:sz w:val="20"/>
                 <w:szCs w:val="20"/>
               </w:rPr>
-              <w:t>/</w:t>
-            </w:r>
-            <w:r>
-              <w:rPr>
-                <w:b/>
-                <w:bCs/>
-                <w:sz w:val="20"/>
-                <w:szCs w:val="20"/>
-              </w:rPr>
-              <w:t xml:space="preserve"> MMBTU</w:t>
-            </w:r>
-            <w:r>
-              <w:rPr>
-                <w:b/>
-                <w:bCs/>
-                <w:sz w:val="20"/>
-                <w:szCs w:val="20"/>
-              </w:rPr>
-              <w:t>)</w:t>
-            </w:r>
-          </w:p>
-        </w:tc>
-        <w:tc>
-          <w:tcPr>
-            <w:tcW w:w="1085" w:type="dxa"/>
-            <w:gridSpan w:val="2"/>
-          </w:tcPr>
-          <w:p>
-            <w:pPr>
-              <w:jc w:val="center"/>
-              <w:rPr>
-                <w:b/>
-                <w:bCs/>
-              </w:rPr>
-            </w:pPr>
-            <w:r>
-              <w:rPr>
-                <w:b/>
-                <w:bCs/>
-              </w:rPr>
-              <w:t>CO</w:t>
-            </w:r>
-            <w:r>
-              <w:rPr>
-                <w:b/>
-                <w:bCs/>
-                <w:vertAlign w:val="subscript"/>
-              </w:rPr>
-              <w:t>2</w:t>
-            </w:r>
-            <w:r>
-              <w:rPr>
-                <w:b/>
-                <w:bCs/>
-              </w:rPr>
-              <w:t>-eq</w:t>
-            </w:r>
-          </w:p>
-          <w:p>
-            <w:pPr>
-              <w:jc w:val="center"/>
-              <w:rPr>
-                <w:b/>
-                <w:bCs/>
-                <w:sz w:val="20"/>
-                <w:szCs w:val="20"/>
-              </w:rPr>
-            </w:pPr>
-            <w:r>
-              <w:rPr>
-                <w:b/>
-                <w:bCs/>
-                <w:sz w:val="20"/>
-                <w:szCs w:val="20"/>
-              </w:rPr>
-              <w:t>(</w:t>
-            </w:r>
-            <w:proofErr w:type="spellStart"/>
-            <w:r>
-              <w:rPr>
-                <w:b/>
-                <w:bCs/>
-                <w:sz w:val="20"/>
-                <w:szCs w:val="20"/>
-              </w:rPr>
-              <w:t>lb</w:t>
-            </w:r>
-            <w:proofErr w:type="spellEnd"/>
-            <w:r>
-              <w:rPr>
-                <w:b/>
-                <w:bCs/>
-                <w:sz w:val="20"/>
-                <w:szCs w:val="20"/>
-              </w:rPr>
-              <w:t>/</w:t>
+              <w:t>(lb/</w:t>
             </w:r>
             <w:r>
               <w:rPr>
@@ -3103,7 +3050,6 @@
               </w:rPr>
               <w:t>(</w:t>
             </w:r>
-            <w:proofErr w:type="spellStart"/>
             <w:r>
               <w:rPr>
                 <w:b/>
@@ -3113,7 +3059,6 @@
               </w:rPr>
               <w:t>s.t.</w:t>
             </w:r>
-            <w:proofErr w:type="spellEnd"/>
             <w:r>
               <w:rPr>
                 <w:b/>
@@ -3191,7 +3136,6 @@
               </w:rPr>
               <w:t>(</w:t>
             </w:r>
-            <w:proofErr w:type="spellStart"/>
             <w:r>
               <w:rPr>
                 <w:b/>
@@ -3201,7 +3145,6 @@
               </w:rPr>
               <w:t>s.t.</w:t>
             </w:r>
-            <w:proofErr w:type="spellEnd"/>
             <w:r>
               <w:rPr>
                 <w:b/>
@@ -3285,7 +3228,6 @@
               </w:rPr>
               <w:t>(</w:t>
             </w:r>
-            <w:proofErr w:type="spellStart"/>
             <w:r>
               <w:rPr>
                 <w:b/>
@@ -3295,7 +3237,6 @@
               </w:rPr>
               <w:t>s.t.</w:t>
             </w:r>
-            <w:proofErr w:type="spellEnd"/>
             <w:r>
               <w:rPr>
                 <w:b/>
@@ -3796,13 +3737,7 @@
                   <w:rPr>
                     <w:rFonts w:ascii="Cambria Math" w:hAnsi="Cambria Math"/>
                   </w:rPr>
-                  <m:t>Annual Value</m:t>
-                </m:r>
-                <m:r>
-                  <w:rPr>
-                    <w:rFonts w:ascii="Cambria Math" w:hAnsi="Cambria Math"/>
-                  </w:rPr>
-                  <m:t>=CF⋅8760⋅Capacity⋅  Rate</m:t>
+                  <m:t>Annual Value=CF⋅8760⋅Capacity⋅  Rate</m:t>
                 </m:r>
               </m:oMath>
             </m:oMathPara>
@@ -6184,27 +6119,7 @@
                 <w:bCs/>
                 <w:color w:val="000000"/>
               </w:rPr>
-              <w:t>-eq/</w:t>
-            </w:r>
-            <w:proofErr w:type="spellStart"/>
-            <w:r>
-              <w:rPr>
-                <w:rFonts w:ascii="Calibri" w:hAnsi="Calibri" w:cs="Calibri"/>
-                <w:b/>
-                <w:bCs/>
-                <w:color w:val="000000"/>
-              </w:rPr>
-              <w:t>yr</w:t>
-            </w:r>
-            <w:proofErr w:type="spellEnd"/>
-            <w:r>
-              <w:rPr>
-                <w:rFonts w:ascii="Calibri" w:hAnsi="Calibri" w:cs="Calibri"/>
-                <w:b/>
-                <w:bCs/>
-                <w:color w:val="000000"/>
-              </w:rPr>
-              <w:t>)</w:t>
+              <w:t>-eq/yr)</w:t>
             </w:r>
           </w:p>
         </w:tc>
@@ -7297,7 +7212,7 @@
       <w:r>
         <w:t xml:space="preserve"> </w:t>
       </w:r>
-      <w:hyperlink r:id="rId10" w:history="1">
+      <w:hyperlink r:id="rId14" w:history="1">
         <w:r>
           <w:rPr>
             <w:rStyle w:val="Hyperlink"/>
@@ -7314,7 +7229,6 @@
           <w:numId w:val="2"/>
         </w:numPr>
       </w:pPr>
-      <w:proofErr w:type="spellStart"/>
       <w:r>
         <w:rPr>
           <w:rFonts w:ascii="Arial" w:hAnsi="Arial" w:cs="Arial"/>
@@ -7323,20 +7237,9 @@
           <w:szCs w:val="20"/>
           <w:shd w:val="clear" w:color="auto" w:fill="FFFFFF"/>
         </w:rPr>
-        <w:t>eGrid</w:t>
-      </w:r>
-      <w:proofErr w:type="spellEnd"/>
-      <w:r>
-        <w:rPr>
-          <w:rFonts w:ascii="Arial" w:hAnsi="Arial" w:cs="Arial"/>
-          <w:color w:val="000000"/>
-          <w:sz w:val="20"/>
-          <w:szCs w:val="20"/>
-          <w:shd w:val="clear" w:color="auto" w:fill="FFFFFF"/>
-        </w:rPr>
-        <w:t xml:space="preserve">. (2018). Retrieved 26 October 2020, from </w:t>
-      </w:r>
-      <w:hyperlink r:id="rId11" w:history="1">
+        <w:t xml:space="preserve">eGrid. (2018). Retrieved 26 October 2020, from </w:t>
+      </w:r>
+      <w:hyperlink r:id="rId15" w:history="1">
         <w:r>
           <w:rPr>
             <w:rStyle w:val="Hyperlink"/>
@@ -7357,13 +7260,8 @@
           <w:numId w:val="2"/>
         </w:numPr>
       </w:pPr>
-      <w:proofErr w:type="spellStart"/>
-      <w:r>
-        <w:t>Macknick</w:t>
-      </w:r>
-      <w:proofErr w:type="spellEnd"/>
-      <w:r>
-        <w:t>, et al. (2012). Environ. Res. Lett</w:t>
+      <w:r>
+        <w:t>Macknick, et al. (2012). Environ. Res. Lett</w:t>
       </w:r>
     </w:p>
     <w:p>
@@ -7406,7 +7304,7 @@
         </w:rPr>
         <w:t xml:space="preserve">. Retrieved from </w:t>
       </w:r>
-      <w:hyperlink r:id="rId12" w:history="1">
+      <w:hyperlink r:id="rId16" w:history="1">
         <w:r>
           <w:rPr>
             <w:rStyle w:val="Hyperlink"/>
@@ -7457,17 +7355,7 @@
           <w:szCs w:val="20"/>
           <w:shd w:val="clear" w:color="auto" w:fill="FFFFFF"/>
         </w:rPr>
-        <w:t xml:space="preserve">. </w:t>
-      </w:r>
-      <w:r>
-        <w:rPr>
-          <w:rFonts w:ascii="Arial" w:hAnsi="Arial" w:cs="Arial"/>
-          <w:color w:val="000000"/>
-          <w:sz w:val="20"/>
-          <w:szCs w:val="20"/>
-          <w:shd w:val="clear" w:color="auto" w:fill="FFFFFF"/>
-        </w:rPr>
-        <w:t>Retrieved from http://www.ercot.com/content/wcm/lists/144927/2018_LTSA_Report.pdf</w:t>
+        <w:t>. Retrieved from http://www.ercot.com/content/wcm/lists/144927/2018_LTSA_Report.pdf</w:t>
       </w:r>
     </w:p>
     <w:p>
@@ -7661,7 +7549,7 @@
             <w:tcW w:w="1739" w:type="dxa"/>
           </w:tcPr>
           <w:p>
-            <w:hyperlink r:id="rId13" w:history="1">
+            <w:hyperlink r:id="rId17" w:history="1">
               <w:r>
                 <w:rPr>
                   <w:rStyle w:val="Hyperlink"/>
@@ -7714,7 +7602,7 @@
             <w:tcW w:w="1739" w:type="dxa"/>
           </w:tcPr>
           <w:p>
-            <w:hyperlink r:id="rId14" w:history="1">
+            <w:hyperlink r:id="rId18" w:history="1">
               <w:r>
                 <w:rPr>
                   <w:rStyle w:val="Hyperlink"/>
@@ -7771,7 +7659,7 @@
             <w:tcW w:w="1739" w:type="dxa"/>
           </w:tcPr>
           <w:p>
-            <w:hyperlink r:id="rId15" w:history="1">
+            <w:hyperlink r:id="rId19" w:history="1">
               <w:r>
                 <w:rPr>
                   <w:rStyle w:val="Hyperlink"/>
@@ -7840,7 +7728,7 @@
             <w:tcW w:w="1739" w:type="dxa"/>
           </w:tcPr>
           <w:p>
-            <w:hyperlink r:id="rId16" w:anchor="/?id=13-AEO2018&amp;cases=ref2018&amp;sourcekey=0" w:history="1">
+            <w:hyperlink r:id="rId20" w:anchor="/?id=13-AEO2018&amp;cases=ref2018&amp;sourcekey=0" w:history="1">
               <w:r>
                 <w:rPr>
                   <w:rStyle w:val="Hyperlink"/>
@@ -7904,7 +7792,7 @@
             <w:tcW w:w="1739" w:type="dxa"/>
           </w:tcPr>
           <w:p>
-            <w:hyperlink r:id="rId17" w:history="1">
+            <w:hyperlink r:id="rId21" w:history="1">
               <w:r>
                 <w:rPr>
                   <w:rStyle w:val="Hyperlink"/>
@@ -7943,7 +7831,7 @@
           </w:tcPr>
           <w:p>
             <w:r>
-              <w:t>1 year</w:t>
+              <w:t>Monthly</w:t>
             </w:r>
           </w:p>
         </w:tc>
@@ -7964,7 +7852,7 @@
             <w:tcW w:w="1739" w:type="dxa"/>
           </w:tcPr>
           <w:p>
-            <w:hyperlink r:id="rId18" w:history="1">
+            <w:hyperlink r:id="rId22" w:history="1">
               <w:r>
                 <w:rPr>
                   <w:rStyle w:val="Hyperlink"/>
@@ -8024,7 +7912,7 @@
             <w:tcW w:w="1739" w:type="dxa"/>
           </w:tcPr>
           <w:p>
-            <w:hyperlink r:id="rId19" w:history="1">
+            <w:hyperlink r:id="rId23" w:history="1">
               <w:r>
                 <w:rPr>
                   <w:rStyle w:val="Hyperlink"/>
@@ -8077,7 +7965,7 @@
             <w:tcW w:w="1739" w:type="dxa"/>
           </w:tcPr>
           <w:p>
-            <w:hyperlink r:id="rId20" w:history="1">
+            <w:hyperlink r:id="rId24" w:history="1">
               <w:r>
                 <w:rPr>
                   <w:rStyle w:val="Hyperlink"/>
@@ -8134,7 +8022,7 @@
             <w:tcW w:w="1739" w:type="dxa"/>
           </w:tcPr>
           <w:p>
-            <w:hyperlink r:id="rId21" w:history="1">
+            <w:hyperlink r:id="rId25" w:history="1">
               <w:r>
                 <w:rPr>
                   <w:rStyle w:val="Hyperlink"/>
@@ -8278,8 +8166,6 @@
           <w:bdr w:val="none" w:sz="0" w:space="0" w:color="auto" w:frame="1"/>
         </w:rPr>
       </w:pPr>
-      <w:proofErr w:type="spellStart"/>
-      <w:proofErr w:type="gramStart"/>
       <w:r>
         <w:rPr>
           <w:rFonts w:ascii="Lucida Console" w:eastAsia="Times New Roman" w:hAnsi="Lucida Console" w:cs="Courier New"/>
@@ -8288,51 +8174,7 @@
           <w:szCs w:val="20"/>
           <w:bdr w:val="none" w:sz="0" w:space="0" w:color="auto" w:frame="1"/>
         </w:rPr>
-        <w:t>lm</w:t>
-      </w:r>
-      <w:proofErr w:type="spellEnd"/>
-      <w:r>
-        <w:rPr>
-          <w:rFonts w:ascii="Lucida Console" w:eastAsia="Times New Roman" w:hAnsi="Lucida Console" w:cs="Courier New"/>
-          <w:color w:val="000000"/>
-          <w:sz w:val="20"/>
-          <w:szCs w:val="20"/>
-          <w:bdr w:val="none" w:sz="0" w:space="0" w:color="auto" w:frame="1"/>
-        </w:rPr>
-        <w:t>(</w:t>
-      </w:r>
-      <w:proofErr w:type="gramEnd"/>
-      <w:r>
-        <w:rPr>
-          <w:rFonts w:ascii="Lucida Console" w:eastAsia="Times New Roman" w:hAnsi="Lucida Console" w:cs="Courier New"/>
-          <w:color w:val="000000"/>
-          <w:sz w:val="20"/>
-          <w:szCs w:val="20"/>
-          <w:bdr w:val="none" w:sz="0" w:space="0" w:color="auto" w:frame="1"/>
-        </w:rPr>
-        <w:t xml:space="preserve">formula = Price ~ Year + category + Zone + </w:t>
-      </w:r>
-      <w:proofErr w:type="spellStart"/>
-      <w:r>
-        <w:rPr>
-          <w:rFonts w:ascii="Lucida Console" w:eastAsia="Times New Roman" w:hAnsi="Lucida Console" w:cs="Courier New"/>
-          <w:color w:val="000000"/>
-          <w:sz w:val="20"/>
-          <w:szCs w:val="20"/>
-          <w:bdr w:val="none" w:sz="0" w:space="0" w:color="auto" w:frame="1"/>
-        </w:rPr>
-        <w:t>NG_Price</w:t>
-      </w:r>
-      <w:proofErr w:type="spellEnd"/>
-      <w:r>
-        <w:rPr>
-          <w:rFonts w:ascii="Lucida Console" w:eastAsia="Times New Roman" w:hAnsi="Lucida Console" w:cs="Courier New"/>
-          <w:color w:val="000000"/>
-          <w:sz w:val="20"/>
-          <w:szCs w:val="20"/>
-          <w:bdr w:val="none" w:sz="0" w:space="0" w:color="auto" w:frame="1"/>
-        </w:rPr>
-        <w:t xml:space="preserve"> + GDP + </w:t>
+        <w:t xml:space="preserve">lm(formula = Price ~ Year + category + Zone + NG_Price + GDP + </w:t>
       </w:r>
     </w:p>
     <w:p>
@@ -8374,73 +8216,7 @@
           <w:szCs w:val="20"/>
           <w:bdr w:val="none" w:sz="0" w:space="0" w:color="auto" w:frame="1"/>
         </w:rPr>
-        <w:t xml:space="preserve">    </w:t>
-      </w:r>
-      <w:proofErr w:type="spellStart"/>
-      <w:r>
-        <w:rPr>
-          <w:rFonts w:ascii="Lucida Console" w:eastAsia="Times New Roman" w:hAnsi="Lucida Console" w:cs="Courier New"/>
-          <w:color w:val="000000"/>
-          <w:sz w:val="20"/>
-          <w:szCs w:val="20"/>
-          <w:bdr w:val="none" w:sz="0" w:space="0" w:color="auto" w:frame="1"/>
-        </w:rPr>
-        <w:t>Solar_PV_Cost</w:t>
-      </w:r>
-      <w:proofErr w:type="spellEnd"/>
-      <w:r>
-        <w:rPr>
-          <w:rFonts w:ascii="Lucida Console" w:eastAsia="Times New Roman" w:hAnsi="Lucida Console" w:cs="Courier New"/>
-          <w:color w:val="000000"/>
-          <w:sz w:val="20"/>
-          <w:szCs w:val="20"/>
-          <w:bdr w:val="none" w:sz="0" w:space="0" w:color="auto" w:frame="1"/>
-        </w:rPr>
-        <w:t xml:space="preserve"> + </w:t>
-      </w:r>
-      <w:proofErr w:type="spellStart"/>
-      <w:r>
-        <w:rPr>
-          <w:rFonts w:ascii="Lucida Console" w:eastAsia="Times New Roman" w:hAnsi="Lucida Console" w:cs="Courier New"/>
-          <w:color w:val="000000"/>
-          <w:sz w:val="20"/>
-          <w:szCs w:val="20"/>
-          <w:bdr w:val="none" w:sz="0" w:space="0" w:color="auto" w:frame="1"/>
-        </w:rPr>
-        <w:t>Onshore_Wind_Cost</w:t>
-      </w:r>
-      <w:proofErr w:type="spellEnd"/>
-      <w:r>
-        <w:rPr>
-          <w:rFonts w:ascii="Lucida Console" w:eastAsia="Times New Roman" w:hAnsi="Lucida Console" w:cs="Courier New"/>
-          <w:color w:val="000000"/>
-          <w:sz w:val="20"/>
-          <w:szCs w:val="20"/>
-          <w:bdr w:val="none" w:sz="0" w:space="0" w:color="auto" w:frame="1"/>
-        </w:rPr>
-        <w:t xml:space="preserve">, data = </w:t>
-      </w:r>
-      <w:proofErr w:type="spellStart"/>
-      <w:r>
-        <w:rPr>
-          <w:rFonts w:ascii="Lucida Console" w:eastAsia="Times New Roman" w:hAnsi="Lucida Console" w:cs="Courier New"/>
-          <w:color w:val="000000"/>
-          <w:sz w:val="20"/>
-          <w:szCs w:val="20"/>
-          <w:bdr w:val="none" w:sz="0" w:space="0" w:color="auto" w:frame="1"/>
-        </w:rPr>
-        <w:t>training_data</w:t>
-      </w:r>
-      <w:proofErr w:type="spellEnd"/>
-      <w:r>
-        <w:rPr>
-          <w:rFonts w:ascii="Lucida Console" w:eastAsia="Times New Roman" w:hAnsi="Lucida Console" w:cs="Courier New"/>
-          <w:color w:val="000000"/>
-          <w:sz w:val="20"/>
-          <w:szCs w:val="20"/>
-          <w:bdr w:val="none" w:sz="0" w:space="0" w:color="auto" w:frame="1"/>
-        </w:rPr>
-        <w:t>)</w:t>
+        <w:t xml:space="preserve">    Solar_PV_Cost + Onshore_Wind_Cost, data = training_data)</w:t>
       </w:r>
     </w:p>
     <w:p>
@@ -8556,29 +8332,7 @@
           <w:szCs w:val="20"/>
           <w:bdr w:val="none" w:sz="0" w:space="0" w:color="auto" w:frame="1"/>
         </w:rPr>
-        <w:t xml:space="preserve">    Min      1</w:t>
-      </w:r>
-      <w:proofErr w:type="gramStart"/>
-      <w:r>
-        <w:rPr>
-          <w:rFonts w:ascii="Lucida Console" w:eastAsia="Times New Roman" w:hAnsi="Lucida Console" w:cs="Courier New"/>
-          <w:color w:val="000000"/>
-          <w:sz w:val="20"/>
-          <w:szCs w:val="20"/>
-          <w:bdr w:val="none" w:sz="0" w:space="0" w:color="auto" w:frame="1"/>
-        </w:rPr>
-        <w:t>Q  Median</w:t>
-      </w:r>
-      <w:proofErr w:type="gramEnd"/>
-      <w:r>
-        <w:rPr>
-          <w:rFonts w:ascii="Lucida Console" w:eastAsia="Times New Roman" w:hAnsi="Lucida Console" w:cs="Courier New"/>
-          <w:color w:val="000000"/>
-          <w:sz w:val="20"/>
-          <w:szCs w:val="20"/>
-          <w:bdr w:val="none" w:sz="0" w:space="0" w:color="auto" w:frame="1"/>
-        </w:rPr>
-        <w:t xml:space="preserve">      3Q     Max </w:t>
+        <w:t xml:space="preserve">    Min      1Q  Median      3Q     Max </w:t>
       </w:r>
     </w:p>
     <w:p>
@@ -8620,29 +8374,7 @@
           <w:szCs w:val="20"/>
           <w:bdr w:val="none" w:sz="0" w:space="0" w:color="auto" w:frame="1"/>
         </w:rPr>
-        <w:t>-4.1783 -0.7047 -0.</w:t>
-      </w:r>
-      <w:proofErr w:type="gramStart"/>
-      <w:r>
-        <w:rPr>
-          <w:rFonts w:ascii="Lucida Console" w:eastAsia="Times New Roman" w:hAnsi="Lucida Console" w:cs="Courier New"/>
-          <w:color w:val="000000"/>
-          <w:sz w:val="20"/>
-          <w:szCs w:val="20"/>
-          <w:bdr w:val="none" w:sz="0" w:space="0" w:color="auto" w:frame="1"/>
-        </w:rPr>
-        <w:t>1300  0.6750</w:t>
-      </w:r>
-      <w:proofErr w:type="gramEnd"/>
-      <w:r>
-        <w:rPr>
-          <w:rFonts w:ascii="Lucida Console" w:eastAsia="Times New Roman" w:hAnsi="Lucida Console" w:cs="Courier New"/>
-          <w:color w:val="000000"/>
-          <w:sz w:val="20"/>
-          <w:szCs w:val="20"/>
-          <w:bdr w:val="none" w:sz="0" w:space="0" w:color="auto" w:frame="1"/>
-        </w:rPr>
-        <w:t xml:space="preserve">  8.3850 </w:t>
+        <w:t xml:space="preserve">-4.1783 -0.7047 -0.1300  0.6750  8.3850 </w:t>
       </w:r>
     </w:p>
     <w:p>
@@ -8758,29 +8490,7 @@
           <w:szCs w:val="20"/>
           <w:bdr w:val="none" w:sz="0" w:space="0" w:color="auto" w:frame="1"/>
         </w:rPr>
-        <w:t xml:space="preserve">                          Estimate Std. Error t value </w:t>
-      </w:r>
-      <w:proofErr w:type="spellStart"/>
-      <w:r>
-        <w:rPr>
-          <w:rFonts w:ascii="Lucida Console" w:eastAsia="Times New Roman" w:hAnsi="Lucida Console" w:cs="Courier New"/>
-          <w:color w:val="000000"/>
-          <w:sz w:val="20"/>
-          <w:szCs w:val="20"/>
-          <w:bdr w:val="none" w:sz="0" w:space="0" w:color="auto" w:frame="1"/>
-        </w:rPr>
-        <w:t>Pr</w:t>
-      </w:r>
-      <w:proofErr w:type="spellEnd"/>
-      <w:r>
-        <w:rPr>
-          <w:rFonts w:ascii="Lucida Console" w:eastAsia="Times New Roman" w:hAnsi="Lucida Console" w:cs="Courier New"/>
-          <w:color w:val="000000"/>
-          <w:sz w:val="20"/>
-          <w:szCs w:val="20"/>
-          <w:bdr w:val="none" w:sz="0" w:space="0" w:color="auto" w:frame="1"/>
-        </w:rPr>
-        <w:t xml:space="preserve">(&gt;|t|)    </w:t>
+        <w:t xml:space="preserve">                          Estimate Std. Error t value Pr(&gt;|t|)    </w:t>
       </w:r>
     </w:p>
     <w:p>
@@ -8822,29 +8532,7 @@
           <w:szCs w:val="20"/>
           <w:bdr w:val="none" w:sz="0" w:space="0" w:color="auto" w:frame="1"/>
         </w:rPr>
-        <w:t>(</w:t>
-      </w:r>
-      <w:proofErr w:type="gramStart"/>
-      <w:r>
-        <w:rPr>
-          <w:rFonts w:ascii="Lucida Console" w:eastAsia="Times New Roman" w:hAnsi="Lucida Console" w:cs="Courier New"/>
-          <w:color w:val="000000"/>
-          <w:sz w:val="20"/>
-          <w:szCs w:val="20"/>
-          <w:bdr w:val="none" w:sz="0" w:space="0" w:color="auto" w:frame="1"/>
-        </w:rPr>
-        <w:t xml:space="preserve">Intercept)   </w:t>
-      </w:r>
-      <w:proofErr w:type="gramEnd"/>
-      <w:r>
-        <w:rPr>
-          <w:rFonts w:ascii="Lucida Console" w:eastAsia="Times New Roman" w:hAnsi="Lucida Console" w:cs="Courier New"/>
-          <w:color w:val="000000"/>
-          <w:sz w:val="20"/>
-          <w:szCs w:val="20"/>
-          <w:bdr w:val="none" w:sz="0" w:space="0" w:color="auto" w:frame="1"/>
-        </w:rPr>
-        <w:t xml:space="preserve">           3.103e+03  3.747e+02   8.281 1.20e-15 ***</w:t>
+        <w:t>(Intercept)              3.103e+03  3.747e+02   8.281 1.20e-15 ***</w:t>
       </w:r>
     </w:p>
     <w:p>
@@ -8886,29 +8574,7 @@
           <w:szCs w:val="20"/>
           <w:bdr w:val="none" w:sz="0" w:space="0" w:color="auto" w:frame="1"/>
         </w:rPr>
-        <w:t>Year                    -1.550e+</w:t>
-      </w:r>
-      <w:proofErr w:type="gramStart"/>
-      <w:r>
-        <w:rPr>
-          <w:rFonts w:ascii="Lucida Console" w:eastAsia="Times New Roman" w:hAnsi="Lucida Console" w:cs="Courier New"/>
-          <w:color w:val="000000"/>
-          <w:sz w:val="20"/>
-          <w:szCs w:val="20"/>
-          <w:bdr w:val="none" w:sz="0" w:space="0" w:color="auto" w:frame="1"/>
-        </w:rPr>
-        <w:t>00  1.866e</w:t>
-      </w:r>
-      <w:proofErr w:type="gramEnd"/>
-      <w:r>
-        <w:rPr>
-          <w:rFonts w:ascii="Lucida Console" w:eastAsia="Times New Roman" w:hAnsi="Lucida Console" w:cs="Courier New"/>
-          <w:color w:val="000000"/>
-          <w:sz w:val="20"/>
-          <w:szCs w:val="20"/>
-          <w:bdr w:val="none" w:sz="0" w:space="0" w:color="auto" w:frame="1"/>
-        </w:rPr>
-        <w:t>-01  -8.308 9.79e-16 ***</w:t>
+        <w:t>Year                    -1.550e+00  1.866e-01  -8.308 9.79e-16 ***</w:t>
       </w:r>
     </w:p>
     <w:p>
@@ -8942,7 +8608,6 @@
           <w:bdr w:val="none" w:sz="0" w:space="0" w:color="auto" w:frame="1"/>
         </w:rPr>
       </w:pPr>
-      <w:proofErr w:type="spellStart"/>
       <w:r>
         <w:rPr>
           <w:rFonts w:ascii="Lucida Console" w:eastAsia="Times New Roman" w:hAnsi="Lucida Console" w:cs="Courier New"/>
@@ -8951,40 +8616,7 @@
           <w:szCs w:val="20"/>
           <w:bdr w:val="none" w:sz="0" w:space="0" w:color="auto" w:frame="1"/>
         </w:rPr>
-        <w:t>categorynon</w:t>
-      </w:r>
-      <w:proofErr w:type="spellEnd"/>
-      <w:r>
-        <w:rPr>
-          <w:rFonts w:ascii="Lucida Console" w:eastAsia="Times New Roman" w:hAnsi="Lucida Console" w:cs="Courier New"/>
-          <w:color w:val="000000"/>
-          <w:sz w:val="20"/>
-          <w:szCs w:val="20"/>
-          <w:bdr w:val="none" w:sz="0" w:space="0" w:color="auto" w:frame="1"/>
-        </w:rPr>
-        <w:t>-summer peak -2.368e+</w:t>
-      </w:r>
-      <w:proofErr w:type="gramStart"/>
-      <w:r>
-        <w:rPr>
-          <w:rFonts w:ascii="Lucida Console" w:eastAsia="Times New Roman" w:hAnsi="Lucida Console" w:cs="Courier New"/>
-          <w:color w:val="000000"/>
-          <w:sz w:val="20"/>
-          <w:szCs w:val="20"/>
-          <w:bdr w:val="none" w:sz="0" w:space="0" w:color="auto" w:frame="1"/>
-        </w:rPr>
-        <w:t>00  1.632e</w:t>
-      </w:r>
-      <w:proofErr w:type="gramEnd"/>
-      <w:r>
-        <w:rPr>
-          <w:rFonts w:ascii="Lucida Console" w:eastAsia="Times New Roman" w:hAnsi="Lucida Console" w:cs="Courier New"/>
-          <w:color w:val="000000"/>
-          <w:sz w:val="20"/>
-          <w:szCs w:val="20"/>
-          <w:bdr w:val="none" w:sz="0" w:space="0" w:color="auto" w:frame="1"/>
-        </w:rPr>
-        <w:t>-01 -14.510  &lt; 2e-16 ***</w:t>
+        <w:t>categorynon-summer peak -2.368e+00  1.632e-01 -14.510  &lt; 2e-16 ***</w:t>
       </w:r>
     </w:p>
     <w:p>
@@ -9018,7 +8650,6 @@
           <w:bdr w:val="none" w:sz="0" w:space="0" w:color="auto" w:frame="1"/>
         </w:rPr>
       </w:pPr>
-      <w:proofErr w:type="spellStart"/>
       <w:r>
         <w:rPr>
           <w:rFonts w:ascii="Lucida Console" w:eastAsia="Times New Roman" w:hAnsi="Lucida Console" w:cs="Courier New"/>
@@ -9027,40 +8658,7 @@
           <w:szCs w:val="20"/>
           <w:bdr w:val="none" w:sz="0" w:space="0" w:color="auto" w:frame="1"/>
         </w:rPr>
-        <w:t>categorysummer</w:t>
-      </w:r>
-      <w:proofErr w:type="spellEnd"/>
-      <w:r>
-        <w:rPr>
-          <w:rFonts w:ascii="Lucida Console" w:eastAsia="Times New Roman" w:hAnsi="Lucida Console" w:cs="Courier New"/>
-          <w:color w:val="000000"/>
-          <w:sz w:val="20"/>
-          <w:szCs w:val="20"/>
-          <w:bdr w:val="none" w:sz="0" w:space="0" w:color="auto" w:frame="1"/>
-        </w:rPr>
-        <w:t xml:space="preserve"> off-peak -1.913e+</w:t>
-      </w:r>
-      <w:proofErr w:type="gramStart"/>
-      <w:r>
-        <w:rPr>
-          <w:rFonts w:ascii="Lucida Console" w:eastAsia="Times New Roman" w:hAnsi="Lucida Console" w:cs="Courier New"/>
-          <w:color w:val="000000"/>
-          <w:sz w:val="20"/>
-          <w:szCs w:val="20"/>
-          <w:bdr w:val="none" w:sz="0" w:space="0" w:color="auto" w:frame="1"/>
-        </w:rPr>
-        <w:t>00  1.632e</w:t>
-      </w:r>
-      <w:proofErr w:type="gramEnd"/>
-      <w:r>
-        <w:rPr>
-          <w:rFonts w:ascii="Lucida Console" w:eastAsia="Times New Roman" w:hAnsi="Lucida Console" w:cs="Courier New"/>
-          <w:color w:val="000000"/>
-          <w:sz w:val="20"/>
-          <w:szCs w:val="20"/>
-          <w:bdr w:val="none" w:sz="0" w:space="0" w:color="auto" w:frame="1"/>
-        </w:rPr>
-        <w:t>-01 -11.723  &lt; 2e-16 ***</w:t>
+        <w:t>categorysummer off-peak -1.913e+00  1.632e-01 -11.723  &lt; 2e-16 ***</w:t>
       </w:r>
     </w:p>
     <w:p>
@@ -9094,7 +8692,6 @@
           <w:bdr w:val="none" w:sz="0" w:space="0" w:color="auto" w:frame="1"/>
         </w:rPr>
       </w:pPr>
-      <w:proofErr w:type="spellStart"/>
       <w:r>
         <w:rPr>
           <w:rFonts w:ascii="Lucida Console" w:eastAsia="Times New Roman" w:hAnsi="Lucida Console" w:cs="Courier New"/>
@@ -9103,40 +8700,7 @@
           <w:szCs w:val="20"/>
           <w:bdr w:val="none" w:sz="0" w:space="0" w:color="auto" w:frame="1"/>
         </w:rPr>
-        <w:t>categorysummer</w:t>
-      </w:r>
-      <w:proofErr w:type="spellEnd"/>
-      <w:r>
-        <w:rPr>
-          <w:rFonts w:ascii="Lucida Console" w:eastAsia="Times New Roman" w:hAnsi="Lucida Console" w:cs="Courier New"/>
-          <w:color w:val="000000"/>
-          <w:sz w:val="20"/>
-          <w:szCs w:val="20"/>
-          <w:bdr w:val="none" w:sz="0" w:space="0" w:color="auto" w:frame="1"/>
-        </w:rPr>
-        <w:t xml:space="preserve"> peak      5.843e+</w:t>
-      </w:r>
-      <w:proofErr w:type="gramStart"/>
-      <w:r>
-        <w:rPr>
-          <w:rFonts w:ascii="Lucida Console" w:eastAsia="Times New Roman" w:hAnsi="Lucida Console" w:cs="Courier New"/>
-          <w:color w:val="000000"/>
-          <w:sz w:val="20"/>
-          <w:szCs w:val="20"/>
-          <w:bdr w:val="none" w:sz="0" w:space="0" w:color="auto" w:frame="1"/>
-        </w:rPr>
-        <w:t>00  1.632e</w:t>
-      </w:r>
-      <w:proofErr w:type="gramEnd"/>
-      <w:r>
-        <w:rPr>
-          <w:rFonts w:ascii="Lucida Console" w:eastAsia="Times New Roman" w:hAnsi="Lucida Console" w:cs="Courier New"/>
-          <w:color w:val="000000"/>
-          <w:sz w:val="20"/>
-          <w:szCs w:val="20"/>
-          <w:bdr w:val="none" w:sz="0" w:space="0" w:color="auto" w:frame="1"/>
-        </w:rPr>
-        <w:t>-01  35.808  &lt; 2e-16 ***</w:t>
+        <w:t>categorysummer peak      5.843e+00  1.632e-01  35.808  &lt; 2e-16 ***</w:t>
       </w:r>
     </w:p>
     <w:p>
@@ -9170,7 +8734,6 @@
           <w:bdr w:val="none" w:sz="0" w:space="0" w:color="auto" w:frame="1"/>
         </w:rPr>
       </w:pPr>
-      <w:proofErr w:type="spellStart"/>
       <w:r>
         <w:rPr>
           <w:rFonts w:ascii="Lucida Console" w:eastAsia="Times New Roman" w:hAnsi="Lucida Console" w:cs="Courier New"/>
@@ -9179,40 +8742,7 @@
           <w:szCs w:val="20"/>
           <w:bdr w:val="none" w:sz="0" w:space="0" w:color="auto" w:frame="1"/>
         </w:rPr>
-        <w:t>ZoneHB_HOUSTON</w:t>
-      </w:r>
-      <w:proofErr w:type="spellEnd"/>
-      <w:r>
-        <w:rPr>
-          <w:rFonts w:ascii="Lucida Console" w:eastAsia="Times New Roman" w:hAnsi="Lucida Console" w:cs="Courier New"/>
-          <w:color w:val="000000"/>
-          <w:sz w:val="20"/>
-          <w:szCs w:val="20"/>
-          <w:bdr w:val="none" w:sz="0" w:space="0" w:color="auto" w:frame="1"/>
-        </w:rPr>
-        <w:t xml:space="preserve">           5.061e-</w:t>
-      </w:r>
-      <w:proofErr w:type="gramStart"/>
-      <w:r>
-        <w:rPr>
-          <w:rFonts w:ascii="Lucida Console" w:eastAsia="Times New Roman" w:hAnsi="Lucida Console" w:cs="Courier New"/>
-          <w:color w:val="000000"/>
-          <w:sz w:val="20"/>
-          <w:szCs w:val="20"/>
-          <w:bdr w:val="none" w:sz="0" w:space="0" w:color="auto" w:frame="1"/>
-        </w:rPr>
-        <w:t>01  3.065e</w:t>
-      </w:r>
-      <w:proofErr w:type="gramEnd"/>
-      <w:r>
-        <w:rPr>
-          <w:rFonts w:ascii="Lucida Console" w:eastAsia="Times New Roman" w:hAnsi="Lucida Console" w:cs="Courier New"/>
-          <w:color w:val="000000"/>
-          <w:sz w:val="20"/>
-          <w:szCs w:val="20"/>
-          <w:bdr w:val="none" w:sz="0" w:space="0" w:color="auto" w:frame="1"/>
-        </w:rPr>
-        <w:t xml:space="preserve">-01   1.651 0.099325 .  </w:t>
+        <w:t xml:space="preserve">ZoneHB_HOUSTON           5.061e-01  3.065e-01   1.651 0.099325 .  </w:t>
       </w:r>
     </w:p>
     <w:p>
@@ -9246,7 +8776,6 @@
           <w:bdr w:val="none" w:sz="0" w:space="0" w:color="auto" w:frame="1"/>
         </w:rPr>
       </w:pPr>
-      <w:proofErr w:type="spellStart"/>
       <w:r>
         <w:rPr>
           <w:rFonts w:ascii="Lucida Console" w:eastAsia="Times New Roman" w:hAnsi="Lucida Console" w:cs="Courier New"/>
@@ -9255,40 +8784,7 @@
           <w:szCs w:val="20"/>
           <w:bdr w:val="none" w:sz="0" w:space="0" w:color="auto" w:frame="1"/>
         </w:rPr>
-        <w:t>ZoneHB_HUBAVG</w:t>
-      </w:r>
-      <w:proofErr w:type="spellEnd"/>
-      <w:r>
-        <w:rPr>
-          <w:rFonts w:ascii="Lucida Console" w:eastAsia="Times New Roman" w:hAnsi="Lucida Console" w:cs="Courier New"/>
-          <w:color w:val="000000"/>
-          <w:sz w:val="20"/>
-          <w:szCs w:val="20"/>
-          <w:bdr w:val="none" w:sz="0" w:space="0" w:color="auto" w:frame="1"/>
-        </w:rPr>
-        <w:t xml:space="preserve">           -5.944e-</w:t>
-      </w:r>
-      <w:proofErr w:type="gramStart"/>
-      <w:r>
-        <w:rPr>
-          <w:rFonts w:ascii="Lucida Console" w:eastAsia="Times New Roman" w:hAnsi="Lucida Console" w:cs="Courier New"/>
-          <w:color w:val="000000"/>
-          <w:sz w:val="20"/>
-          <w:szCs w:val="20"/>
-          <w:bdr w:val="none" w:sz="0" w:space="0" w:color="auto" w:frame="1"/>
-        </w:rPr>
-        <w:t>02  3.065e</w:t>
-      </w:r>
-      <w:proofErr w:type="gramEnd"/>
-      <w:r>
-        <w:rPr>
-          <w:rFonts w:ascii="Lucida Console" w:eastAsia="Times New Roman" w:hAnsi="Lucida Console" w:cs="Courier New"/>
-          <w:color w:val="000000"/>
-          <w:sz w:val="20"/>
-          <w:szCs w:val="20"/>
-          <w:bdr w:val="none" w:sz="0" w:space="0" w:color="auto" w:frame="1"/>
-        </w:rPr>
-        <w:t xml:space="preserve">-01  -0.194 0.846296    </w:t>
+        <w:t xml:space="preserve">ZoneHB_HUBAVG           -5.944e-02  3.065e-01  -0.194 0.846296    </w:t>
       </w:r>
     </w:p>
     <w:p>
@@ -9322,7 +8818,6 @@
           <w:bdr w:val="none" w:sz="0" w:space="0" w:color="auto" w:frame="1"/>
         </w:rPr>
       </w:pPr>
-      <w:proofErr w:type="spellStart"/>
       <w:r>
         <w:rPr>
           <w:rFonts w:ascii="Lucida Console" w:eastAsia="Times New Roman" w:hAnsi="Lucida Console" w:cs="Courier New"/>
@@ -9331,40 +8826,7 @@
           <w:szCs w:val="20"/>
           <w:bdr w:val="none" w:sz="0" w:space="0" w:color="auto" w:frame="1"/>
         </w:rPr>
-        <w:t>ZoneHB_NORTH</w:t>
-      </w:r>
-      <w:proofErr w:type="spellEnd"/>
-      <w:r>
-        <w:rPr>
-          <w:rFonts w:ascii="Lucida Console" w:eastAsia="Times New Roman" w:hAnsi="Lucida Console" w:cs="Courier New"/>
-          <w:color w:val="000000"/>
-          <w:sz w:val="20"/>
-          <w:szCs w:val="20"/>
-          <w:bdr w:val="none" w:sz="0" w:space="0" w:color="auto" w:frame="1"/>
-        </w:rPr>
-        <w:t xml:space="preserve">             4.819e-</w:t>
-      </w:r>
-      <w:proofErr w:type="gramStart"/>
-      <w:r>
-        <w:rPr>
-          <w:rFonts w:ascii="Lucida Console" w:eastAsia="Times New Roman" w:hAnsi="Lucida Console" w:cs="Courier New"/>
-          <w:color w:val="000000"/>
-          <w:sz w:val="20"/>
-          <w:szCs w:val="20"/>
-          <w:bdr w:val="none" w:sz="0" w:space="0" w:color="auto" w:frame="1"/>
-        </w:rPr>
-        <w:t>02  3.065e</w:t>
-      </w:r>
-      <w:proofErr w:type="gramEnd"/>
-      <w:r>
-        <w:rPr>
-          <w:rFonts w:ascii="Lucida Console" w:eastAsia="Times New Roman" w:hAnsi="Lucida Console" w:cs="Courier New"/>
-          <w:color w:val="000000"/>
-          <w:sz w:val="20"/>
-          <w:szCs w:val="20"/>
-          <w:bdr w:val="none" w:sz="0" w:space="0" w:color="auto" w:frame="1"/>
-        </w:rPr>
-        <w:t xml:space="preserve">-01   0.157 0.875117    </w:t>
+        <w:t xml:space="preserve">ZoneHB_NORTH             4.819e-02  3.065e-01   0.157 0.875117    </w:t>
       </w:r>
     </w:p>
     <w:p>
@@ -9398,7 +8860,6 @@
           <w:bdr w:val="none" w:sz="0" w:space="0" w:color="auto" w:frame="1"/>
         </w:rPr>
       </w:pPr>
-      <w:proofErr w:type="spellStart"/>
       <w:r>
         <w:rPr>
           <w:rFonts w:ascii="Lucida Console" w:eastAsia="Times New Roman" w:hAnsi="Lucida Console" w:cs="Courier New"/>
@@ -9407,40 +8868,7 @@
           <w:szCs w:val="20"/>
           <w:bdr w:val="none" w:sz="0" w:space="0" w:color="auto" w:frame="1"/>
         </w:rPr>
-        <w:t>ZoneHB_PAN</w:t>
-      </w:r>
-      <w:proofErr w:type="spellEnd"/>
-      <w:r>
-        <w:rPr>
-          <w:rFonts w:ascii="Lucida Console" w:eastAsia="Times New Roman" w:hAnsi="Lucida Console" w:cs="Courier New"/>
-          <w:color w:val="000000"/>
-          <w:sz w:val="20"/>
-          <w:szCs w:val="20"/>
-          <w:bdr w:val="none" w:sz="0" w:space="0" w:color="auto" w:frame="1"/>
-        </w:rPr>
-        <w:t xml:space="preserve">              -2.310e+</w:t>
-      </w:r>
-      <w:proofErr w:type="gramStart"/>
-      <w:r>
-        <w:rPr>
-          <w:rFonts w:ascii="Lucida Console" w:eastAsia="Times New Roman" w:hAnsi="Lucida Console" w:cs="Courier New"/>
-          <w:color w:val="000000"/>
-          <w:sz w:val="20"/>
-          <w:szCs w:val="20"/>
-          <w:bdr w:val="none" w:sz="0" w:space="0" w:color="auto" w:frame="1"/>
-        </w:rPr>
-        <w:t>00  6.970e</w:t>
-      </w:r>
-      <w:proofErr w:type="gramEnd"/>
-      <w:r>
-        <w:rPr>
-          <w:rFonts w:ascii="Lucida Console" w:eastAsia="Times New Roman" w:hAnsi="Lucida Console" w:cs="Courier New"/>
-          <w:color w:val="000000"/>
-          <w:sz w:val="20"/>
-          <w:szCs w:val="20"/>
-          <w:bdr w:val="none" w:sz="0" w:space="0" w:color="auto" w:frame="1"/>
-        </w:rPr>
-        <w:t>-01  -3.314 0.000988 ***</w:t>
+        <w:t>ZoneHB_PAN              -2.310e+00  6.970e-01  -3.314 0.000988 ***</w:t>
       </w:r>
     </w:p>
     <w:p>
@@ -9474,7 +8902,6 @@
           <w:bdr w:val="none" w:sz="0" w:space="0" w:color="auto" w:frame="1"/>
         </w:rPr>
       </w:pPr>
-      <w:proofErr w:type="spellStart"/>
       <w:r>
         <w:rPr>
           <w:rFonts w:ascii="Lucida Console" w:eastAsia="Times New Roman" w:hAnsi="Lucida Console" w:cs="Courier New"/>
@@ -9483,40 +8910,7 @@
           <w:szCs w:val="20"/>
           <w:bdr w:val="none" w:sz="0" w:space="0" w:color="auto" w:frame="1"/>
         </w:rPr>
-        <w:t>ZoneHB_SOUTH</w:t>
-      </w:r>
-      <w:proofErr w:type="spellEnd"/>
-      <w:r>
-        <w:rPr>
-          <w:rFonts w:ascii="Lucida Console" w:eastAsia="Times New Roman" w:hAnsi="Lucida Console" w:cs="Courier New"/>
-          <w:color w:val="000000"/>
-          <w:sz w:val="20"/>
-          <w:szCs w:val="20"/>
-          <w:bdr w:val="none" w:sz="0" w:space="0" w:color="auto" w:frame="1"/>
-        </w:rPr>
-        <w:t xml:space="preserve">             2.040e-</w:t>
-      </w:r>
-      <w:proofErr w:type="gramStart"/>
-      <w:r>
-        <w:rPr>
-          <w:rFonts w:ascii="Lucida Console" w:eastAsia="Times New Roman" w:hAnsi="Lucida Console" w:cs="Courier New"/>
-          <w:color w:val="000000"/>
-          <w:sz w:val="20"/>
-          <w:szCs w:val="20"/>
-          <w:bdr w:val="none" w:sz="0" w:space="0" w:color="auto" w:frame="1"/>
-        </w:rPr>
-        <w:t>01  3.065e</w:t>
-      </w:r>
-      <w:proofErr w:type="gramEnd"/>
-      <w:r>
-        <w:rPr>
-          <w:rFonts w:ascii="Lucida Console" w:eastAsia="Times New Roman" w:hAnsi="Lucida Console" w:cs="Courier New"/>
-          <w:color w:val="000000"/>
-          <w:sz w:val="20"/>
-          <w:szCs w:val="20"/>
-          <w:bdr w:val="none" w:sz="0" w:space="0" w:color="auto" w:frame="1"/>
-        </w:rPr>
-        <w:t xml:space="preserve">-01   0.666 0.505928    </w:t>
+        <w:t xml:space="preserve">ZoneHB_SOUTH             2.040e-01  3.065e-01   0.666 0.505928    </w:t>
       </w:r>
     </w:p>
     <w:p>
@@ -9550,7 +8944,6 @@
           <w:bdr w:val="none" w:sz="0" w:space="0" w:color="auto" w:frame="1"/>
         </w:rPr>
       </w:pPr>
-      <w:proofErr w:type="spellStart"/>
       <w:r>
         <w:rPr>
           <w:rFonts w:ascii="Lucida Console" w:eastAsia="Times New Roman" w:hAnsi="Lucida Console" w:cs="Courier New"/>
@@ -9559,40 +8952,7 @@
           <w:szCs w:val="20"/>
           <w:bdr w:val="none" w:sz="0" w:space="0" w:color="auto" w:frame="1"/>
         </w:rPr>
-        <w:t>ZoneHB_WEST</w:t>
-      </w:r>
-      <w:proofErr w:type="spellEnd"/>
-      <w:r>
-        <w:rPr>
-          <w:rFonts w:ascii="Lucida Console" w:eastAsia="Times New Roman" w:hAnsi="Lucida Console" w:cs="Courier New"/>
-          <w:color w:val="000000"/>
-          <w:sz w:val="20"/>
-          <w:szCs w:val="20"/>
-          <w:bdr w:val="none" w:sz="0" w:space="0" w:color="auto" w:frame="1"/>
-        </w:rPr>
-        <w:t xml:space="preserve">             -4.525e-</w:t>
-      </w:r>
-      <w:proofErr w:type="gramStart"/>
-      <w:r>
-        <w:rPr>
-          <w:rFonts w:ascii="Lucida Console" w:eastAsia="Times New Roman" w:hAnsi="Lucida Console" w:cs="Courier New"/>
-          <w:color w:val="000000"/>
-          <w:sz w:val="20"/>
-          <w:szCs w:val="20"/>
-          <w:bdr w:val="none" w:sz="0" w:space="0" w:color="auto" w:frame="1"/>
-        </w:rPr>
-        <w:t>01  3.065e</w:t>
-      </w:r>
-      <w:proofErr w:type="gramEnd"/>
-      <w:r>
-        <w:rPr>
-          <w:rFonts w:ascii="Lucida Console" w:eastAsia="Times New Roman" w:hAnsi="Lucida Console" w:cs="Courier New"/>
-          <w:color w:val="000000"/>
-          <w:sz w:val="20"/>
-          <w:szCs w:val="20"/>
-          <w:bdr w:val="none" w:sz="0" w:space="0" w:color="auto" w:frame="1"/>
-        </w:rPr>
-        <w:t xml:space="preserve">-01  -1.476 0.140490    </w:t>
+        <w:t xml:space="preserve">ZoneHB_WEST             -4.525e-01  3.065e-01  -1.476 0.140490    </w:t>
       </w:r>
     </w:p>
     <w:p>
@@ -9626,7 +8986,6 @@
           <w:bdr w:val="none" w:sz="0" w:space="0" w:color="auto" w:frame="1"/>
         </w:rPr>
       </w:pPr>
-      <w:proofErr w:type="spellStart"/>
       <w:r>
         <w:rPr>
           <w:rFonts w:ascii="Lucida Console" w:eastAsia="Times New Roman" w:hAnsi="Lucida Console" w:cs="Courier New"/>
@@ -9635,40 +8994,7 @@
           <w:szCs w:val="20"/>
           <w:bdr w:val="none" w:sz="0" w:space="0" w:color="auto" w:frame="1"/>
         </w:rPr>
-        <w:t>ZoneLZ_AEN</w:t>
-      </w:r>
-      <w:proofErr w:type="spellEnd"/>
-      <w:r>
-        <w:rPr>
-          <w:rFonts w:ascii="Lucida Console" w:eastAsia="Times New Roman" w:hAnsi="Lucida Console" w:cs="Courier New"/>
-          <w:color w:val="000000"/>
-          <w:sz w:val="20"/>
-          <w:szCs w:val="20"/>
-          <w:bdr w:val="none" w:sz="0" w:space="0" w:color="auto" w:frame="1"/>
-        </w:rPr>
-        <w:t xml:space="preserve">               2.593e-</w:t>
-      </w:r>
-      <w:proofErr w:type="gramStart"/>
-      <w:r>
-        <w:rPr>
-          <w:rFonts w:ascii="Lucida Console" w:eastAsia="Times New Roman" w:hAnsi="Lucida Console" w:cs="Courier New"/>
-          <w:color w:val="000000"/>
-          <w:sz w:val="20"/>
-          <w:szCs w:val="20"/>
-          <w:bdr w:val="none" w:sz="0" w:space="0" w:color="auto" w:frame="1"/>
-        </w:rPr>
-        <w:t>01  3.065e</w:t>
-      </w:r>
-      <w:proofErr w:type="gramEnd"/>
-      <w:r>
-        <w:rPr>
-          <w:rFonts w:ascii="Lucida Console" w:eastAsia="Times New Roman" w:hAnsi="Lucida Console" w:cs="Courier New"/>
-          <w:color w:val="000000"/>
-          <w:sz w:val="20"/>
-          <w:szCs w:val="20"/>
-          <w:bdr w:val="none" w:sz="0" w:space="0" w:color="auto" w:frame="1"/>
-        </w:rPr>
-        <w:t xml:space="preserve">-01   0.846 0.397947    </w:t>
+        <w:t xml:space="preserve">ZoneLZ_AEN               2.593e-01  3.065e-01   0.846 0.397947    </w:t>
       </w:r>
     </w:p>
     <w:p>
@@ -9702,7 +9028,6 @@
           <w:bdr w:val="none" w:sz="0" w:space="0" w:color="auto" w:frame="1"/>
         </w:rPr>
       </w:pPr>
-      <w:proofErr w:type="spellStart"/>
       <w:r>
         <w:rPr>
           <w:rFonts w:ascii="Lucida Console" w:eastAsia="Times New Roman" w:hAnsi="Lucida Console" w:cs="Courier New"/>
@@ -9711,40 +9036,7 @@
           <w:szCs w:val="20"/>
           <w:bdr w:val="none" w:sz="0" w:space="0" w:color="auto" w:frame="1"/>
         </w:rPr>
-        <w:t>ZoneLZ_CPS</w:t>
-      </w:r>
-      <w:proofErr w:type="spellEnd"/>
-      <w:r>
-        <w:rPr>
-          <w:rFonts w:ascii="Lucida Console" w:eastAsia="Times New Roman" w:hAnsi="Lucida Console" w:cs="Courier New"/>
-          <w:color w:val="000000"/>
-          <w:sz w:val="20"/>
-          <w:szCs w:val="20"/>
-          <w:bdr w:val="none" w:sz="0" w:space="0" w:color="auto" w:frame="1"/>
-        </w:rPr>
-        <w:t xml:space="preserve">               4.303e-</w:t>
-      </w:r>
-      <w:proofErr w:type="gramStart"/>
-      <w:r>
-        <w:rPr>
-          <w:rFonts w:ascii="Lucida Console" w:eastAsia="Times New Roman" w:hAnsi="Lucida Console" w:cs="Courier New"/>
-          <w:color w:val="000000"/>
-          <w:sz w:val="20"/>
-          <w:szCs w:val="20"/>
-          <w:bdr w:val="none" w:sz="0" w:space="0" w:color="auto" w:frame="1"/>
-        </w:rPr>
-        <w:t>01  3.065e</w:t>
-      </w:r>
-      <w:proofErr w:type="gramEnd"/>
-      <w:r>
-        <w:rPr>
-          <w:rFonts w:ascii="Lucida Console" w:eastAsia="Times New Roman" w:hAnsi="Lucida Console" w:cs="Courier New"/>
-          <w:color w:val="000000"/>
-          <w:sz w:val="20"/>
-          <w:szCs w:val="20"/>
-          <w:bdr w:val="none" w:sz="0" w:space="0" w:color="auto" w:frame="1"/>
-        </w:rPr>
-        <w:t xml:space="preserve">-01   1.404 0.160996    </w:t>
+        <w:t xml:space="preserve">ZoneLZ_CPS               4.303e-01  3.065e-01   1.404 0.160996    </w:t>
       </w:r>
     </w:p>
     <w:p>
@@ -9778,7 +9070,6 @@
           <w:bdr w:val="none" w:sz="0" w:space="0" w:color="auto" w:frame="1"/>
         </w:rPr>
       </w:pPr>
-      <w:proofErr w:type="spellStart"/>
       <w:r>
         <w:rPr>
           <w:rFonts w:ascii="Lucida Console" w:eastAsia="Times New Roman" w:hAnsi="Lucida Console" w:cs="Courier New"/>
@@ -9787,40 +9078,7 @@
           <w:szCs w:val="20"/>
           <w:bdr w:val="none" w:sz="0" w:space="0" w:color="auto" w:frame="1"/>
         </w:rPr>
-        <w:t>ZoneLZ_HOUSTON</w:t>
-      </w:r>
-      <w:proofErr w:type="spellEnd"/>
-      <w:r>
-        <w:rPr>
-          <w:rFonts w:ascii="Lucida Console" w:eastAsia="Times New Roman" w:hAnsi="Lucida Console" w:cs="Courier New"/>
-          <w:color w:val="000000"/>
-          <w:sz w:val="20"/>
-          <w:szCs w:val="20"/>
-          <w:bdr w:val="none" w:sz="0" w:space="0" w:color="auto" w:frame="1"/>
-        </w:rPr>
-        <w:t xml:space="preserve">           5.972e-</w:t>
-      </w:r>
-      <w:proofErr w:type="gramStart"/>
-      <w:r>
-        <w:rPr>
-          <w:rFonts w:ascii="Lucida Console" w:eastAsia="Times New Roman" w:hAnsi="Lucida Console" w:cs="Courier New"/>
-          <w:color w:val="000000"/>
-          <w:sz w:val="20"/>
-          <w:szCs w:val="20"/>
-          <w:bdr w:val="none" w:sz="0" w:space="0" w:color="auto" w:frame="1"/>
-        </w:rPr>
-        <w:t>01  3.065e</w:t>
-      </w:r>
-      <w:proofErr w:type="gramEnd"/>
-      <w:r>
-        <w:rPr>
-          <w:rFonts w:ascii="Lucida Console" w:eastAsia="Times New Roman" w:hAnsi="Lucida Console" w:cs="Courier New"/>
-          <w:color w:val="000000"/>
-          <w:sz w:val="20"/>
-          <w:szCs w:val="20"/>
-          <w:bdr w:val="none" w:sz="0" w:space="0" w:color="auto" w:frame="1"/>
-        </w:rPr>
-        <w:t xml:space="preserve">-01   1.949 0.051923 .  </w:t>
+        <w:t xml:space="preserve">ZoneLZ_HOUSTON           5.972e-01  3.065e-01   1.949 0.051923 .  </w:t>
       </w:r>
     </w:p>
     <w:p>
@@ -9854,7 +9112,6 @@
           <w:bdr w:val="none" w:sz="0" w:space="0" w:color="auto" w:frame="1"/>
         </w:rPr>
       </w:pPr>
-      <w:proofErr w:type="spellStart"/>
       <w:r>
         <w:rPr>
           <w:rFonts w:ascii="Lucida Console" w:eastAsia="Times New Roman" w:hAnsi="Lucida Console" w:cs="Courier New"/>
@@ -9863,40 +9120,7 @@
           <w:szCs w:val="20"/>
           <w:bdr w:val="none" w:sz="0" w:space="0" w:color="auto" w:frame="1"/>
         </w:rPr>
-        <w:t>ZoneLZ_LCRA</w:t>
-      </w:r>
-      <w:proofErr w:type="spellEnd"/>
-      <w:r>
-        <w:rPr>
-          <w:rFonts w:ascii="Lucida Console" w:eastAsia="Times New Roman" w:hAnsi="Lucida Console" w:cs="Courier New"/>
-          <w:color w:val="000000"/>
-          <w:sz w:val="20"/>
-          <w:szCs w:val="20"/>
-          <w:bdr w:val="none" w:sz="0" w:space="0" w:color="auto" w:frame="1"/>
-        </w:rPr>
-        <w:t xml:space="preserve">              2.594e-</w:t>
-      </w:r>
-      <w:proofErr w:type="gramStart"/>
-      <w:r>
-        <w:rPr>
-          <w:rFonts w:ascii="Lucida Console" w:eastAsia="Times New Roman" w:hAnsi="Lucida Console" w:cs="Courier New"/>
-          <w:color w:val="000000"/>
-          <w:sz w:val="20"/>
-          <w:szCs w:val="20"/>
-          <w:bdr w:val="none" w:sz="0" w:space="0" w:color="auto" w:frame="1"/>
-        </w:rPr>
-        <w:t>01  3.065e</w:t>
-      </w:r>
-      <w:proofErr w:type="gramEnd"/>
-      <w:r>
-        <w:rPr>
-          <w:rFonts w:ascii="Lucida Console" w:eastAsia="Times New Roman" w:hAnsi="Lucida Console" w:cs="Courier New"/>
-          <w:color w:val="000000"/>
-          <w:sz w:val="20"/>
-          <w:szCs w:val="20"/>
-          <w:bdr w:val="none" w:sz="0" w:space="0" w:color="auto" w:frame="1"/>
-        </w:rPr>
-        <w:t xml:space="preserve">-01   0.846 0.397694    </w:t>
+        <w:t xml:space="preserve">ZoneLZ_LCRA              2.594e-01  3.065e-01   0.846 0.397694    </w:t>
       </w:r>
     </w:p>
     <w:p>
@@ -9930,7 +9154,6 @@
           <w:bdr w:val="none" w:sz="0" w:space="0" w:color="auto" w:frame="1"/>
         </w:rPr>
       </w:pPr>
-      <w:proofErr w:type="spellStart"/>
       <w:r>
         <w:rPr>
           <w:rFonts w:ascii="Lucida Console" w:eastAsia="Times New Roman" w:hAnsi="Lucida Console" w:cs="Courier New"/>
@@ -9939,40 +9162,7 @@
           <w:szCs w:val="20"/>
           <w:bdr w:val="none" w:sz="0" w:space="0" w:color="auto" w:frame="1"/>
         </w:rPr>
-        <w:t>ZoneLZ_NORTH</w:t>
-      </w:r>
-      <w:proofErr w:type="spellEnd"/>
-      <w:r>
-        <w:rPr>
-          <w:rFonts w:ascii="Lucida Console" w:eastAsia="Times New Roman" w:hAnsi="Lucida Console" w:cs="Courier New"/>
-          <w:color w:val="000000"/>
-          <w:sz w:val="20"/>
-          <w:szCs w:val="20"/>
-          <w:bdr w:val="none" w:sz="0" w:space="0" w:color="auto" w:frame="1"/>
-        </w:rPr>
-        <w:t xml:space="preserve">             1.503e-</w:t>
-      </w:r>
-      <w:proofErr w:type="gramStart"/>
-      <w:r>
-        <w:rPr>
-          <w:rFonts w:ascii="Lucida Console" w:eastAsia="Times New Roman" w:hAnsi="Lucida Console" w:cs="Courier New"/>
-          <w:color w:val="000000"/>
-          <w:sz w:val="20"/>
-          <w:szCs w:val="20"/>
-          <w:bdr w:val="none" w:sz="0" w:space="0" w:color="auto" w:frame="1"/>
-        </w:rPr>
-        <w:t>01  3.065e</w:t>
-      </w:r>
-      <w:proofErr w:type="gramEnd"/>
-      <w:r>
-        <w:rPr>
-          <w:rFonts w:ascii="Lucida Console" w:eastAsia="Times New Roman" w:hAnsi="Lucida Console" w:cs="Courier New"/>
-          <w:color w:val="000000"/>
-          <w:sz w:val="20"/>
-          <w:szCs w:val="20"/>
-          <w:bdr w:val="none" w:sz="0" w:space="0" w:color="auto" w:frame="1"/>
-        </w:rPr>
-        <w:t xml:space="preserve">-01   0.490 0.624133    </w:t>
+        <w:t xml:space="preserve">ZoneLZ_NORTH             1.503e-01  3.065e-01   0.490 0.624133    </w:t>
       </w:r>
     </w:p>
     <w:p>
@@ -10006,7 +9196,6 @@
           <w:bdr w:val="none" w:sz="0" w:space="0" w:color="auto" w:frame="1"/>
         </w:rPr>
       </w:pPr>
-      <w:proofErr w:type="spellStart"/>
       <w:r>
         <w:rPr>
           <w:rFonts w:ascii="Lucida Console" w:eastAsia="Times New Roman" w:hAnsi="Lucida Console" w:cs="Courier New"/>
@@ -10015,40 +9204,7 @@
           <w:szCs w:val="20"/>
           <w:bdr w:val="none" w:sz="0" w:space="0" w:color="auto" w:frame="1"/>
         </w:rPr>
-        <w:t>ZoneLZ_RAYBN</w:t>
-      </w:r>
-      <w:proofErr w:type="spellEnd"/>
-      <w:r>
-        <w:rPr>
-          <w:rFonts w:ascii="Lucida Console" w:eastAsia="Times New Roman" w:hAnsi="Lucida Console" w:cs="Courier New"/>
-          <w:color w:val="000000"/>
-          <w:sz w:val="20"/>
-          <w:szCs w:val="20"/>
-          <w:bdr w:val="none" w:sz="0" w:space="0" w:color="auto" w:frame="1"/>
-        </w:rPr>
-        <w:t xml:space="preserve">             2.969e-</w:t>
-      </w:r>
-      <w:proofErr w:type="gramStart"/>
-      <w:r>
-        <w:rPr>
-          <w:rFonts w:ascii="Lucida Console" w:eastAsia="Times New Roman" w:hAnsi="Lucida Console" w:cs="Courier New"/>
-          <w:color w:val="000000"/>
-          <w:sz w:val="20"/>
-          <w:szCs w:val="20"/>
-          <w:bdr w:val="none" w:sz="0" w:space="0" w:color="auto" w:frame="1"/>
-        </w:rPr>
-        <w:t>01  3.065e</w:t>
-      </w:r>
-      <w:proofErr w:type="gramEnd"/>
-      <w:r>
-        <w:rPr>
-          <w:rFonts w:ascii="Lucida Console" w:eastAsia="Times New Roman" w:hAnsi="Lucida Console" w:cs="Courier New"/>
-          <w:color w:val="000000"/>
-          <w:sz w:val="20"/>
-          <w:szCs w:val="20"/>
-          <w:bdr w:val="none" w:sz="0" w:space="0" w:color="auto" w:frame="1"/>
-        </w:rPr>
-        <w:t xml:space="preserve">-01   0.969 0.333104    </w:t>
+        <w:t xml:space="preserve">ZoneLZ_RAYBN             2.969e-01  3.065e-01   0.969 0.333104    </w:t>
       </w:r>
     </w:p>
     <w:p>
@@ -10082,7 +9238,6 @@
           <w:bdr w:val="none" w:sz="0" w:space="0" w:color="auto" w:frame="1"/>
         </w:rPr>
       </w:pPr>
-      <w:proofErr w:type="spellStart"/>
       <w:r>
         <w:rPr>
           <w:rFonts w:ascii="Lucida Console" w:eastAsia="Times New Roman" w:hAnsi="Lucida Console" w:cs="Courier New"/>
@@ -10091,40 +9246,7 @@
           <w:szCs w:val="20"/>
           <w:bdr w:val="none" w:sz="0" w:space="0" w:color="auto" w:frame="1"/>
         </w:rPr>
-        <w:t>ZoneLZ_SOUTH</w:t>
-      </w:r>
-      <w:proofErr w:type="spellEnd"/>
-      <w:r>
-        <w:rPr>
-          <w:rFonts w:ascii="Lucida Console" w:eastAsia="Times New Roman" w:hAnsi="Lucida Console" w:cs="Courier New"/>
-          <w:color w:val="000000"/>
-          <w:sz w:val="20"/>
-          <w:szCs w:val="20"/>
-          <w:bdr w:val="none" w:sz="0" w:space="0" w:color="auto" w:frame="1"/>
-        </w:rPr>
-        <w:t xml:space="preserve">             3.749e-</w:t>
-      </w:r>
-      <w:proofErr w:type="gramStart"/>
-      <w:r>
-        <w:rPr>
-          <w:rFonts w:ascii="Lucida Console" w:eastAsia="Times New Roman" w:hAnsi="Lucida Console" w:cs="Courier New"/>
-          <w:color w:val="000000"/>
-          <w:sz w:val="20"/>
-          <w:szCs w:val="20"/>
-          <w:bdr w:val="none" w:sz="0" w:space="0" w:color="auto" w:frame="1"/>
-        </w:rPr>
-        <w:t>01  3.065e</w:t>
-      </w:r>
-      <w:proofErr w:type="gramEnd"/>
-      <w:r>
-        <w:rPr>
-          <w:rFonts w:ascii="Lucida Console" w:eastAsia="Times New Roman" w:hAnsi="Lucida Console" w:cs="Courier New"/>
-          <w:color w:val="000000"/>
-          <w:sz w:val="20"/>
-          <w:szCs w:val="20"/>
-          <w:bdr w:val="none" w:sz="0" w:space="0" w:color="auto" w:frame="1"/>
-        </w:rPr>
-        <w:t xml:space="preserve">-01   1.223 0.221898    </w:t>
+        <w:t xml:space="preserve">ZoneLZ_SOUTH             3.749e-01  3.065e-01   1.223 0.221898    </w:t>
       </w:r>
     </w:p>
     <w:p>
@@ -10158,7 +9280,6 @@
           <w:bdr w:val="none" w:sz="0" w:space="0" w:color="auto" w:frame="1"/>
         </w:rPr>
       </w:pPr>
-      <w:proofErr w:type="spellStart"/>
       <w:r>
         <w:rPr>
           <w:rFonts w:ascii="Lucida Console" w:eastAsia="Times New Roman" w:hAnsi="Lucida Console" w:cs="Courier New"/>
@@ -10167,40 +9288,7 @@
           <w:szCs w:val="20"/>
           <w:bdr w:val="none" w:sz="0" w:space="0" w:color="auto" w:frame="1"/>
         </w:rPr>
-        <w:t>ZoneLZ_WEST</w:t>
-      </w:r>
-      <w:proofErr w:type="spellEnd"/>
-      <w:r>
-        <w:rPr>
-          <w:rFonts w:ascii="Lucida Console" w:eastAsia="Times New Roman" w:hAnsi="Lucida Console" w:cs="Courier New"/>
-          <w:color w:val="000000"/>
-          <w:sz w:val="20"/>
-          <w:szCs w:val="20"/>
-          <w:bdr w:val="none" w:sz="0" w:space="0" w:color="auto" w:frame="1"/>
-        </w:rPr>
-        <w:t xml:space="preserve">              5.083e-</w:t>
-      </w:r>
-      <w:proofErr w:type="gramStart"/>
-      <w:r>
-        <w:rPr>
-          <w:rFonts w:ascii="Lucida Console" w:eastAsia="Times New Roman" w:hAnsi="Lucida Console" w:cs="Courier New"/>
-          <w:color w:val="000000"/>
-          <w:sz w:val="20"/>
-          <w:szCs w:val="20"/>
-          <w:bdr w:val="none" w:sz="0" w:space="0" w:color="auto" w:frame="1"/>
-        </w:rPr>
-        <w:t>01  3.065e</w:t>
-      </w:r>
-      <w:proofErr w:type="gramEnd"/>
-      <w:r>
-        <w:rPr>
-          <w:rFonts w:ascii="Lucida Console" w:eastAsia="Times New Roman" w:hAnsi="Lucida Console" w:cs="Courier New"/>
-          <w:color w:val="000000"/>
-          <w:sz w:val="20"/>
-          <w:szCs w:val="20"/>
-          <w:bdr w:val="none" w:sz="0" w:space="0" w:color="auto" w:frame="1"/>
-        </w:rPr>
-        <w:t xml:space="preserve">-01   1.659 0.097853 .  </w:t>
+        <w:t xml:space="preserve">ZoneLZ_WEST              5.083e-01  3.065e-01   1.659 0.097853 .  </w:t>
       </w:r>
     </w:p>
     <w:p>
@@ -10234,7 +9322,6 @@
           <w:bdr w:val="none" w:sz="0" w:space="0" w:color="auto" w:frame="1"/>
         </w:rPr>
       </w:pPr>
-      <w:proofErr w:type="spellStart"/>
       <w:r>
         <w:rPr>
           <w:rFonts w:ascii="Lucida Console" w:eastAsia="Times New Roman" w:hAnsi="Lucida Console" w:cs="Courier New"/>
@@ -10243,40 +9330,7 @@
           <w:szCs w:val="20"/>
           <w:bdr w:val="none" w:sz="0" w:space="0" w:color="auto" w:frame="1"/>
         </w:rPr>
-        <w:t>NG_Price</w:t>
-      </w:r>
-      <w:proofErr w:type="spellEnd"/>
-      <w:r>
-        <w:rPr>
-          <w:rFonts w:ascii="Lucida Console" w:eastAsia="Times New Roman" w:hAnsi="Lucida Console" w:cs="Courier New"/>
-          <w:color w:val="000000"/>
-          <w:sz w:val="20"/>
-          <w:szCs w:val="20"/>
-          <w:bdr w:val="none" w:sz="0" w:space="0" w:color="auto" w:frame="1"/>
-        </w:rPr>
-        <w:t xml:space="preserve">                 4.700e+</w:t>
-      </w:r>
-      <w:proofErr w:type="gramStart"/>
-      <w:r>
-        <w:rPr>
-          <w:rFonts w:ascii="Lucida Console" w:eastAsia="Times New Roman" w:hAnsi="Lucida Console" w:cs="Courier New"/>
-          <w:color w:val="000000"/>
-          <w:sz w:val="20"/>
-          <w:szCs w:val="20"/>
-          <w:bdr w:val="none" w:sz="0" w:space="0" w:color="auto" w:frame="1"/>
-        </w:rPr>
-        <w:t>00  1.332e</w:t>
-      </w:r>
-      <w:proofErr w:type="gramEnd"/>
-      <w:r>
-        <w:rPr>
-          <w:rFonts w:ascii="Lucida Console" w:eastAsia="Times New Roman" w:hAnsi="Lucida Console" w:cs="Courier New"/>
-          <w:color w:val="000000"/>
-          <w:sz w:val="20"/>
-          <w:szCs w:val="20"/>
-          <w:bdr w:val="none" w:sz="0" w:space="0" w:color="auto" w:frame="1"/>
-        </w:rPr>
-        <w:t>-01  35.297  &lt; 2e-16 ***</w:t>
+        <w:t>NG_Price                 4.700e+00  1.332e-01  35.297  &lt; 2e-16 ***</w:t>
       </w:r>
     </w:p>
     <w:p>
@@ -10318,29 +9372,7 @@
           <w:szCs w:val="20"/>
           <w:bdr w:val="none" w:sz="0" w:space="0" w:color="auto" w:frame="1"/>
         </w:rPr>
-        <w:t>GDP                      1.360e-</w:t>
-      </w:r>
-      <w:proofErr w:type="gramStart"/>
-      <w:r>
-        <w:rPr>
-          <w:rFonts w:ascii="Lucida Console" w:eastAsia="Times New Roman" w:hAnsi="Lucida Console" w:cs="Courier New"/>
-          <w:color w:val="000000"/>
-          <w:sz w:val="20"/>
-          <w:szCs w:val="20"/>
-          <w:bdr w:val="none" w:sz="0" w:space="0" w:color="auto" w:frame="1"/>
-        </w:rPr>
-        <w:t>05  2.199e</w:t>
-      </w:r>
-      <w:proofErr w:type="gramEnd"/>
-      <w:r>
-        <w:rPr>
-          <w:rFonts w:ascii="Lucida Console" w:eastAsia="Times New Roman" w:hAnsi="Lucida Console" w:cs="Courier New"/>
-          <w:color w:val="000000"/>
-          <w:sz w:val="20"/>
-          <w:szCs w:val="20"/>
-          <w:bdr w:val="none" w:sz="0" w:space="0" w:color="auto" w:frame="1"/>
-        </w:rPr>
-        <w:t>-06   6.187 1.31e-09 ***</w:t>
+        <w:t>GDP                      1.360e-05  2.199e-06   6.187 1.31e-09 ***</w:t>
       </w:r>
     </w:p>
     <w:p>
@@ -10374,7 +9406,6 @@
           <w:bdr w:val="none" w:sz="0" w:space="0" w:color="auto" w:frame="1"/>
         </w:rPr>
       </w:pPr>
-      <w:proofErr w:type="spellStart"/>
       <w:r>
         <w:rPr>
           <w:rFonts w:ascii="Lucida Console" w:eastAsia="Times New Roman" w:hAnsi="Lucida Console" w:cs="Courier New"/>
@@ -10383,40 +9414,7 @@
           <w:szCs w:val="20"/>
           <w:bdr w:val="none" w:sz="0" w:space="0" w:color="auto" w:frame="1"/>
         </w:rPr>
-        <w:t>Solar_PV_Cost</w:t>
-      </w:r>
-      <w:proofErr w:type="spellEnd"/>
-      <w:r>
-        <w:rPr>
-          <w:rFonts w:ascii="Lucida Console" w:eastAsia="Times New Roman" w:hAnsi="Lucida Console" w:cs="Courier New"/>
-          <w:color w:val="000000"/>
-          <w:sz w:val="20"/>
-          <w:szCs w:val="20"/>
-          <w:bdr w:val="none" w:sz="0" w:space="0" w:color="auto" w:frame="1"/>
-        </w:rPr>
-        <w:t xml:space="preserve">           -1.857e-</w:t>
-      </w:r>
-      <w:proofErr w:type="gramStart"/>
-      <w:r>
-        <w:rPr>
-          <w:rFonts w:ascii="Lucida Console" w:eastAsia="Times New Roman" w:hAnsi="Lucida Console" w:cs="Courier New"/>
-          <w:color w:val="000000"/>
-          <w:sz w:val="20"/>
-          <w:szCs w:val="20"/>
-          <w:bdr w:val="none" w:sz="0" w:space="0" w:color="auto" w:frame="1"/>
-        </w:rPr>
-        <w:t>03  3.694e</w:t>
-      </w:r>
-      <w:proofErr w:type="gramEnd"/>
-      <w:r>
-        <w:rPr>
-          <w:rFonts w:ascii="Lucida Console" w:eastAsia="Times New Roman" w:hAnsi="Lucida Console" w:cs="Courier New"/>
-          <w:color w:val="000000"/>
-          <w:sz w:val="20"/>
-          <w:szCs w:val="20"/>
-          <w:bdr w:val="none" w:sz="0" w:space="0" w:color="auto" w:frame="1"/>
-        </w:rPr>
-        <w:t>-04  -5.028 6.99e-07 ***</w:t>
+        <w:t>Solar_PV_Cost           -1.857e-03  3.694e-04  -5.028 6.99e-07 ***</w:t>
       </w:r>
     </w:p>
     <w:p>
@@ -10450,7 +9448,6 @@
           <w:bdr w:val="none" w:sz="0" w:space="0" w:color="auto" w:frame="1"/>
         </w:rPr>
       </w:pPr>
-      <w:proofErr w:type="spellStart"/>
       <w:r>
         <w:rPr>
           <w:rFonts w:ascii="Lucida Console" w:eastAsia="Times New Roman" w:hAnsi="Lucida Console" w:cs="Courier New"/>
@@ -10459,40 +9456,7 @@
           <w:szCs w:val="20"/>
           <w:bdr w:val="none" w:sz="0" w:space="0" w:color="auto" w:frame="1"/>
         </w:rPr>
-        <w:t>Onshore_Wind_Cost</w:t>
-      </w:r>
-      <w:proofErr w:type="spellEnd"/>
-      <w:r>
-        <w:rPr>
-          <w:rFonts w:ascii="Lucida Console" w:eastAsia="Times New Roman" w:hAnsi="Lucida Console" w:cs="Courier New"/>
-          <w:color w:val="000000"/>
-          <w:sz w:val="20"/>
-          <w:szCs w:val="20"/>
-          <w:bdr w:val="none" w:sz="0" w:space="0" w:color="auto" w:frame="1"/>
-        </w:rPr>
-        <w:t xml:space="preserve">        3.491e-</w:t>
-      </w:r>
-      <w:proofErr w:type="gramStart"/>
-      <w:r>
-        <w:rPr>
-          <w:rFonts w:ascii="Lucida Console" w:eastAsia="Times New Roman" w:hAnsi="Lucida Console" w:cs="Courier New"/>
-          <w:color w:val="000000"/>
-          <w:sz w:val="20"/>
-          <w:szCs w:val="20"/>
-          <w:bdr w:val="none" w:sz="0" w:space="0" w:color="auto" w:frame="1"/>
-        </w:rPr>
-        <w:t>03  1.456e</w:t>
-      </w:r>
-      <w:proofErr w:type="gramEnd"/>
-      <w:r>
-        <w:rPr>
-          <w:rFonts w:ascii="Lucida Console" w:eastAsia="Times New Roman" w:hAnsi="Lucida Console" w:cs="Courier New"/>
-          <w:color w:val="000000"/>
-          <w:sz w:val="20"/>
-          <w:szCs w:val="20"/>
-          <w:bdr w:val="none" w:sz="0" w:space="0" w:color="auto" w:frame="1"/>
-        </w:rPr>
-        <w:t xml:space="preserve">-03   2.397 0.016901 *  </w:t>
+        <w:t xml:space="preserve">Onshore_Wind_Cost        3.491e-03  1.456e-03   2.397 0.016901 *  </w:t>
       </w:r>
     </w:p>
     <w:p>
@@ -10568,7 +9532,6 @@
           <w:bdr w:val="none" w:sz="0" w:space="0" w:color="auto" w:frame="1"/>
         </w:rPr>
       </w:pPr>
-      <w:proofErr w:type="spellStart"/>
       <w:r>
         <w:rPr>
           <w:rFonts w:ascii="Lucida Console" w:eastAsia="Times New Roman" w:hAnsi="Lucida Console" w:cs="Courier New"/>
@@ -10577,40 +9540,7 @@
           <w:szCs w:val="20"/>
           <w:bdr w:val="none" w:sz="0" w:space="0" w:color="auto" w:frame="1"/>
         </w:rPr>
-        <w:t>Signif</w:t>
-      </w:r>
-      <w:proofErr w:type="spellEnd"/>
-      <w:r>
-        <w:rPr>
-          <w:rFonts w:ascii="Lucida Console" w:eastAsia="Times New Roman" w:hAnsi="Lucida Console" w:cs="Courier New"/>
-          <w:color w:val="000000"/>
-          <w:sz w:val="20"/>
-          <w:szCs w:val="20"/>
-          <w:bdr w:val="none" w:sz="0" w:space="0" w:color="auto" w:frame="1"/>
-        </w:rPr>
-        <w:t xml:space="preserve">. codes:  0 ‘***’ 0.001 ‘**’ 0.01 ‘*’ 0.05 ‘.’ 0.1 </w:t>
-      </w:r>
-      <w:proofErr w:type="gramStart"/>
-      <w:r>
-        <w:rPr>
-          <w:rFonts w:ascii="Lucida Console" w:eastAsia="Times New Roman" w:hAnsi="Lucida Console" w:cs="Courier New"/>
-          <w:color w:val="000000"/>
-          <w:sz w:val="20"/>
-          <w:szCs w:val="20"/>
-          <w:bdr w:val="none" w:sz="0" w:space="0" w:color="auto" w:frame="1"/>
-        </w:rPr>
-        <w:t>‘ ’</w:t>
-      </w:r>
-      <w:proofErr w:type="gramEnd"/>
-      <w:r>
-        <w:rPr>
-          <w:rFonts w:ascii="Lucida Console" w:eastAsia="Times New Roman" w:hAnsi="Lucida Console" w:cs="Courier New"/>
-          <w:color w:val="000000"/>
-          <w:sz w:val="20"/>
-          <w:szCs w:val="20"/>
-          <w:bdr w:val="none" w:sz="0" w:space="0" w:color="auto" w:frame="1"/>
-        </w:rPr>
-        <w:t xml:space="preserve"> 1</w:t>
+        <w:t>Signif. codes:  0 ‘***’ 0.001 ‘**’ 0.01 ‘*’ 0.05 ‘.’ 0.1 ‘ ’ 1</w:t>
       </w:r>
     </w:p>
     <w:p>
@@ -10778,29 +9708,7 @@
           <w:szCs w:val="20"/>
           <w:bdr w:val="none" w:sz="0" w:space="0" w:color="auto" w:frame="1"/>
         </w:rPr>
-        <w:t xml:space="preserve">F-statistic: 324.5 on 22 and 485 </w:t>
-      </w:r>
-      <w:proofErr w:type="gramStart"/>
-      <w:r>
-        <w:rPr>
-          <w:rFonts w:ascii="Lucida Console" w:eastAsia="Times New Roman" w:hAnsi="Lucida Console" w:cs="Courier New"/>
-          <w:color w:val="000000"/>
-          <w:sz w:val="20"/>
-          <w:szCs w:val="20"/>
-          <w:bdr w:val="none" w:sz="0" w:space="0" w:color="auto" w:frame="1"/>
-        </w:rPr>
-        <w:t>DF,  p</w:t>
-      </w:r>
-      <w:proofErr w:type="gramEnd"/>
-      <w:r>
-        <w:rPr>
-          <w:rFonts w:ascii="Lucida Console" w:eastAsia="Times New Roman" w:hAnsi="Lucida Console" w:cs="Courier New"/>
-          <w:color w:val="000000"/>
-          <w:sz w:val="20"/>
-          <w:szCs w:val="20"/>
-          <w:bdr w:val="none" w:sz="0" w:space="0" w:color="auto" w:frame="1"/>
-        </w:rPr>
-        <w:t>-value: &lt; 2.2e-16</w:t>
+        <w:t>F-statistic: 324.5 on 22 and 485 DF,  p-value: &lt; 2.2e-16</w:t>
       </w:r>
     </w:p>
     <w:p/>
@@ -10869,7 +9777,7 @@
                           <pic:cNvPicPr/>
                         </pic:nvPicPr>
                         <pic:blipFill rotWithShape="1">
-                          <a:blip r:embed="rId22"/>
+                          <a:blip r:embed="rId26"/>
                           <a:srcRect b="8184"/>
                           <a:stretch/>
                         </pic:blipFill>
@@ -10917,7 +9825,7 @@
     </w:tbl>
     <w:p/>
     <w:sectPr>
-      <w:headerReference w:type="default" r:id="rId23"/>
+      <w:headerReference w:type="default" r:id="rId27"/>
       <w:pgSz w:w="12240" w:h="15840"/>
       <w:pgMar w:top="1440" w:right="1440" w:bottom="1440" w:left="1440" w:header="720" w:footer="720" w:gutter="0"/>
       <w:cols w:space="720"/>
@@ -10925,6 +9833,45 @@
     </w:sectPr>
   </w:body>
 </w:document>
+</file>
+
+<file path=word/comments.xml><?xml version="1.0" encoding="utf-8"?>
+<w:comments xmlns:wpc="http://schemas.microsoft.com/office/word/2010/wordprocessingCanvas" xmlns:cx="http://schemas.microsoft.com/office/drawing/2014/chartex" xmlns:cx1="http://schemas.microsoft.com/office/drawing/2015/9/8/chartex" xmlns:cx2="http://schemas.microsoft.com/office/drawing/2015/10/21/chartex" xmlns:cx3="http://schemas.microsoft.com/office/drawing/2016/5/9/chartex" xmlns:cx4="http://schemas.microsoft.com/office/drawing/2016/5/10/chartex" xmlns:cx5="http://schemas.microsoft.com/office/drawing/2016/5/11/chartex" xmlns:cx6="http://schemas.microsoft.com/office/drawing/2016/5/12/chartex" xmlns:cx7="http://schemas.microsoft.com/office/drawing/2016/5/13/chartex" xmlns:cx8="http://schemas.microsoft.com/office/drawing/2016/5/14/chartex" xmlns:mc="http://schemas.openxmlformats.org/markup-compatibility/2006" xmlns:aink="http://schemas.microsoft.com/office/drawing/2016/ink" xmlns:am3d="http://schemas.microsoft.com/office/drawing/2017/model3d" xmlns:o="urn:schemas-microsoft-com:office:office" xmlns:r="http://schemas.openxmlformats.org/officeDocument/2006/relationships" xmlns:m="http://schemas.openxmlformats.org/officeDocument/2006/math" xmlns:v="urn:schemas-microsoft-com:vml" xmlns:wp14="http://schemas.microsoft.com/office/word/2010/wordprocessingDrawing" xmlns:wp="http://schemas.openxmlformats.org/drawingml/2006/wordprocessingDrawing" xmlns:w10="urn:schemas-microsoft-com:office:word" xmlns:w="http://schemas.openxmlformats.org/wordprocessingml/2006/main" xmlns:w14="http://schemas.microsoft.com/office/word/2010/wordml" xmlns:w15="http://schemas.microsoft.com/office/word/2012/wordml" xmlns:w16cex="http://schemas.microsoft.com/office/word/2018/wordml/cex" xmlns:w16cid="http://schemas.microsoft.com/office/word/2016/wordml/cid" xmlns:w16="http://schemas.microsoft.com/office/word/2018/wordml" xmlns:w16se="http://schemas.microsoft.com/office/word/2015/wordml/symex" xmlns:wpg="http://schemas.microsoft.com/office/word/2010/wordprocessingGroup" xmlns:wpi="http://schemas.microsoft.com/office/word/2010/wordprocessingInk" xmlns:wne="http://schemas.microsoft.com/office/word/2006/wordml" xmlns:wps="http://schemas.microsoft.com/office/word/2010/wordprocessingShape" mc:Ignorable="w14 w15 w16se w16cid w16 w16cex wp14">
+  <w:comment w:id="0" w:author="Rachel Moglen" w:date="2020-11-05T14:29:00Z" w:initials="RM">
+    <w:p>
+      <w:pPr>
+        <w:pStyle w:val="CommentText"/>
+      </w:pPr>
+      <w:r>
+        <w:rPr>
+          <w:rStyle w:val="CommentReference"/>
+        </w:rPr>
+        <w:annotationRef/>
+      </w:r>
+      <w:r>
+        <w:t>clarify</w:t>
+      </w:r>
+    </w:p>
+  </w:comment>
+</w:comments>
+</file>
+
+<file path=word/commentsExtended.xml><?xml version="1.0" encoding="utf-8"?>
+<w15:commentsEx xmlns:wpc="http://schemas.microsoft.com/office/word/2010/wordprocessingCanvas" xmlns:cx="http://schemas.microsoft.com/office/drawing/2014/chartex" xmlns:cx1="http://schemas.microsoft.com/office/drawing/2015/9/8/chartex" xmlns:cx2="http://schemas.microsoft.com/office/drawing/2015/10/21/chartex" xmlns:cx3="http://schemas.microsoft.com/office/drawing/2016/5/9/chartex" xmlns:cx4="http://schemas.microsoft.com/office/drawing/2016/5/10/chartex" xmlns:cx5="http://schemas.microsoft.com/office/drawing/2016/5/11/chartex" xmlns:cx6="http://schemas.microsoft.com/office/drawing/2016/5/12/chartex" xmlns:cx7="http://schemas.microsoft.com/office/drawing/2016/5/13/chartex" xmlns:cx8="http://schemas.microsoft.com/office/drawing/2016/5/14/chartex" xmlns:mc="http://schemas.openxmlformats.org/markup-compatibility/2006" xmlns:aink="http://schemas.microsoft.com/office/drawing/2016/ink" xmlns:am3d="http://schemas.microsoft.com/office/drawing/2017/model3d" xmlns:o="urn:schemas-microsoft-com:office:office" xmlns:r="http://schemas.openxmlformats.org/officeDocument/2006/relationships" xmlns:m="http://schemas.openxmlformats.org/officeDocument/2006/math" xmlns:v="urn:schemas-microsoft-com:vml" xmlns:wp14="http://schemas.microsoft.com/office/word/2010/wordprocessingDrawing" xmlns:wp="http://schemas.openxmlformats.org/drawingml/2006/wordprocessingDrawing" xmlns:w10="urn:schemas-microsoft-com:office:word" xmlns:w="http://schemas.openxmlformats.org/wordprocessingml/2006/main" xmlns:w14="http://schemas.microsoft.com/office/word/2010/wordml" xmlns:w15="http://schemas.microsoft.com/office/word/2012/wordml" xmlns:w16cex="http://schemas.microsoft.com/office/word/2018/wordml/cex" xmlns:w16cid="http://schemas.microsoft.com/office/word/2016/wordml/cid" xmlns:w16="http://schemas.microsoft.com/office/word/2018/wordml" xmlns:w16se="http://schemas.microsoft.com/office/word/2015/wordml/symex" xmlns:wpg="http://schemas.microsoft.com/office/word/2010/wordprocessingGroup" xmlns:wpi="http://schemas.microsoft.com/office/word/2010/wordprocessingInk" xmlns:wne="http://schemas.microsoft.com/office/word/2006/wordml" xmlns:wps="http://schemas.microsoft.com/office/word/2010/wordprocessingShape" mc:Ignorable="w14 w15 w16se w16cid w16 w16cex wp14">
+  <w15:commentEx w15:paraId="1DA6BD9F" w15:done="0"/>
+</w15:commentsEx>
+</file>
+
+<file path=word/commentsExtensible.xml><?xml version="1.0" encoding="utf-8"?>
+<w16cex:commentsExtensible xmlns:wpc="http://schemas.microsoft.com/office/word/2010/wordprocessingCanvas" xmlns:cx="http://schemas.microsoft.com/office/drawing/2014/chartex" xmlns:cx1="http://schemas.microsoft.com/office/drawing/2015/9/8/chartex" xmlns:cx2="http://schemas.microsoft.com/office/drawing/2015/10/21/chartex" xmlns:cx3="http://schemas.microsoft.com/office/drawing/2016/5/9/chartex" xmlns:cx4="http://schemas.microsoft.com/office/drawing/2016/5/10/chartex" xmlns:cx5="http://schemas.microsoft.com/office/drawing/2016/5/11/chartex" xmlns:cx6="http://schemas.microsoft.com/office/drawing/2016/5/12/chartex" xmlns:cx7="http://schemas.microsoft.com/office/drawing/2016/5/13/chartex" xmlns:cx8="http://schemas.microsoft.com/office/drawing/2016/5/14/chartex" xmlns:mc="http://schemas.openxmlformats.org/markup-compatibility/2006" xmlns:aink="http://schemas.microsoft.com/office/drawing/2016/ink" xmlns:am3d="http://schemas.microsoft.com/office/drawing/2017/model3d" xmlns:o="urn:schemas-microsoft-com:office:office" xmlns:r="http://schemas.openxmlformats.org/officeDocument/2006/relationships" xmlns:m="http://schemas.openxmlformats.org/officeDocument/2006/math" xmlns:v="urn:schemas-microsoft-com:vml" xmlns:wp14="http://schemas.microsoft.com/office/word/2010/wordprocessingDrawing" xmlns:wp="http://schemas.openxmlformats.org/drawingml/2006/wordprocessingDrawing" xmlns:w10="urn:schemas-microsoft-com:office:word" xmlns:w="http://schemas.openxmlformats.org/wordprocessingml/2006/main" xmlns:w14="http://schemas.microsoft.com/office/word/2010/wordml" xmlns:w15="http://schemas.microsoft.com/office/word/2012/wordml" xmlns:w16cex="http://schemas.microsoft.com/office/word/2018/wordml/cex" xmlns:w16cid="http://schemas.microsoft.com/office/word/2016/wordml/cid" xmlns:w16="http://schemas.microsoft.com/office/word/2018/wordml" xmlns:w16se="http://schemas.microsoft.com/office/word/2015/wordml/symex" xmlns:wpg="http://schemas.microsoft.com/office/word/2010/wordprocessingGroup" xmlns:wpi="http://schemas.microsoft.com/office/word/2010/wordprocessingInk" xmlns:wne="http://schemas.microsoft.com/office/word/2006/wordml" xmlns:wps="http://schemas.microsoft.com/office/word/2010/wordprocessingShape" mc:Ignorable="w14 w15 w16se w16cid w16 w16cex wp14">
+  <w16cex:commentExtensible w16cex:durableId="234E8ADA" w16cex:dateUtc="2020-11-05T20:29:00Z"/>
+</w16cex:commentsExtensible>
+</file>
+
+<file path=word/commentsIds.xml><?xml version="1.0" encoding="utf-8"?>
+<w16cid:commentsIds xmlns:wpc="http://schemas.microsoft.com/office/word/2010/wordprocessingCanvas" xmlns:cx="http://schemas.microsoft.com/office/drawing/2014/chartex" xmlns:cx1="http://schemas.microsoft.com/office/drawing/2015/9/8/chartex" xmlns:cx2="http://schemas.microsoft.com/office/drawing/2015/10/21/chartex" xmlns:cx3="http://schemas.microsoft.com/office/drawing/2016/5/9/chartex" xmlns:cx4="http://schemas.microsoft.com/office/drawing/2016/5/10/chartex" xmlns:cx5="http://schemas.microsoft.com/office/drawing/2016/5/11/chartex" xmlns:cx6="http://schemas.microsoft.com/office/drawing/2016/5/12/chartex" xmlns:cx7="http://schemas.microsoft.com/office/drawing/2016/5/13/chartex" xmlns:cx8="http://schemas.microsoft.com/office/drawing/2016/5/14/chartex" xmlns:mc="http://schemas.openxmlformats.org/markup-compatibility/2006" xmlns:aink="http://schemas.microsoft.com/office/drawing/2016/ink" xmlns:am3d="http://schemas.microsoft.com/office/drawing/2017/model3d" xmlns:o="urn:schemas-microsoft-com:office:office" xmlns:r="http://schemas.openxmlformats.org/officeDocument/2006/relationships" xmlns:m="http://schemas.openxmlformats.org/officeDocument/2006/math" xmlns:v="urn:schemas-microsoft-com:vml" xmlns:wp14="http://schemas.microsoft.com/office/word/2010/wordprocessingDrawing" xmlns:wp="http://schemas.openxmlformats.org/drawingml/2006/wordprocessingDrawing" xmlns:w10="urn:schemas-microsoft-com:office:word" xmlns:w="http://schemas.openxmlformats.org/wordprocessingml/2006/main" xmlns:w14="http://schemas.microsoft.com/office/word/2010/wordml" xmlns:w15="http://schemas.microsoft.com/office/word/2012/wordml" xmlns:w16cex="http://schemas.microsoft.com/office/word/2018/wordml/cex" xmlns:w16cid="http://schemas.microsoft.com/office/word/2016/wordml/cid" xmlns:w16="http://schemas.microsoft.com/office/word/2018/wordml" xmlns:w16se="http://schemas.microsoft.com/office/word/2015/wordml/symex" xmlns:wpg="http://schemas.microsoft.com/office/word/2010/wordprocessingGroup" xmlns:wpi="http://schemas.microsoft.com/office/word/2010/wordprocessingInk" xmlns:wne="http://schemas.microsoft.com/office/word/2006/wordml" xmlns:wps="http://schemas.microsoft.com/office/word/2010/wordprocessingShape" mc:Ignorable="w14 w15 w16se w16cid w16 w16cex wp14">
+  <w16cid:commentId w16cid:paraId="1DA6BD9F" w16cid:durableId="234E8ADA"/>
+</w16cid:commentsIds>
 </file>
 
 <file path=word/endnotes.xml><?xml version="1.0" encoding="utf-8"?>
@@ -11002,26 +9949,14 @@
     <w:r>
       <w:t>Environmental Development and Policy (</w:t>
     </w:r>
-    <w:proofErr w:type="spellStart"/>
-    <w:r>
-      <w:fldChar w:fldCharType="begin"/>
-    </w:r>
-    <w:r>
-      <w:instrText>HYPERLINK "https://github.com/rmoglen/EnergyDevelopment_Policy"</w:instrText>
-    </w:r>
-    <w:r>
-      <w:fldChar w:fldCharType="separate"/>
-    </w:r>
-    <w:r>
-      <w:rPr>
-        <w:rStyle w:val="Hyperlink"/>
-      </w:rPr>
-      <w:t>Github</w:t>
-    </w:r>
-    <w:proofErr w:type="spellEnd"/>
-    <w:r>
-      <w:fldChar w:fldCharType="end"/>
-    </w:r>
+    <w:hyperlink r:id="rId1" w:history="1">
+      <w:r>
+        <w:rPr>
+          <w:rStyle w:val="Hyperlink"/>
+        </w:rPr>
+        <w:t>Github</w:t>
+      </w:r>
+    </w:hyperlink>
     <w:r>
       <w:t>)</w:t>
     </w:r>
@@ -11583,6 +10518,14 @@
     <w:abstractNumId w:val="4"/>
   </w:num>
 </w:numbering>
+</file>
+
+<file path=word/people.xml><?xml version="1.0" encoding="utf-8"?>
+<w15:people xmlns:wpc="http://schemas.microsoft.com/office/word/2010/wordprocessingCanvas" xmlns:cx="http://schemas.microsoft.com/office/drawing/2014/chartex" xmlns:cx1="http://schemas.microsoft.com/office/drawing/2015/9/8/chartex" xmlns:cx2="http://schemas.microsoft.com/office/drawing/2015/10/21/chartex" xmlns:cx3="http://schemas.microsoft.com/office/drawing/2016/5/9/chartex" xmlns:cx4="http://schemas.microsoft.com/office/drawing/2016/5/10/chartex" xmlns:cx5="http://schemas.microsoft.com/office/drawing/2016/5/11/chartex" xmlns:cx6="http://schemas.microsoft.com/office/drawing/2016/5/12/chartex" xmlns:cx7="http://schemas.microsoft.com/office/drawing/2016/5/13/chartex" xmlns:cx8="http://schemas.microsoft.com/office/drawing/2016/5/14/chartex" xmlns:mc="http://schemas.openxmlformats.org/markup-compatibility/2006" xmlns:aink="http://schemas.microsoft.com/office/drawing/2016/ink" xmlns:am3d="http://schemas.microsoft.com/office/drawing/2017/model3d" xmlns:o="urn:schemas-microsoft-com:office:office" xmlns:r="http://schemas.openxmlformats.org/officeDocument/2006/relationships" xmlns:m="http://schemas.openxmlformats.org/officeDocument/2006/math" xmlns:v="urn:schemas-microsoft-com:vml" xmlns:wp14="http://schemas.microsoft.com/office/word/2010/wordprocessingDrawing" xmlns:wp="http://schemas.openxmlformats.org/drawingml/2006/wordprocessingDrawing" xmlns:w10="urn:schemas-microsoft-com:office:word" xmlns:w="http://schemas.openxmlformats.org/wordprocessingml/2006/main" xmlns:w14="http://schemas.microsoft.com/office/word/2010/wordml" xmlns:w15="http://schemas.microsoft.com/office/word/2012/wordml" xmlns:w16cex="http://schemas.microsoft.com/office/word/2018/wordml/cex" xmlns:w16cid="http://schemas.microsoft.com/office/word/2016/wordml/cid" xmlns:w16="http://schemas.microsoft.com/office/word/2018/wordml" xmlns:w16se="http://schemas.microsoft.com/office/word/2015/wordml/symex" xmlns:wpg="http://schemas.microsoft.com/office/word/2010/wordprocessingGroup" xmlns:wpi="http://schemas.microsoft.com/office/word/2010/wordprocessingInk" xmlns:wne="http://schemas.microsoft.com/office/word/2006/wordml" xmlns:wps="http://schemas.microsoft.com/office/word/2010/wordprocessingShape" mc:Ignorable="w14 w15 w16se w16cid w16 w16cex wp14">
+  <w15:person w15:author="Rachel Moglen">
+    <w15:presenceInfo w15:providerId="Windows Live" w15:userId="a8c23b07e5c00da1"/>
+  </w15:person>
+</w15:people>
 </file>
 
 <file path=word/styles.xml><?xml version="1.0" encoding="utf-8"?>
@@ -12284,6 +11227,104 @@
       <w:color w:val="2F5496" w:themeColor="accent1" w:themeShade="BF"/>
       <w:sz w:val="26"/>
       <w:szCs w:val="26"/>
+    </w:rPr>
+  </w:style>
+  <w:style w:type="character" w:styleId="CommentReference">
+    <w:name w:val="annotation reference"/>
+    <w:basedOn w:val="DefaultParagraphFont"/>
+    <w:uiPriority w:val="99"/>
+    <w:semiHidden/>
+    <w:unhideWhenUsed/>
+    <w:rsid w:val="000404A7"/>
+    <w:rPr>
+      <w:sz w:val="16"/>
+      <w:szCs w:val="16"/>
+    </w:rPr>
+  </w:style>
+  <w:style w:type="paragraph" w:styleId="CommentText">
+    <w:name w:val="annotation text"/>
+    <w:basedOn w:val="Normal"/>
+    <w:link w:val="CommentTextChar"/>
+    <w:uiPriority w:val="99"/>
+    <w:semiHidden/>
+    <w:unhideWhenUsed/>
+    <w:rsid w:val="000404A7"/>
+    <w:pPr>
+      <w:spacing w:line="240" w:lineRule="auto"/>
+    </w:pPr>
+    <w:rPr>
+      <w:sz w:val="20"/>
+      <w:szCs w:val="20"/>
+    </w:rPr>
+  </w:style>
+  <w:style w:type="character" w:customStyle="1" w:styleId="CommentTextChar">
+    <w:name w:val="Comment Text Char"/>
+    <w:basedOn w:val="DefaultParagraphFont"/>
+    <w:link w:val="CommentText"/>
+    <w:uiPriority w:val="99"/>
+    <w:semiHidden/>
+    <w:rsid w:val="000404A7"/>
+    <w:rPr>
+      <w:sz w:val="20"/>
+      <w:szCs w:val="20"/>
+    </w:rPr>
+  </w:style>
+  <w:style w:type="paragraph" w:styleId="CommentSubject">
+    <w:name w:val="annotation subject"/>
+    <w:basedOn w:val="CommentText"/>
+    <w:next w:val="CommentText"/>
+    <w:link w:val="CommentSubjectChar"/>
+    <w:uiPriority w:val="99"/>
+    <w:semiHidden/>
+    <w:unhideWhenUsed/>
+    <w:rsid w:val="000404A7"/>
+    <w:rPr>
+      <w:b/>
+      <w:bCs/>
+    </w:rPr>
+  </w:style>
+  <w:style w:type="character" w:customStyle="1" w:styleId="CommentSubjectChar">
+    <w:name w:val="Comment Subject Char"/>
+    <w:basedOn w:val="CommentTextChar"/>
+    <w:link w:val="CommentSubject"/>
+    <w:uiPriority w:val="99"/>
+    <w:semiHidden/>
+    <w:rsid w:val="000404A7"/>
+    <w:rPr>
+      <w:b/>
+      <w:bCs/>
+      <w:sz w:val="20"/>
+      <w:szCs w:val="20"/>
+    </w:rPr>
+  </w:style>
+  <w:style w:type="paragraph" w:styleId="BalloonText">
+    <w:name w:val="Balloon Text"/>
+    <w:basedOn w:val="Normal"/>
+    <w:link w:val="BalloonTextChar"/>
+    <w:uiPriority w:val="99"/>
+    <w:semiHidden/>
+    <w:unhideWhenUsed/>
+    <w:rsid w:val="000404A7"/>
+    <w:pPr>
+      <w:spacing w:after="0" w:line="240" w:lineRule="auto"/>
+    </w:pPr>
+    <w:rPr>
+      <w:rFonts w:ascii="Segoe UI" w:hAnsi="Segoe UI" w:cs="Segoe UI"/>
+      <w:sz w:val="18"/>
+      <w:szCs w:val="18"/>
+    </w:rPr>
+  </w:style>
+  <w:style w:type="character" w:customStyle="1" w:styleId="BalloonTextChar">
+    <w:name w:val="Balloon Text Char"/>
+    <w:basedOn w:val="DefaultParagraphFont"/>
+    <w:link w:val="BalloonText"/>
+    <w:uiPriority w:val="99"/>
+    <w:semiHidden/>
+    <w:rsid w:val="000404A7"/>
+    <w:rPr>
+      <w:rFonts w:ascii="Segoe UI" w:hAnsi="Segoe UI" w:cs="Segoe UI"/>
+      <w:sz w:val="18"/>
+      <w:szCs w:val="18"/>
     </w:rPr>
   </w:style>
 </w:styles>

</xml_diff>